<commit_message>
Fred - Maj Projet
</commit_message>
<xml_diff>
--- a/Projet/Dossier/Fred/Dossier professionnel.docx
+++ b/Projet/Dossier/Fred/Dossier professionnel.docx
@@ -1117,12 +1117,14 @@
       <w:sdtContent>
         <w:p>
           <w:pPr>
+            <w:pStyle w:val="TM1"/>
             <w:tabs>
-              <w:tab w:val="right" w:pos="9071"/>
+              <w:tab w:val="right" w:pos="9062"/>
             </w:tabs>
-            <w:spacing w:before="80" w:line="240" w:lineRule="auto"/>
             <w:rPr>
-              <w:color w:val="404040"/>
+              <w:rFonts w:asciiTheme="minorHAnsi" w:eastAsiaTheme="minorEastAsia" w:hAnsiTheme="minorHAnsi" w:cstheme="minorBidi"/>
+              <w:noProof/>
+              <w:color w:val="auto"/>
             </w:rPr>
           </w:pPr>
           <w:r>
@@ -1134,493 +1136,897 @@
           <w:r>
             <w:fldChar w:fldCharType="separate"/>
           </w:r>
-          <w:hyperlink w:anchor="_fxtjj4wrzwbl">
-            <w:r>
-              <w:rPr>
-                <w:b/>
-                <w:color w:val="404040"/>
+          <w:hyperlink w:anchor="_Toc484372554" w:history="1">
+            <w:r>
+              <w:rPr>
+                <w:rStyle w:val="Lienhypertexte"/>
+                <w:noProof/>
               </w:rPr>
               <w:t>Remerciements</w:t>
             </w:r>
+            <w:r>
+              <w:rPr>
+                <w:noProof/>
+                <w:webHidden/>
+              </w:rPr>
+              <w:tab/>
+            </w:r>
+            <w:r>
+              <w:rPr>
+                <w:noProof/>
+                <w:webHidden/>
+              </w:rPr>
+              <w:fldChar w:fldCharType="begin"/>
+            </w:r>
+            <w:r>
+              <w:rPr>
+                <w:noProof/>
+                <w:webHidden/>
+              </w:rPr>
+              <w:instrText xml:space="preserve"> PAGEREF _Toc484372554 \h </w:instrText>
+            </w:r>
+            <w:r>
+              <w:rPr>
+                <w:noProof/>
+                <w:webHidden/>
+              </w:rPr>
+            </w:r>
+            <w:r>
+              <w:rPr>
+                <w:noProof/>
+                <w:webHidden/>
+              </w:rPr>
+              <w:fldChar w:fldCharType="separate"/>
+            </w:r>
+            <w:r>
+              <w:rPr>
+                <w:noProof/>
+                <w:webHidden/>
+              </w:rPr>
+              <w:t>3</w:t>
+            </w:r>
+            <w:r>
+              <w:rPr>
+                <w:noProof/>
+                <w:webHidden/>
+              </w:rPr>
+              <w:fldChar w:fldCharType="end"/>
+            </w:r>
           </w:hyperlink>
-          <w:r>
-            <w:rPr>
-              <w:b/>
-              <w:color w:val="404040"/>
-            </w:rPr>
-            <w:tab/>
-          </w:r>
-          <w:r>
-            <w:fldChar w:fldCharType="begin"/>
-          </w:r>
-          <w:r>
-            <w:instrText xml:space="preserve"> PAGEREF _fxtjj4wrzwbl \h </w:instrText>
-          </w:r>
-          <w:r>
-            <w:fldChar w:fldCharType="separate"/>
-          </w:r>
-          <w:r>
-            <w:rPr>
-              <w:b/>
-              <w:color w:val="404040"/>
-            </w:rPr>
-            <w:t>3</w:t>
-          </w:r>
-          <w:r>
-            <w:fldChar w:fldCharType="end"/>
-          </w:r>
         </w:p>
         <w:p>
           <w:pPr>
+            <w:pStyle w:val="TM1"/>
             <w:tabs>
-              <w:tab w:val="right" w:pos="9071"/>
+              <w:tab w:val="right" w:pos="9062"/>
             </w:tabs>
-            <w:spacing w:before="200" w:line="240" w:lineRule="auto"/>
             <w:rPr>
-              <w:color w:val="404040"/>
+              <w:rFonts w:asciiTheme="minorHAnsi" w:eastAsiaTheme="minorEastAsia" w:hAnsiTheme="minorHAnsi" w:cstheme="minorBidi"/>
+              <w:noProof/>
+              <w:color w:val="auto"/>
             </w:rPr>
           </w:pPr>
-          <w:hyperlink w:anchor="_7y5bji5h3xrd">
-            <w:r>
-              <w:rPr>
-                <w:b/>
-                <w:color w:val="404040"/>
+          <w:hyperlink w:anchor="_Toc484372555" w:history="1">
+            <w:r>
+              <w:rPr>
+                <w:rStyle w:val="Lienhypertexte"/>
+                <w:noProof/>
               </w:rPr>
               <w:t>Résumé du projet en anglais</w:t>
             </w:r>
+            <w:r>
+              <w:rPr>
+                <w:noProof/>
+                <w:webHidden/>
+              </w:rPr>
+              <w:tab/>
+            </w:r>
+            <w:r>
+              <w:rPr>
+                <w:noProof/>
+                <w:webHidden/>
+              </w:rPr>
+              <w:fldChar w:fldCharType="begin"/>
+            </w:r>
+            <w:r>
+              <w:rPr>
+                <w:noProof/>
+                <w:webHidden/>
+              </w:rPr>
+              <w:instrText xml:space="preserve"> PAGEREF _Toc484372555 \h </w:instrText>
+            </w:r>
+            <w:r>
+              <w:rPr>
+                <w:noProof/>
+                <w:webHidden/>
+              </w:rPr>
+            </w:r>
+            <w:r>
+              <w:rPr>
+                <w:noProof/>
+                <w:webHidden/>
+              </w:rPr>
+              <w:fldChar w:fldCharType="separate"/>
+            </w:r>
+            <w:r>
+              <w:rPr>
+                <w:noProof/>
+                <w:webHidden/>
+              </w:rPr>
+              <w:t>4</w:t>
+            </w:r>
+            <w:r>
+              <w:rPr>
+                <w:noProof/>
+                <w:webHidden/>
+              </w:rPr>
+              <w:fldChar w:fldCharType="end"/>
+            </w:r>
           </w:hyperlink>
-          <w:r>
-            <w:rPr>
-              <w:b/>
-              <w:color w:val="404040"/>
-            </w:rPr>
-            <w:tab/>
-          </w:r>
-          <w:r>
-            <w:fldChar w:fldCharType="begin"/>
-          </w:r>
-          <w:r>
-            <w:instrText xml:space="preserve"> PAGEREF _7y5bji5h3xrd \h </w:instrText>
-          </w:r>
-          <w:r>
-            <w:fldChar w:fldCharType="separate"/>
-          </w:r>
-          <w:r>
-            <w:rPr>
-              <w:b/>
-              <w:color w:val="404040"/>
-            </w:rPr>
-            <w:t>4</w:t>
-          </w:r>
-          <w:r>
-            <w:fldChar w:fldCharType="end"/>
-          </w:r>
         </w:p>
         <w:p>
           <w:pPr>
+            <w:pStyle w:val="TM1"/>
             <w:tabs>
-              <w:tab w:val="right" w:pos="9071"/>
+              <w:tab w:val="right" w:pos="9062"/>
             </w:tabs>
-            <w:spacing w:before="200" w:line="240" w:lineRule="auto"/>
             <w:rPr>
-              <w:color w:val="404040"/>
+              <w:rFonts w:asciiTheme="minorHAnsi" w:eastAsiaTheme="minorEastAsia" w:hAnsiTheme="minorHAnsi" w:cstheme="minorBidi"/>
+              <w:noProof/>
+              <w:color w:val="auto"/>
             </w:rPr>
           </w:pPr>
-          <w:hyperlink w:anchor="_ndf5806147pd">
-            <w:r>
-              <w:rPr>
-                <w:b/>
-                <w:color w:val="404040"/>
+          <w:hyperlink w:anchor="_Toc484372556" w:history="1">
+            <w:r>
+              <w:rPr>
+                <w:rStyle w:val="Lienhypertexte"/>
+                <w:noProof/>
               </w:rPr>
               <w:t>Liste des compétences du référentiel</w:t>
             </w:r>
+            <w:r>
+              <w:rPr>
+                <w:noProof/>
+                <w:webHidden/>
+              </w:rPr>
+              <w:tab/>
+            </w:r>
+            <w:r>
+              <w:rPr>
+                <w:noProof/>
+                <w:webHidden/>
+              </w:rPr>
+              <w:fldChar w:fldCharType="begin"/>
+            </w:r>
+            <w:r>
+              <w:rPr>
+                <w:noProof/>
+                <w:webHidden/>
+              </w:rPr>
+              <w:instrText xml:space="preserve"> PAGEREF _Toc484372556 \h </w:instrText>
+            </w:r>
+            <w:r>
+              <w:rPr>
+                <w:noProof/>
+                <w:webHidden/>
+              </w:rPr>
+            </w:r>
+            <w:r>
+              <w:rPr>
+                <w:noProof/>
+                <w:webHidden/>
+              </w:rPr>
+              <w:fldChar w:fldCharType="separate"/>
+            </w:r>
+            <w:r>
+              <w:rPr>
+                <w:noProof/>
+                <w:webHidden/>
+              </w:rPr>
+              <w:t>5</w:t>
+            </w:r>
+            <w:r>
+              <w:rPr>
+                <w:noProof/>
+                <w:webHidden/>
+              </w:rPr>
+              <w:fldChar w:fldCharType="end"/>
+            </w:r>
           </w:hyperlink>
-          <w:r>
-            <w:rPr>
-              <w:b/>
-              <w:color w:val="404040"/>
-            </w:rPr>
-            <w:tab/>
-          </w:r>
-          <w:r>
-            <w:fldChar w:fldCharType="begin"/>
-          </w:r>
-          <w:r>
-            <w:instrText xml:space="preserve"> PAGEREF _ndf5806147pd \h </w:instrText>
-          </w:r>
-          <w:r>
-            <w:fldChar w:fldCharType="separate"/>
-          </w:r>
-          <w:r>
-            <w:rPr>
-              <w:b/>
-              <w:color w:val="404040"/>
-            </w:rPr>
-            <w:t>5</w:t>
-          </w:r>
-          <w:r>
-            <w:fldChar w:fldCharType="end"/>
-          </w:r>
         </w:p>
         <w:p>
           <w:pPr>
+            <w:pStyle w:val="TM1"/>
             <w:tabs>
-              <w:tab w:val="right" w:pos="9071"/>
+              <w:tab w:val="right" w:pos="9062"/>
             </w:tabs>
-            <w:spacing w:before="200" w:line="240" w:lineRule="auto"/>
             <w:rPr>
-              <w:color w:val="404040"/>
+              <w:rFonts w:asciiTheme="minorHAnsi" w:eastAsiaTheme="minorEastAsia" w:hAnsiTheme="minorHAnsi" w:cstheme="minorBidi"/>
+              <w:noProof/>
+              <w:color w:val="auto"/>
             </w:rPr>
           </w:pPr>
-          <w:hyperlink w:anchor="_ahf4f0jim9v8">
-            <w:r>
-              <w:rPr>
-                <w:b/>
-                <w:color w:val="404040"/>
+          <w:hyperlink w:anchor="_Toc484372557" w:history="1">
+            <w:r>
+              <w:rPr>
+                <w:rStyle w:val="Lienhypertexte"/>
+                <w:noProof/>
               </w:rPr>
               <w:t>Cahier des charges ou expressions des besoins de l’application à développer</w:t>
             </w:r>
+            <w:r>
+              <w:rPr>
+                <w:noProof/>
+                <w:webHidden/>
+              </w:rPr>
+              <w:tab/>
+            </w:r>
+            <w:r>
+              <w:rPr>
+                <w:noProof/>
+                <w:webHidden/>
+              </w:rPr>
+              <w:fldChar w:fldCharType="begin"/>
+            </w:r>
+            <w:r>
+              <w:rPr>
+                <w:noProof/>
+                <w:webHidden/>
+              </w:rPr>
+              <w:instrText xml:space="preserve"> PAGEREF _Toc484372557 \h </w:instrText>
+            </w:r>
+            <w:r>
+              <w:rPr>
+                <w:noProof/>
+                <w:webHidden/>
+              </w:rPr>
+            </w:r>
+            <w:r>
+              <w:rPr>
+                <w:noProof/>
+                <w:webHidden/>
+              </w:rPr>
+              <w:fldChar w:fldCharType="separate"/>
+            </w:r>
+            <w:r>
+              <w:rPr>
+                <w:noProof/>
+                <w:webHidden/>
+              </w:rPr>
+              <w:t>6</w:t>
+            </w:r>
+            <w:r>
+              <w:rPr>
+                <w:noProof/>
+                <w:webHidden/>
+              </w:rPr>
+              <w:fldChar w:fldCharType="end"/>
+            </w:r>
           </w:hyperlink>
-          <w:r>
-            <w:rPr>
-              <w:b/>
-              <w:color w:val="404040"/>
-            </w:rPr>
-            <w:tab/>
-          </w:r>
-          <w:r>
-            <w:fldChar w:fldCharType="begin"/>
-          </w:r>
-          <w:r>
-            <w:instrText xml:space="preserve"> PAGEREF _ahf4f0jim9v8 \h </w:instrText>
-          </w:r>
-          <w:r>
-            <w:fldChar w:fldCharType="separate"/>
-          </w:r>
-          <w:r>
-            <w:rPr>
-              <w:b/>
-              <w:color w:val="404040"/>
-            </w:rPr>
-            <w:t>6</w:t>
-          </w:r>
-          <w:r>
-            <w:fldChar w:fldCharType="end"/>
-          </w:r>
         </w:p>
         <w:p>
           <w:pPr>
+            <w:pStyle w:val="TM2"/>
             <w:tabs>
-              <w:tab w:val="right" w:pos="9071"/>
+              <w:tab w:val="left" w:pos="660"/>
+              <w:tab w:val="right" w:pos="9062"/>
             </w:tabs>
-            <w:spacing w:before="60" w:line="240" w:lineRule="auto"/>
-            <w:ind w:left="360"/>
             <w:rPr>
-              <w:color w:val="404040"/>
+              <w:rFonts w:asciiTheme="minorHAnsi" w:eastAsiaTheme="minorEastAsia" w:hAnsiTheme="minorHAnsi" w:cstheme="minorBidi"/>
+              <w:noProof/>
+              <w:color w:val="auto"/>
             </w:rPr>
           </w:pPr>
-          <w:hyperlink w:anchor="_wrrf37pycv9">
-            <w:r>
-              <w:rPr>
-                <w:color w:val="404040"/>
-              </w:rPr>
-              <w:t>a)Gestion des utilisateurs</w:t>
+          <w:hyperlink w:anchor="_Toc484372558" w:history="1">
+            <w:r>
+              <w:rPr>
+                <w:rStyle w:val="Lienhypertexte"/>
+                <w:noProof/>
+              </w:rPr>
+              <w:t>a)</w:t>
+            </w:r>
+            <w:r>
+              <w:rPr>
+                <w:rFonts w:asciiTheme="minorHAnsi" w:eastAsiaTheme="minorEastAsia" w:hAnsiTheme="minorHAnsi" w:cstheme="minorBidi"/>
+                <w:noProof/>
+                <w:color w:val="auto"/>
+              </w:rPr>
+              <w:tab/>
+            </w:r>
+            <w:r>
+              <w:rPr>
+                <w:rStyle w:val="Lienhypertexte"/>
+                <w:noProof/>
+              </w:rPr>
+              <w:t>Gestion des utilisateurs</w:t>
+            </w:r>
+            <w:r>
+              <w:rPr>
+                <w:noProof/>
+                <w:webHidden/>
+              </w:rPr>
+              <w:tab/>
+            </w:r>
+            <w:r>
+              <w:rPr>
+                <w:noProof/>
+                <w:webHidden/>
+              </w:rPr>
+              <w:fldChar w:fldCharType="begin"/>
+            </w:r>
+            <w:r>
+              <w:rPr>
+                <w:noProof/>
+                <w:webHidden/>
+              </w:rPr>
+              <w:instrText xml:space="preserve"> PAGEREF _Toc484372558 \h </w:instrText>
+            </w:r>
+            <w:r>
+              <w:rPr>
+                <w:noProof/>
+                <w:webHidden/>
+              </w:rPr>
+            </w:r>
+            <w:r>
+              <w:rPr>
+                <w:noProof/>
+                <w:webHidden/>
+              </w:rPr>
+              <w:fldChar w:fldCharType="separate"/>
+            </w:r>
+            <w:r>
+              <w:rPr>
+                <w:noProof/>
+                <w:webHidden/>
+              </w:rPr>
+              <w:t>7</w:t>
+            </w:r>
+            <w:r>
+              <w:rPr>
+                <w:noProof/>
+                <w:webHidden/>
+              </w:rPr>
+              <w:fldChar w:fldCharType="end"/>
             </w:r>
           </w:hyperlink>
-          <w:r>
-            <w:rPr>
-              <w:color w:val="404040"/>
-            </w:rPr>
-            <w:tab/>
-          </w:r>
-          <w:r>
-            <w:fldChar w:fldCharType="begin"/>
-          </w:r>
-          <w:r>
-            <w:instrText xml:space="preserve"> PAGEREF _wrrf37pycv9 \h </w:instrText>
-          </w:r>
-          <w:r>
-            <w:fldChar w:fldCharType="separate"/>
-          </w:r>
-          <w:r>
-            <w:rPr>
-              <w:color w:val="404040"/>
-            </w:rPr>
-            <w:t>6</w:t>
-          </w:r>
-          <w:r>
-            <w:fldChar w:fldCharType="end"/>
-          </w:r>
         </w:p>
         <w:p>
           <w:pPr>
+            <w:pStyle w:val="TM2"/>
             <w:tabs>
-              <w:tab w:val="right" w:pos="9071"/>
+              <w:tab w:val="left" w:pos="660"/>
+              <w:tab w:val="right" w:pos="9062"/>
             </w:tabs>
-            <w:spacing w:before="60" w:line="240" w:lineRule="auto"/>
-            <w:ind w:left="360"/>
             <w:rPr>
-              <w:color w:val="404040"/>
+              <w:rFonts w:asciiTheme="minorHAnsi" w:eastAsiaTheme="minorEastAsia" w:hAnsiTheme="minorHAnsi" w:cstheme="minorBidi"/>
+              <w:noProof/>
+              <w:color w:val="auto"/>
             </w:rPr>
           </w:pPr>
-          <w:hyperlink w:anchor="_dbc30lhscnsd">
-            <w:r>
-              <w:rPr>
-                <w:color w:val="404040"/>
-              </w:rPr>
-              <w:t>b)Gestion du temps</w:t>
+          <w:hyperlink w:anchor="_Toc484372559" w:history="1">
+            <w:r>
+              <w:rPr>
+                <w:rStyle w:val="Lienhypertexte"/>
+                <w:noProof/>
+              </w:rPr>
+              <w:t>b)</w:t>
+            </w:r>
+            <w:r>
+              <w:rPr>
+                <w:rFonts w:asciiTheme="minorHAnsi" w:eastAsiaTheme="minorEastAsia" w:hAnsiTheme="minorHAnsi" w:cstheme="minorBidi"/>
+                <w:noProof/>
+                <w:color w:val="auto"/>
+              </w:rPr>
+              <w:tab/>
+            </w:r>
+            <w:r>
+              <w:rPr>
+                <w:rStyle w:val="Lienhypertexte"/>
+                <w:noProof/>
+              </w:rPr>
+              <w:t>Gestion des absences</w:t>
+            </w:r>
+            <w:r>
+              <w:rPr>
+                <w:noProof/>
+                <w:webHidden/>
+              </w:rPr>
+              <w:tab/>
+            </w:r>
+            <w:r>
+              <w:rPr>
+                <w:noProof/>
+                <w:webHidden/>
+              </w:rPr>
+              <w:fldChar w:fldCharType="begin"/>
+            </w:r>
+            <w:r>
+              <w:rPr>
+                <w:noProof/>
+                <w:webHidden/>
+              </w:rPr>
+              <w:instrText xml:space="preserve"> PAGEREF _Toc484372559 \h </w:instrText>
+            </w:r>
+            <w:r>
+              <w:rPr>
+                <w:noProof/>
+                <w:webHidden/>
+              </w:rPr>
+            </w:r>
+            <w:r>
+              <w:rPr>
+                <w:noProof/>
+                <w:webHidden/>
+              </w:rPr>
+              <w:fldChar w:fldCharType="separate"/>
+            </w:r>
+            <w:r>
+              <w:rPr>
+                <w:noProof/>
+                <w:webHidden/>
+              </w:rPr>
+              <w:t>8</w:t>
+            </w:r>
+            <w:r>
+              <w:rPr>
+                <w:noProof/>
+                <w:webHidden/>
+              </w:rPr>
+              <w:fldChar w:fldCharType="end"/>
             </w:r>
           </w:hyperlink>
-          <w:r>
-            <w:rPr>
-              <w:color w:val="404040"/>
-            </w:rPr>
-            <w:tab/>
-          </w:r>
-          <w:r>
-            <w:fldChar w:fldCharType="begin"/>
-          </w:r>
-          <w:r>
-            <w:instrText xml:space="preserve"> PAGEREF _dbc30lhscnsd \h </w:instrText>
-          </w:r>
-          <w:r>
-            <w:fldChar w:fldCharType="separate"/>
-          </w:r>
-          <w:r>
-            <w:rPr>
-              <w:color w:val="404040"/>
-            </w:rPr>
-            <w:t>6</w:t>
-          </w:r>
-          <w:r>
-            <w:fldChar w:fldCharType="end"/>
-          </w:r>
         </w:p>
         <w:p>
           <w:pPr>
+            <w:pStyle w:val="TM2"/>
             <w:tabs>
-              <w:tab w:val="right" w:pos="9071"/>
+              <w:tab w:val="left" w:pos="660"/>
+              <w:tab w:val="right" w:pos="9062"/>
             </w:tabs>
-            <w:spacing w:before="60" w:line="240" w:lineRule="auto"/>
-            <w:ind w:left="360"/>
             <w:rPr>
-              <w:color w:val="404040"/>
+              <w:rFonts w:asciiTheme="minorHAnsi" w:eastAsiaTheme="minorEastAsia" w:hAnsiTheme="minorHAnsi" w:cstheme="minorBidi"/>
+              <w:noProof/>
+              <w:color w:val="auto"/>
             </w:rPr>
           </w:pPr>
-          <w:hyperlink w:anchor="_v2wskllyewnt">
-            <w:r>
-              <w:rPr>
-                <w:color w:val="404040"/>
-              </w:rPr>
-              <w:t>c)Gestion des mails et de l’historique</w:t>
+          <w:hyperlink w:anchor="_Toc484372560" w:history="1">
+            <w:r>
+              <w:rPr>
+                <w:rStyle w:val="Lienhypertexte"/>
+                <w:noProof/>
+              </w:rPr>
+              <w:t>c)</w:t>
+            </w:r>
+            <w:r>
+              <w:rPr>
+                <w:rFonts w:asciiTheme="minorHAnsi" w:eastAsiaTheme="minorEastAsia" w:hAnsiTheme="minorHAnsi" w:cstheme="minorBidi"/>
+                <w:noProof/>
+                <w:color w:val="auto"/>
+              </w:rPr>
+              <w:tab/>
+            </w:r>
+            <w:r>
+              <w:rPr>
+                <w:rStyle w:val="Lienhypertexte"/>
+                <w:noProof/>
+              </w:rPr>
+              <w:t>Circuit de validation des demandes</w:t>
+            </w:r>
+            <w:r>
+              <w:rPr>
+                <w:noProof/>
+                <w:webHidden/>
+              </w:rPr>
+              <w:tab/>
+            </w:r>
+            <w:r>
+              <w:rPr>
+                <w:noProof/>
+                <w:webHidden/>
+              </w:rPr>
+              <w:fldChar w:fldCharType="begin"/>
+            </w:r>
+            <w:r>
+              <w:rPr>
+                <w:noProof/>
+                <w:webHidden/>
+              </w:rPr>
+              <w:instrText xml:space="preserve"> PAGEREF _Toc484372560 \h </w:instrText>
+            </w:r>
+            <w:r>
+              <w:rPr>
+                <w:noProof/>
+                <w:webHidden/>
+              </w:rPr>
+            </w:r>
+            <w:r>
+              <w:rPr>
+                <w:noProof/>
+                <w:webHidden/>
+              </w:rPr>
+              <w:fldChar w:fldCharType="separate"/>
+            </w:r>
+            <w:r>
+              <w:rPr>
+                <w:noProof/>
+                <w:webHidden/>
+              </w:rPr>
+              <w:t>9</w:t>
+            </w:r>
+            <w:r>
+              <w:rPr>
+                <w:noProof/>
+                <w:webHidden/>
+              </w:rPr>
+              <w:fldChar w:fldCharType="end"/>
             </w:r>
           </w:hyperlink>
-          <w:r>
-            <w:rPr>
-              <w:color w:val="404040"/>
-            </w:rPr>
-            <w:tab/>
-          </w:r>
-          <w:r>
-            <w:fldChar w:fldCharType="begin"/>
-          </w:r>
-          <w:r>
-            <w:instrText xml:space="preserve"> PAGEREF _v2wskllyewnt \h </w:instrText>
-          </w:r>
-          <w:r>
-            <w:fldChar w:fldCharType="separate"/>
-          </w:r>
-          <w:r>
-            <w:rPr>
-              <w:color w:val="404040"/>
-            </w:rPr>
-            <w:t>6</w:t>
-          </w:r>
-          <w:r>
-            <w:fldChar w:fldCharType="end"/>
-          </w:r>
         </w:p>
         <w:p>
           <w:pPr>
+            <w:pStyle w:val="TM2"/>
             <w:tabs>
-              <w:tab w:val="right" w:pos="9071"/>
+              <w:tab w:val="left" w:pos="660"/>
+              <w:tab w:val="right" w:pos="9062"/>
             </w:tabs>
-            <w:spacing w:before="60" w:line="240" w:lineRule="auto"/>
-            <w:ind w:left="360"/>
             <w:rPr>
-              <w:color w:val="404040"/>
+              <w:rFonts w:asciiTheme="minorHAnsi" w:eastAsiaTheme="minorEastAsia" w:hAnsiTheme="minorHAnsi" w:cstheme="minorBidi"/>
+              <w:noProof/>
+              <w:color w:val="auto"/>
             </w:rPr>
           </w:pPr>
-          <w:hyperlink w:anchor="_6kdcs9o1cnkj">
-            <w:r>
-              <w:rPr>
-                <w:color w:val="404040"/>
-              </w:rPr>
-              <w:t>d)Base documentaire</w:t>
+          <w:hyperlink w:anchor="_Toc484372561" w:history="1">
+            <w:r>
+              <w:rPr>
+                <w:rStyle w:val="Lienhypertexte"/>
+                <w:noProof/>
+              </w:rPr>
+              <w:t>d)</w:t>
+            </w:r>
+            <w:r>
+              <w:rPr>
+                <w:rFonts w:asciiTheme="minorHAnsi" w:eastAsiaTheme="minorEastAsia" w:hAnsiTheme="minorHAnsi" w:cstheme="minorBidi"/>
+                <w:noProof/>
+                <w:color w:val="auto"/>
+              </w:rPr>
+              <w:tab/>
+            </w:r>
+            <w:r>
+              <w:rPr>
+                <w:rStyle w:val="Lienhypertexte"/>
+                <w:noProof/>
+              </w:rPr>
+              <w:t>Base documentaire</w:t>
+            </w:r>
+            <w:r>
+              <w:rPr>
+                <w:noProof/>
+                <w:webHidden/>
+              </w:rPr>
+              <w:tab/>
+            </w:r>
+            <w:r>
+              <w:rPr>
+                <w:noProof/>
+                <w:webHidden/>
+              </w:rPr>
+              <w:fldChar w:fldCharType="begin"/>
+            </w:r>
+            <w:r>
+              <w:rPr>
+                <w:noProof/>
+                <w:webHidden/>
+              </w:rPr>
+              <w:instrText xml:space="preserve"> PAGEREF _Toc484372561 \h </w:instrText>
+            </w:r>
+            <w:r>
+              <w:rPr>
+                <w:noProof/>
+                <w:webHidden/>
+              </w:rPr>
+            </w:r>
+            <w:r>
+              <w:rPr>
+                <w:noProof/>
+                <w:webHidden/>
+              </w:rPr>
+              <w:fldChar w:fldCharType="separate"/>
+            </w:r>
+            <w:r>
+              <w:rPr>
+                <w:noProof/>
+                <w:webHidden/>
+              </w:rPr>
+              <w:t>9</w:t>
+            </w:r>
+            <w:r>
+              <w:rPr>
+                <w:noProof/>
+                <w:webHidden/>
+              </w:rPr>
+              <w:fldChar w:fldCharType="end"/>
             </w:r>
           </w:hyperlink>
-          <w:r>
-            <w:rPr>
-              <w:color w:val="404040"/>
-            </w:rPr>
-            <w:tab/>
-          </w:r>
-          <w:r>
-            <w:fldChar w:fldCharType="begin"/>
-          </w:r>
-          <w:r>
-            <w:instrText xml:space="preserve"> PAGEREF _6kdcs9o1cnkj \h </w:instrText>
-          </w:r>
-          <w:r>
-            <w:fldChar w:fldCharType="separate"/>
-          </w:r>
-          <w:r>
-            <w:rPr>
-              <w:color w:val="404040"/>
-            </w:rPr>
-            <w:t>6</w:t>
-          </w:r>
-          <w:r>
-            <w:fldChar w:fldCharType="end"/>
-          </w:r>
         </w:p>
         <w:p>
           <w:pPr>
+            <w:pStyle w:val="TM1"/>
             <w:tabs>
-              <w:tab w:val="right" w:pos="9071"/>
+              <w:tab w:val="right" w:pos="9062"/>
             </w:tabs>
-            <w:spacing w:before="200" w:line="240" w:lineRule="auto"/>
             <w:rPr>
-              <w:color w:val="404040"/>
+              <w:rFonts w:asciiTheme="minorHAnsi" w:eastAsiaTheme="minorEastAsia" w:hAnsiTheme="minorHAnsi" w:cstheme="minorBidi"/>
+              <w:noProof/>
+              <w:color w:val="auto"/>
             </w:rPr>
           </w:pPr>
-          <w:hyperlink w:anchor="_ljpsimvhfl1">
-            <w:r>
-              <w:rPr>
-                <w:b/>
-                <w:color w:val="404040"/>
+          <w:hyperlink w:anchor="_Toc484372562" w:history="1">
+            <w:r>
+              <w:rPr>
+                <w:rStyle w:val="Lienhypertexte"/>
+                <w:noProof/>
               </w:rPr>
               <w:t>Spécifications fonctionnelles</w:t>
             </w:r>
+            <w:r>
+              <w:rPr>
+                <w:noProof/>
+                <w:webHidden/>
+              </w:rPr>
+              <w:tab/>
+            </w:r>
+            <w:r>
+              <w:rPr>
+                <w:noProof/>
+                <w:webHidden/>
+              </w:rPr>
+              <w:fldChar w:fldCharType="begin"/>
+            </w:r>
+            <w:r>
+              <w:rPr>
+                <w:noProof/>
+                <w:webHidden/>
+              </w:rPr>
+              <w:instrText xml:space="preserve"> PAGEREF _Toc484372562 \h </w:instrText>
+            </w:r>
+            <w:r>
+              <w:rPr>
+                <w:noProof/>
+                <w:webHidden/>
+              </w:rPr>
+            </w:r>
+            <w:r>
+              <w:rPr>
+                <w:noProof/>
+                <w:webHidden/>
+              </w:rPr>
+              <w:fldChar w:fldCharType="separate"/>
+            </w:r>
+            <w:r>
+              <w:rPr>
+                <w:noProof/>
+                <w:webHidden/>
+              </w:rPr>
+              <w:t>10</w:t>
+            </w:r>
+            <w:r>
+              <w:rPr>
+                <w:noProof/>
+                <w:webHidden/>
+              </w:rPr>
+              <w:fldChar w:fldCharType="end"/>
+            </w:r>
           </w:hyperlink>
-          <w:r>
-            <w:rPr>
-              <w:b/>
-              <w:color w:val="404040"/>
-            </w:rPr>
-            <w:tab/>
-          </w:r>
-          <w:r>
-            <w:fldChar w:fldCharType="begin"/>
-          </w:r>
-          <w:r>
-            <w:instrText xml:space="preserve"> PAGEREF _ljpsimvhfl1 \h </w:instrText>
-          </w:r>
-          <w:r>
-            <w:fldChar w:fldCharType="separate"/>
-          </w:r>
-          <w:r>
-            <w:rPr>
-              <w:b/>
-              <w:color w:val="404040"/>
-            </w:rPr>
-            <w:t>7</w:t>
-          </w:r>
-          <w:r>
-            <w:fldChar w:fldCharType="end"/>
-          </w:r>
         </w:p>
         <w:p>
           <w:pPr>
+            <w:pStyle w:val="TM1"/>
             <w:tabs>
-              <w:tab w:val="right" w:pos="9071"/>
+              <w:tab w:val="right" w:pos="9062"/>
             </w:tabs>
-            <w:spacing w:before="200" w:line="240" w:lineRule="auto"/>
             <w:rPr>
-              <w:color w:val="404040"/>
+              <w:rFonts w:asciiTheme="minorHAnsi" w:eastAsiaTheme="minorEastAsia" w:hAnsiTheme="minorHAnsi" w:cstheme="minorBidi"/>
+              <w:noProof/>
+              <w:color w:val="auto"/>
             </w:rPr>
           </w:pPr>
-          <w:hyperlink w:anchor="_1lcfmut6alm4">
-            <w:r>
-              <w:rPr>
-                <w:b/>
-                <w:color w:val="404040"/>
+          <w:hyperlink w:anchor="_Toc484372563" w:history="1">
+            <w:r>
+              <w:rPr>
+                <w:rStyle w:val="Lienhypertexte"/>
+                <w:noProof/>
               </w:rPr>
               <w:t>Spécifications techniques</w:t>
             </w:r>
+            <w:r>
+              <w:rPr>
+                <w:noProof/>
+                <w:webHidden/>
+              </w:rPr>
+              <w:tab/>
+            </w:r>
+            <w:r>
+              <w:rPr>
+                <w:noProof/>
+                <w:webHidden/>
+              </w:rPr>
+              <w:fldChar w:fldCharType="begin"/>
+            </w:r>
+            <w:r>
+              <w:rPr>
+                <w:noProof/>
+                <w:webHidden/>
+              </w:rPr>
+              <w:instrText xml:space="preserve"> PAGEREF _Toc484372563 \h </w:instrText>
+            </w:r>
+            <w:r>
+              <w:rPr>
+                <w:noProof/>
+                <w:webHidden/>
+              </w:rPr>
+            </w:r>
+            <w:r>
+              <w:rPr>
+                <w:noProof/>
+                <w:webHidden/>
+              </w:rPr>
+              <w:fldChar w:fldCharType="separate"/>
+            </w:r>
+            <w:r>
+              <w:rPr>
+                <w:noProof/>
+                <w:webHidden/>
+              </w:rPr>
+              <w:t>11</w:t>
+            </w:r>
+            <w:r>
+              <w:rPr>
+                <w:noProof/>
+                <w:webHidden/>
+              </w:rPr>
+              <w:fldChar w:fldCharType="end"/>
+            </w:r>
           </w:hyperlink>
-          <w:r>
-            <w:rPr>
-              <w:b/>
-              <w:color w:val="404040"/>
-            </w:rPr>
-            <w:tab/>
-          </w:r>
-          <w:r>
-            <w:fldChar w:fldCharType="begin"/>
-          </w:r>
-          <w:r>
-            <w:instrText xml:space="preserve"> PAGEREF _1lcfmut6alm4 \h </w:instrText>
-          </w:r>
-          <w:r>
-            <w:fldChar w:fldCharType="separate"/>
-          </w:r>
-          <w:r>
-            <w:rPr>
-              <w:b/>
-              <w:color w:val="404040"/>
-            </w:rPr>
-            <w:t>8</w:t>
-          </w:r>
-          <w:r>
-            <w:fldChar w:fldCharType="end"/>
-          </w:r>
         </w:p>
         <w:p>
           <w:pPr>
+            <w:pStyle w:val="TM1"/>
             <w:tabs>
-              <w:tab w:val="right" w:pos="9071"/>
+              <w:tab w:val="right" w:pos="9062"/>
             </w:tabs>
-            <w:spacing w:before="200" w:line="240" w:lineRule="auto"/>
             <w:rPr>
-              <w:color w:val="404040"/>
+              <w:rFonts w:asciiTheme="minorHAnsi" w:eastAsiaTheme="minorEastAsia" w:hAnsiTheme="minorHAnsi" w:cstheme="minorBidi"/>
+              <w:noProof/>
+              <w:color w:val="auto"/>
             </w:rPr>
           </w:pPr>
-          <w:hyperlink w:anchor="_poxt26dnj4yq">
-            <w:r>
-              <w:rPr>
-                <w:b/>
-                <w:color w:val="404040"/>
+          <w:hyperlink w:anchor="_Toc484372564" w:history="1">
+            <w:r>
+              <w:rPr>
+                <w:rStyle w:val="Lienhypertexte"/>
+                <w:noProof/>
               </w:rPr>
               <w:t>Réalisations</w:t>
             </w:r>
+            <w:r>
+              <w:rPr>
+                <w:noProof/>
+                <w:webHidden/>
+              </w:rPr>
+              <w:tab/>
+            </w:r>
+            <w:r>
+              <w:rPr>
+                <w:noProof/>
+                <w:webHidden/>
+              </w:rPr>
+              <w:fldChar w:fldCharType="begin"/>
+            </w:r>
+            <w:r>
+              <w:rPr>
+                <w:noProof/>
+                <w:webHidden/>
+              </w:rPr>
+              <w:instrText xml:space="preserve"> PAGEREF _Toc484372564 \h </w:instrText>
+            </w:r>
+            <w:r>
+              <w:rPr>
+                <w:noProof/>
+                <w:webHidden/>
+              </w:rPr>
+            </w:r>
+            <w:r>
+              <w:rPr>
+                <w:noProof/>
+                <w:webHidden/>
+              </w:rPr>
+              <w:fldChar w:fldCharType="separate"/>
+            </w:r>
+            <w:r>
+              <w:rPr>
+                <w:noProof/>
+                <w:webHidden/>
+              </w:rPr>
+              <w:t>12</w:t>
+            </w:r>
+            <w:r>
+              <w:rPr>
+                <w:noProof/>
+                <w:webHidden/>
+              </w:rPr>
+              <w:fldChar w:fldCharType="end"/>
+            </w:r>
           </w:hyperlink>
-          <w:r>
+        </w:p>
+        <w:p>
+          <w:pPr>
+            <w:pStyle w:val="TM1"/>
+            <w:tabs>
+              <w:tab w:val="right" w:pos="9062"/>
+            </w:tabs>
             <w:rPr>
-              <w:b/>
-              <w:color w:val="404040"/>
+              <w:rFonts w:asciiTheme="minorHAnsi" w:eastAsiaTheme="minorEastAsia" w:hAnsiTheme="minorHAnsi" w:cstheme="minorBidi"/>
+              <w:noProof/>
+              <w:color w:val="auto"/>
             </w:rPr>
-            <w:tab/>
-          </w:r>
-          <w:r>
-            <w:fldChar w:fldCharType="begin"/>
-          </w:r>
-          <w:r>
-            <w:instrText xml:space="preserve"> PAGEREF _poxt26dnj4yq \h </w:instrText>
-          </w:r>
-          <w:r>
-            <w:fldChar w:fldCharType="separate"/>
-          </w:r>
-          <w:r>
-            <w:rPr>
-              <w:b/>
-              <w:color w:val="404040"/>
-            </w:rPr>
-            <w:t>9</w:t>
-          </w:r>
-          <w:r>
-            <w:fldChar w:fldCharType="end"/>
-          </w:r>
+          </w:pPr>
+          <w:hyperlink w:anchor="_Toc484372565" w:history="1">
+            <w:r>
+              <w:rPr>
+                <w:rStyle w:val="Lienhypertexte"/>
+                <w:noProof/>
+              </w:rPr>
+              <w:t>Conclusions</w:t>
+            </w:r>
+            <w:r>
+              <w:rPr>
+                <w:noProof/>
+                <w:webHidden/>
+              </w:rPr>
+              <w:tab/>
+            </w:r>
+            <w:r>
+              <w:rPr>
+                <w:noProof/>
+                <w:webHidden/>
+              </w:rPr>
+              <w:fldChar w:fldCharType="begin"/>
+            </w:r>
+            <w:r>
+              <w:rPr>
+                <w:noProof/>
+                <w:webHidden/>
+              </w:rPr>
+              <w:instrText xml:space="preserve"> PAGEREF _Toc484372565 \h </w:instrText>
+            </w:r>
+            <w:r>
+              <w:rPr>
+                <w:noProof/>
+                <w:webHidden/>
+              </w:rPr>
+            </w:r>
+            <w:r>
+              <w:rPr>
+                <w:noProof/>
+                <w:webHidden/>
+              </w:rPr>
+              <w:fldChar w:fldCharType="separate"/>
+            </w:r>
+            <w:r>
+              <w:rPr>
+                <w:noProof/>
+                <w:webHidden/>
+              </w:rPr>
+              <w:t>13</w:t>
+            </w:r>
+            <w:r>
+              <w:rPr>
+                <w:noProof/>
+                <w:webHidden/>
+              </w:rPr>
+              <w:fldChar w:fldCharType="end"/>
+            </w:r>
+          </w:hyperlink>
         </w:p>
         <w:p>
           <w:pPr>
@@ -1632,41 +2038,6 @@
               <w:color w:val="404040"/>
             </w:rPr>
           </w:pPr>
-          <w:hyperlink w:anchor="_yhe636xkkhib">
-            <w:r>
-              <w:rPr>
-                <w:b/>
-                <w:color w:val="404040"/>
-              </w:rPr>
-              <w:t>Conclusions</w:t>
-            </w:r>
-          </w:hyperlink>
-          <w:r>
-            <w:rPr>
-              <w:b/>
-              <w:color w:val="404040"/>
-            </w:rPr>
-            <w:tab/>
-          </w:r>
-          <w:r>
-            <w:fldChar w:fldCharType="begin"/>
-          </w:r>
-          <w:r>
-            <w:instrText xml:space="preserve"> PAGEREF _yhe636xkkhib \h </w:instrText>
-          </w:r>
-          <w:r>
-            <w:fldChar w:fldCharType="separate"/>
-          </w:r>
-          <w:r>
-            <w:rPr>
-              <w:b/>
-              <w:color w:val="404040"/>
-            </w:rPr>
-            <w:t>10</w:t>
-          </w:r>
-          <w:r>
-            <w:fldChar w:fldCharType="end"/>
-          </w:r>
           <w:r>
             <w:fldChar w:fldCharType="end"/>
           </w:r>
@@ -1786,11 +2157,11 @@
               <w:contextualSpacing w:val="0"/>
               <w:outlineLvl w:val="0"/>
             </w:pPr>
-            <w:bookmarkStart w:id="0" w:name="_fxtjj4wrzwbl" w:colFirst="0" w:colLast="0"/>
+            <w:bookmarkStart w:id="0" w:name="_Toc484372554"/>
+            <w:r>
+              <w:t>Remerciements</w:t>
+            </w:r>
             <w:bookmarkEnd w:id="0"/>
-            <w:r>
-              <w:t>Remerciements</w:t>
-            </w:r>
           </w:p>
         </w:tc>
       </w:tr>
@@ -2935,11 +3306,11 @@
               <w:contextualSpacing w:val="0"/>
               <w:outlineLvl w:val="0"/>
             </w:pPr>
-            <w:bookmarkStart w:id="1" w:name="_7y5bji5h3xrd" w:colFirst="0" w:colLast="0"/>
+            <w:bookmarkStart w:id="1" w:name="_Toc484372555"/>
+            <w:r>
+              <w:t>Résumé du projet en anglais</w:t>
+            </w:r>
             <w:bookmarkEnd w:id="1"/>
-            <w:r>
-              <w:t>Résumé du projet en anglais</w:t>
-            </w:r>
           </w:p>
         </w:tc>
       </w:tr>
@@ -3516,6 +3887,14 @@
           <w:szCs w:val="28"/>
           <w:lang w:val="en-US"/>
         </w:rPr>
+        <w:t xml:space="preserve">mainly </w:t>
+      </w:r>
+      <w:r>
+        <w:rPr>
+          <w:sz w:val="28"/>
+          <w:szCs w:val="28"/>
+          <w:lang w:val="en-US"/>
+        </w:rPr>
         <w:t xml:space="preserve">in </w:t>
       </w:r>
       <w:r>
@@ -3524,6 +3903,14 @@
           <w:szCs w:val="28"/>
           <w:lang w:val="en-US"/>
         </w:rPr>
+        <w:t xml:space="preserve">Java </w:t>
+      </w:r>
+      <w:r>
+        <w:rPr>
+          <w:sz w:val="28"/>
+          <w:szCs w:val="28"/>
+          <w:lang w:val="en-US"/>
+        </w:rPr>
         <w:t xml:space="preserve">for </w:t>
       </w:r>
       <w:r>
@@ -3564,7 +3951,7 @@
           <w:szCs w:val="28"/>
           <w:lang w:val="en-US"/>
         </w:rPr>
-        <w:t>React</w:t>
+        <w:t>React f</w:t>
       </w:r>
       <w:r>
         <w:rPr>
@@ -3572,7 +3959,7 @@
           <w:szCs w:val="28"/>
           <w:lang w:val="en-US"/>
         </w:rPr>
-        <w:t>, HTML, Java</w:t>
+        <w:t xml:space="preserve">or </w:t>
       </w:r>
       <w:r>
         <w:rPr>
@@ -3580,7 +3967,7 @@
           <w:szCs w:val="28"/>
           <w:lang w:val="en-US"/>
         </w:rPr>
-        <w:t>S</w:t>
+        <w:t>the Front</w:t>
       </w:r>
       <w:r>
         <w:rPr>
@@ -3588,7 +3975,7 @@
           <w:szCs w:val="28"/>
           <w:lang w:val="en-US"/>
         </w:rPr>
-        <w:t>cript and jQuery</w:t>
+        <w:t xml:space="preserve">, in parallel, we established our </w:t>
       </w:r>
       <w:r>
         <w:rPr>
@@ -3596,7 +3983,7 @@
           <w:szCs w:val="28"/>
           <w:lang w:val="en-US"/>
         </w:rPr>
-        <w:t xml:space="preserve"> from the Front. </w:t>
+        <w:t>database in MySQL</w:t>
       </w:r>
       <w:r>
         <w:rPr>
@@ -3604,28 +3991,96 @@
           <w:szCs w:val="28"/>
           <w:lang w:val="en-US"/>
         </w:rPr>
-        <w:t>In parallel, we established o</w:t>
-      </w:r>
-      <w:r>
+        <w:t xml:space="preserve">. </w:t>
+      </w:r>
+    </w:p>
+    <w:p>
+      <w:pPr>
+        <w:spacing w:after="0"/>
         <w:rPr>
           <w:sz w:val="28"/>
           <w:szCs w:val="28"/>
           <w:lang w:val="en-US"/>
         </w:rPr>
-        <w:t xml:space="preserve">ur </w:t>
-      </w:r>
-      <w:r>
+      </w:pPr>
+    </w:p>
+    <w:p>
+      <w:pPr>
+        <w:spacing w:after="0"/>
         <w:rPr>
           <w:sz w:val="28"/>
           <w:szCs w:val="28"/>
           <w:lang w:val="en-US"/>
         </w:rPr>
-        <w:t>database in MySQL.</w:t>
-      </w:r>
-      <w:r>
-        <w:rPr>
+      </w:pPr>
+      <w:r>
+        <w:rPr>
+          <w:sz w:val="28"/>
+          <w:szCs w:val="28"/>
           <w:lang w:val="en-US"/>
         </w:rPr>
+        <w:t xml:space="preserve">Please note: </w:t>
+      </w:r>
+      <w:r>
+        <w:rPr>
+          <w:sz w:val="28"/>
+          <w:szCs w:val="28"/>
+          <w:lang w:val="en-US"/>
+        </w:rPr>
+        <w:t xml:space="preserve">The </w:t>
+      </w:r>
+      <w:r>
+        <w:rPr>
+          <w:sz w:val="28"/>
+          <w:szCs w:val="28"/>
+          <w:lang w:val="en-US"/>
+        </w:rPr>
+        <w:t xml:space="preserve">Back is API Rest and the Front </w:t>
+      </w:r>
+      <w:r>
+        <w:rPr>
+          <w:sz w:val="28"/>
+          <w:szCs w:val="28"/>
+          <w:lang w:val="en-US"/>
+        </w:rPr>
+        <w:t xml:space="preserve">is </w:t>
+      </w:r>
+      <w:r>
+        <w:rPr>
+          <w:sz w:val="28"/>
+          <w:szCs w:val="28"/>
+          <w:lang w:val="en-US"/>
+        </w:rPr>
+        <w:t xml:space="preserve">Single </w:t>
+      </w:r>
+      <w:r>
+        <w:rPr>
+          <w:sz w:val="28"/>
+          <w:szCs w:val="28"/>
+          <w:lang w:val="en-US"/>
+        </w:rPr>
+        <w:t xml:space="preserve">Page </w:t>
+      </w:r>
+      <w:r>
+        <w:rPr>
+          <w:sz w:val="28"/>
+          <w:szCs w:val="28"/>
+          <w:lang w:val="en-US"/>
+        </w:rPr>
+        <w:t>Application</w:t>
+      </w:r>
+      <w:r>
+        <w:rPr>
+          <w:sz w:val="28"/>
+          <w:szCs w:val="28"/>
+          <w:lang w:val="en-US"/>
+        </w:rPr>
+        <w:t>.</w:t>
+      </w:r>
+      <w:r>
+        <w:rPr>
+          <w:lang w:val="en-US"/>
+        </w:rPr>
         <w:br w:type="page"/>
       </w:r>
     </w:p>
@@ -3637,19 +4092,11 @@
           <w:lang w:val="en-US"/>
         </w:rPr>
       </w:pPr>
-    </w:p>
-    <w:p>
-      <w:pPr>
-        <w:spacing w:after="0"/>
-        <w:rPr>
-          <w:color w:val="404040"/>
-          <w:lang w:val="en-US"/>
-        </w:rPr>
-      </w:pPr>
       <w:r>
         <w:rPr>
           <w:noProof/>
         </w:rPr>
+        <w:lastRenderedPageBreak/>
         <mc:AlternateContent>
           <mc:Choice Requires="wps">
             <w:drawing>
@@ -3755,11 +4202,11 @@
               <w:contextualSpacing w:val="0"/>
               <w:outlineLvl w:val="0"/>
             </w:pPr>
-            <w:bookmarkStart w:id="2" w:name="_ndf5806147pd" w:colFirst="0" w:colLast="0"/>
+            <w:bookmarkStart w:id="2" w:name="_Toc484372556"/>
+            <w:r>
+              <w:t>Liste des compétences du référentiel</w:t>
+            </w:r>
             <w:bookmarkEnd w:id="2"/>
-            <w:r>
-              <w:t>Liste des compétences du référentiel</w:t>
-            </w:r>
           </w:p>
         </w:tc>
       </w:tr>
@@ -3863,7 +4310,6 @@
         <w:rPr>
           <w:sz w:val="28"/>
           <w:szCs w:val="28"/>
-          <w:lang w:val="en-US"/>
         </w:rPr>
       </w:pPr>
     </w:p>
@@ -3884,14 +4330,7 @@
           <w:sz w:val="28"/>
           <w:szCs w:val="28"/>
         </w:rPr>
-        <w:t>M</w:t>
-      </w:r>
-      <w:r>
-        <w:rPr>
-          <w:sz w:val="28"/>
-          <w:szCs w:val="28"/>
-        </w:rPr>
-        <w:t>aquetter une application</w:t>
+        <w:t>Maquetter une application</w:t>
       </w:r>
     </w:p>
     <w:p>
@@ -4172,14 +4611,7 @@
           <w:sz w:val="28"/>
           <w:szCs w:val="28"/>
         </w:rPr>
-        <w:t>A</w:t>
-      </w:r>
-      <w:r>
-        <w:rPr>
-          <w:sz w:val="28"/>
-          <w:szCs w:val="28"/>
-        </w:rPr>
-        <w:t>ctualiser et partager ses compétences en développement informatique</w:t>
+        <w:t>Actualiser et partager ses compétences en développement informatique</w:t>
       </w:r>
     </w:p>
     <w:p>
@@ -4216,8 +4648,6 @@
           <w:color w:val="404040"/>
         </w:rPr>
       </w:pPr>
-      <w:bookmarkStart w:id="3" w:name="_GoBack"/>
-      <w:bookmarkEnd w:id="3"/>
     </w:p>
     <w:p>
       <w:pPr>
@@ -4335,11 +4765,11 @@
               <w:contextualSpacing w:val="0"/>
               <w:outlineLvl w:val="0"/>
             </w:pPr>
-            <w:bookmarkStart w:id="4" w:name="_ahf4f0jim9v8" w:colFirst="0" w:colLast="0"/>
-            <w:bookmarkEnd w:id="4"/>
+            <w:bookmarkStart w:id="3" w:name="_Toc484372557"/>
             <w:r>
               <w:t>Cahier des charges ou expressions des besoins de l’application à développer</w:t>
             </w:r>
+            <w:bookmarkEnd w:id="3"/>
           </w:p>
         </w:tc>
       </w:tr>
@@ -4396,54 +4826,550 @@
     </w:tbl>
     <w:p>
       <w:pPr>
+        <w:pStyle w:val="NormalWeb"/>
+        <w:spacing w:after="0" w:line="240" w:lineRule="auto"/>
+        <w:rPr>
+          <w:rFonts w:asciiTheme="minorHAnsi" w:hAnsiTheme="minorHAnsi"/>
+          <w:sz w:val="28"/>
+          <w:szCs w:val="28"/>
+        </w:rPr>
+      </w:pPr>
+      <w:r>
+        <w:rPr>
+          <w:rFonts w:asciiTheme="minorHAnsi" w:hAnsiTheme="minorHAnsi"/>
+          <w:sz w:val="28"/>
+          <w:szCs w:val="28"/>
+        </w:rPr>
+        <w:t>La société Simplon veut optimiser sa gestion du personnel, et notamment la gestion des absences. Pour cela, elle veut mettre en place un circuit de validation ainsi qu’un logiciel permettant de valider ce circuit. L’objectif est de mieux gérer son personnel et éviter des sous effectifs.</w:t>
+      </w:r>
+    </w:p>
+    <w:p>
+      <w:pPr>
+        <w:pStyle w:val="NormalWeb"/>
+        <w:spacing w:after="0" w:line="240" w:lineRule="auto"/>
+        <w:rPr>
+          <w:rFonts w:asciiTheme="minorHAnsi" w:hAnsiTheme="minorHAnsi"/>
+          <w:sz w:val="28"/>
+          <w:szCs w:val="28"/>
+        </w:rPr>
+      </w:pPr>
+      <w:r>
+        <w:rPr>
+          <w:rFonts w:asciiTheme="minorHAnsi" w:hAnsiTheme="minorHAnsi"/>
+          <w:sz w:val="28"/>
+          <w:szCs w:val="28"/>
+        </w:rPr>
+        <w:t>Le salarié se connectera avec son adresse Gmail et un mot de passe. Un premier mot de passe lui sera attribuer, qu’il devra modifier à la 1° connexion. Il remplira un formulaire pour sa demande de congés. Un mail sera automatiquement envoyé à son N+1, avec un lien de validation ou de refus des congés</w:t>
+      </w:r>
+      <w:r>
+        <w:rPr>
+          <w:rFonts w:asciiTheme="minorHAnsi" w:hAnsiTheme="minorHAnsi"/>
+          <w:sz w:val="28"/>
+          <w:szCs w:val="28"/>
+        </w:rPr>
+        <w:t xml:space="preserve">. </w:t>
+      </w:r>
+      <w:r>
+        <w:rPr>
+          <w:rFonts w:asciiTheme="minorHAnsi" w:hAnsiTheme="minorHAnsi"/>
+          <w:sz w:val="28"/>
+          <w:szCs w:val="28"/>
+        </w:rPr>
+        <w:t>Le salarié sera averti par mail de la réponse. S’il y a refus, la demande sera enregistrée dans la base avec la mention refus et le circuit s’arrête.</w:t>
+      </w:r>
+      <w:r>
+        <w:rPr>
+          <w:rFonts w:asciiTheme="minorHAnsi" w:hAnsiTheme="minorHAnsi"/>
+          <w:sz w:val="28"/>
+          <w:szCs w:val="28"/>
+        </w:rPr>
+        <w:t xml:space="preserve"> </w:t>
+      </w:r>
+      <w:r>
+        <w:rPr>
+          <w:rFonts w:asciiTheme="minorHAnsi" w:hAnsiTheme="minorHAnsi"/>
+          <w:sz w:val="28"/>
+          <w:szCs w:val="28"/>
+        </w:rPr>
+        <w:t xml:space="preserve">Si la demande est acceptée, elle sera affichée dans Google </w:t>
+      </w:r>
+      <w:proofErr w:type="spellStart"/>
+      <w:r>
+        <w:rPr>
+          <w:rFonts w:asciiTheme="minorHAnsi" w:hAnsiTheme="minorHAnsi"/>
+          <w:sz w:val="28"/>
+          <w:szCs w:val="28"/>
+        </w:rPr>
+        <w:t>Calendar</w:t>
+      </w:r>
+      <w:proofErr w:type="spellEnd"/>
+      <w:r>
+        <w:rPr>
+          <w:rFonts w:asciiTheme="minorHAnsi" w:hAnsiTheme="minorHAnsi"/>
+          <w:sz w:val="28"/>
+          <w:szCs w:val="28"/>
+        </w:rPr>
+        <w:t>. Le N+1 aura la possibilité de visualiser les congés de ses subalternes sur une période donnée. Le N+1 aura aussi la possibilité de saisir des congés maladies ainsi que des absences irrégulières.</w:t>
+      </w:r>
+    </w:p>
+    <w:p>
+      <w:pPr>
+        <w:pStyle w:val="NormalWeb"/>
+        <w:spacing w:after="0" w:line="240" w:lineRule="auto"/>
+        <w:rPr>
+          <w:rFonts w:asciiTheme="minorHAnsi" w:hAnsiTheme="minorHAnsi"/>
+          <w:sz w:val="28"/>
+          <w:szCs w:val="28"/>
+        </w:rPr>
+      </w:pPr>
+      <w:r>
+        <w:rPr>
+          <w:rFonts w:asciiTheme="minorHAnsi" w:hAnsiTheme="minorHAnsi"/>
+          <w:sz w:val="28"/>
+          <w:szCs w:val="28"/>
+        </w:rPr>
+        <w:t>Un</w:t>
+      </w:r>
+      <w:r>
+        <w:rPr>
+          <w:rFonts w:asciiTheme="minorHAnsi" w:hAnsiTheme="minorHAnsi"/>
+          <w:sz w:val="28"/>
+          <w:szCs w:val="28"/>
+        </w:rPr>
+        <w:t xml:space="preserve"> récap</w:t>
+      </w:r>
+      <w:r>
+        <w:rPr>
+          <w:rFonts w:asciiTheme="minorHAnsi" w:hAnsiTheme="minorHAnsi"/>
+          <w:sz w:val="28"/>
+          <w:szCs w:val="28"/>
+        </w:rPr>
+        <w:t>itulatif</w:t>
+      </w:r>
+      <w:r>
+        <w:rPr>
+          <w:rFonts w:asciiTheme="minorHAnsi" w:hAnsiTheme="minorHAnsi"/>
+          <w:sz w:val="28"/>
+          <w:szCs w:val="28"/>
+        </w:rPr>
+        <w:t xml:space="preserve"> mensuelle sera générée pour le calcul de la paye.</w:t>
+      </w:r>
+    </w:p>
+    <w:p>
+      <w:pPr>
+        <w:pStyle w:val="NormalWeb"/>
+        <w:spacing w:after="0" w:line="240" w:lineRule="auto"/>
+        <w:rPr>
+          <w:rFonts w:asciiTheme="minorHAnsi" w:hAnsiTheme="minorHAnsi"/>
+          <w:sz w:val="28"/>
+          <w:szCs w:val="28"/>
+        </w:rPr>
+      </w:pPr>
+      <w:r>
+        <w:rPr>
+          <w:rFonts w:asciiTheme="minorHAnsi" w:hAnsiTheme="minorHAnsi"/>
+          <w:sz w:val="28"/>
+          <w:szCs w:val="28"/>
+        </w:rPr>
+        <w:t>Un mail sera aussi envoyer à la responsable RH pour information et vérification des règles RH.</w:t>
+      </w:r>
+    </w:p>
+    <w:p>
+      <w:pPr>
+        <w:pStyle w:val="NormalWeb"/>
+        <w:spacing w:after="0" w:line="240" w:lineRule="auto"/>
+        <w:rPr>
+          <w:rFonts w:asciiTheme="minorHAnsi" w:hAnsiTheme="minorHAnsi"/>
+          <w:sz w:val="28"/>
+          <w:szCs w:val="28"/>
+        </w:rPr>
+      </w:pPr>
+      <w:r>
+        <w:rPr>
+          <w:rFonts w:asciiTheme="minorHAnsi" w:hAnsiTheme="minorHAnsi"/>
+          <w:sz w:val="28"/>
+          <w:szCs w:val="28"/>
+        </w:rPr>
+        <w:t xml:space="preserve">Un </w:t>
+      </w:r>
+      <w:proofErr w:type="spellStart"/>
+      <w:r>
+        <w:rPr>
+          <w:rFonts w:asciiTheme="minorHAnsi" w:hAnsiTheme="minorHAnsi"/>
+          <w:sz w:val="28"/>
+          <w:szCs w:val="28"/>
+        </w:rPr>
+        <w:t>SysAdm</w:t>
+      </w:r>
+      <w:proofErr w:type="spellEnd"/>
+      <w:r>
+        <w:rPr>
+          <w:rFonts w:asciiTheme="minorHAnsi" w:hAnsiTheme="minorHAnsi"/>
+          <w:sz w:val="28"/>
+          <w:szCs w:val="28"/>
+        </w:rPr>
+        <w:t xml:space="preserve"> gérera les différentes bases de données.</w:t>
+      </w:r>
+    </w:p>
+    <w:p>
+      <w:pPr>
+        <w:pStyle w:val="NormalWeb"/>
+        <w:spacing w:after="0" w:line="240" w:lineRule="auto"/>
+        <w:rPr>
+          <w:rFonts w:asciiTheme="minorHAnsi" w:hAnsiTheme="minorHAnsi"/>
+          <w:sz w:val="28"/>
+          <w:szCs w:val="28"/>
+        </w:rPr>
+      </w:pPr>
+      <w:r>
+        <w:rPr>
+          <w:rFonts w:asciiTheme="minorHAnsi" w:hAnsiTheme="minorHAnsi"/>
+          <w:sz w:val="28"/>
+          <w:szCs w:val="28"/>
+        </w:rPr>
+        <w:t>Sa page d’accueil sera composé d’un récapitulatif de ses congés restant à prendre ainsi que d’un formulaire de demande de congés.</w:t>
+      </w:r>
+    </w:p>
+    <w:p>
+      <w:pPr>
+        <w:pStyle w:val="NormalWeb"/>
+        <w:spacing w:after="0" w:line="240" w:lineRule="auto"/>
+        <w:rPr>
+          <w:rFonts w:asciiTheme="minorHAnsi" w:hAnsiTheme="minorHAnsi"/>
+          <w:sz w:val="28"/>
+          <w:szCs w:val="28"/>
+        </w:rPr>
+      </w:pPr>
+      <w:r>
+        <w:rPr>
+          <w:rFonts w:asciiTheme="minorHAnsi" w:hAnsiTheme="minorHAnsi"/>
+          <w:sz w:val="28"/>
+          <w:szCs w:val="28"/>
+        </w:rPr>
+        <w:t>Il aura aussi accès à ses info</w:t>
+      </w:r>
+      <w:r>
+        <w:rPr>
+          <w:rFonts w:asciiTheme="minorHAnsi" w:hAnsiTheme="minorHAnsi"/>
+          <w:sz w:val="28"/>
+          <w:szCs w:val="28"/>
+        </w:rPr>
+        <w:t>rmation</w:t>
+      </w:r>
+      <w:r>
+        <w:rPr>
+          <w:rFonts w:asciiTheme="minorHAnsi" w:hAnsiTheme="minorHAnsi"/>
+          <w:sz w:val="28"/>
+          <w:szCs w:val="28"/>
+        </w:rPr>
+        <w:t>s perso</w:t>
+      </w:r>
+      <w:r>
+        <w:rPr>
+          <w:rFonts w:asciiTheme="minorHAnsi" w:hAnsiTheme="minorHAnsi"/>
+          <w:sz w:val="28"/>
+          <w:szCs w:val="28"/>
+        </w:rPr>
+        <w:t>nnelles</w:t>
+      </w:r>
+      <w:r>
+        <w:rPr>
+          <w:rFonts w:asciiTheme="minorHAnsi" w:hAnsiTheme="minorHAnsi"/>
+          <w:sz w:val="28"/>
+          <w:szCs w:val="28"/>
+        </w:rPr>
+        <w:t xml:space="preserve"> qu’il pourra demander à faire modifier par la responsable RH, en cas d’erreurs et à un</w:t>
+      </w:r>
+      <w:r>
+        <w:rPr>
+          <w:rFonts w:asciiTheme="minorHAnsi" w:hAnsiTheme="minorHAnsi"/>
+          <w:sz w:val="28"/>
+          <w:szCs w:val="28"/>
+        </w:rPr>
+        <w:t xml:space="preserve"> </w:t>
+      </w:r>
+      <w:r>
+        <w:rPr>
+          <w:rFonts w:asciiTheme="minorHAnsi" w:hAnsiTheme="minorHAnsi"/>
+          <w:sz w:val="28"/>
+          <w:szCs w:val="28"/>
+        </w:rPr>
+        <w:t>récapitulati</w:t>
+      </w:r>
+      <w:r>
+        <w:rPr>
+          <w:rFonts w:asciiTheme="minorHAnsi" w:hAnsiTheme="minorHAnsi"/>
+          <w:sz w:val="28"/>
+          <w:szCs w:val="28"/>
+        </w:rPr>
+        <w:t>f</w:t>
+      </w:r>
+      <w:r>
+        <w:rPr>
+          <w:rFonts w:asciiTheme="minorHAnsi" w:hAnsiTheme="minorHAnsi"/>
+          <w:sz w:val="28"/>
+          <w:szCs w:val="28"/>
+        </w:rPr>
+        <w:t xml:space="preserve"> de ses absences depuis le 1° janvier.</w:t>
+      </w:r>
+      <w:r>
+        <w:rPr>
+          <w:rFonts w:asciiTheme="minorHAnsi" w:hAnsiTheme="minorHAnsi"/>
+          <w:sz w:val="28"/>
+          <w:szCs w:val="28"/>
+        </w:rPr>
+        <w:br/>
+      </w:r>
+    </w:p>
+    <w:p>
+      <w:pPr>
+        <w:pStyle w:val="NormalWeb"/>
+        <w:spacing w:after="0" w:line="240" w:lineRule="auto"/>
+        <w:rPr>
+          <w:rFonts w:asciiTheme="minorHAnsi" w:hAnsiTheme="minorHAnsi"/>
+          <w:sz w:val="28"/>
+          <w:szCs w:val="28"/>
+        </w:rPr>
+      </w:pPr>
+    </w:p>
+    <w:p>
+      <w:pPr>
+        <w:pStyle w:val="NormalWeb"/>
+        <w:spacing w:after="0" w:line="240" w:lineRule="auto"/>
+        <w:rPr>
+          <w:rFonts w:asciiTheme="minorHAnsi" w:hAnsiTheme="minorHAnsi"/>
+          <w:b/>
+          <w:sz w:val="36"/>
+          <w:szCs w:val="28"/>
+        </w:rPr>
+      </w:pPr>
+      <w:r>
+        <w:rPr>
+          <w:rFonts w:asciiTheme="minorHAnsi" w:hAnsiTheme="minorHAnsi"/>
+          <w:b/>
+          <w:sz w:val="36"/>
+          <w:szCs w:val="28"/>
+        </w:rPr>
+        <w:lastRenderedPageBreak/>
+        <w:t>Acteurs :</w:t>
+      </w:r>
+    </w:p>
+    <w:p>
+      <w:pPr>
+        <w:pStyle w:val="NormalWeb"/>
+        <w:spacing w:after="0" w:line="240" w:lineRule="auto"/>
+        <w:rPr>
+          <w:rFonts w:asciiTheme="minorHAnsi" w:hAnsiTheme="minorHAnsi"/>
+          <w:sz w:val="28"/>
+          <w:szCs w:val="28"/>
+        </w:rPr>
+      </w:pPr>
+      <w:r>
+        <w:rPr>
+          <w:rFonts w:asciiTheme="minorHAnsi" w:hAnsiTheme="minorHAnsi"/>
+          <w:b/>
+          <w:sz w:val="28"/>
+          <w:szCs w:val="28"/>
+        </w:rPr>
+        <w:t xml:space="preserve"> - Employé : </w:t>
+      </w:r>
+      <w:r>
+        <w:rPr>
+          <w:rFonts w:asciiTheme="minorHAnsi" w:hAnsiTheme="minorHAnsi"/>
+          <w:b/>
+          <w:sz w:val="28"/>
+          <w:szCs w:val="28"/>
+        </w:rPr>
+        <w:br/>
+      </w:r>
+      <w:r>
+        <w:rPr>
+          <w:rFonts w:asciiTheme="minorHAnsi" w:hAnsiTheme="minorHAnsi"/>
+          <w:sz w:val="28"/>
+          <w:szCs w:val="28"/>
+        </w:rPr>
+        <w:t>la personne qui fait sa demande de congés. Elle peut aussi visualiser le solde de ses différentes absences. Niveau 0.</w:t>
+      </w:r>
+    </w:p>
+    <w:p>
+      <w:pPr>
+        <w:pStyle w:val="NormalWeb"/>
+        <w:spacing w:after="0" w:line="240" w:lineRule="auto"/>
+        <w:rPr>
+          <w:rFonts w:asciiTheme="minorHAnsi" w:hAnsiTheme="minorHAnsi"/>
+          <w:sz w:val="28"/>
+          <w:szCs w:val="28"/>
+        </w:rPr>
+      </w:pPr>
+      <w:r>
+        <w:rPr>
+          <w:rFonts w:asciiTheme="minorHAnsi" w:hAnsiTheme="minorHAnsi"/>
+          <w:b/>
+          <w:sz w:val="28"/>
+          <w:szCs w:val="28"/>
+        </w:rPr>
+        <w:t xml:space="preserve">- N+1 : </w:t>
+      </w:r>
+      <w:r>
+        <w:rPr>
+          <w:rFonts w:asciiTheme="minorHAnsi" w:hAnsiTheme="minorHAnsi"/>
+          <w:b/>
+          <w:sz w:val="28"/>
+          <w:szCs w:val="28"/>
+        </w:rPr>
+        <w:br/>
+      </w:r>
+      <w:r>
+        <w:rPr>
+          <w:rFonts w:asciiTheme="minorHAnsi" w:hAnsiTheme="minorHAnsi"/>
+          <w:sz w:val="28"/>
+          <w:szCs w:val="28"/>
+        </w:rPr>
+        <w:t>la personne qui valide la demande de congés des personnes sous ses ordres. Elle saisit aussi certaines absences et peut faire une demande de congés. Niveau 1.</w:t>
+      </w:r>
+    </w:p>
+    <w:p>
+      <w:pPr>
+        <w:pStyle w:val="NormalWeb"/>
+        <w:spacing w:after="0" w:line="240" w:lineRule="auto"/>
+        <w:rPr>
+          <w:rFonts w:asciiTheme="minorHAnsi" w:hAnsiTheme="minorHAnsi"/>
+          <w:sz w:val="28"/>
+          <w:szCs w:val="28"/>
+        </w:rPr>
+      </w:pPr>
+      <w:r>
+        <w:rPr>
+          <w:rFonts w:asciiTheme="minorHAnsi" w:hAnsiTheme="minorHAnsi"/>
+          <w:b/>
+          <w:sz w:val="28"/>
+          <w:szCs w:val="28"/>
+        </w:rPr>
+        <w:t xml:space="preserve">- Secrétaire RH : </w:t>
+      </w:r>
+      <w:r>
+        <w:rPr>
+          <w:rFonts w:asciiTheme="minorHAnsi" w:hAnsiTheme="minorHAnsi"/>
+          <w:b/>
+          <w:sz w:val="28"/>
+          <w:szCs w:val="28"/>
+        </w:rPr>
+        <w:br/>
+      </w:r>
+      <w:r>
+        <w:rPr>
+          <w:rFonts w:asciiTheme="minorHAnsi" w:hAnsiTheme="minorHAnsi"/>
+          <w:sz w:val="28"/>
+          <w:szCs w:val="28"/>
+        </w:rPr>
+        <w:t>La personne qui vérifie d’un point de vue RH, la validité des congés. Elle peut les modifier ou les annulés. Elle peut aussi faire une demande de congés.</w:t>
+      </w:r>
+    </w:p>
+    <w:p>
+      <w:pPr>
+        <w:pStyle w:val="NormalWeb"/>
+        <w:spacing w:after="0" w:line="240" w:lineRule="auto"/>
+        <w:rPr>
+          <w:rFonts w:asciiTheme="minorHAnsi" w:hAnsiTheme="minorHAnsi"/>
+          <w:sz w:val="28"/>
+          <w:szCs w:val="28"/>
+        </w:rPr>
+      </w:pPr>
+      <w:r>
+        <w:rPr>
+          <w:rFonts w:asciiTheme="minorHAnsi" w:hAnsiTheme="minorHAnsi"/>
+          <w:b/>
+          <w:sz w:val="28"/>
+          <w:szCs w:val="28"/>
+        </w:rPr>
+        <w:t xml:space="preserve">- Administrateur de la base : </w:t>
+      </w:r>
+      <w:r>
+        <w:rPr>
+          <w:rFonts w:asciiTheme="minorHAnsi" w:hAnsiTheme="minorHAnsi"/>
+          <w:b/>
+          <w:sz w:val="28"/>
+          <w:szCs w:val="28"/>
+        </w:rPr>
+        <w:br/>
+      </w:r>
+      <w:r>
+        <w:rPr>
+          <w:rFonts w:asciiTheme="minorHAnsi" w:hAnsiTheme="minorHAnsi"/>
+          <w:sz w:val="28"/>
+          <w:szCs w:val="28"/>
+        </w:rPr>
+        <w:t>Il saisit les nouveaux arrivants et gère les problèmes pouvant survenir.</w:t>
+      </w:r>
+    </w:p>
+    <w:p>
+      <w:pPr>
+        <w:pStyle w:val="NormalWeb"/>
+        <w:spacing w:after="0" w:line="240" w:lineRule="auto"/>
+        <w:rPr>
+          <w:rFonts w:asciiTheme="minorHAnsi" w:hAnsiTheme="minorHAnsi"/>
+          <w:sz w:val="28"/>
+          <w:szCs w:val="28"/>
+        </w:rPr>
+      </w:pPr>
+      <w:r>
+        <w:rPr>
+          <w:rFonts w:asciiTheme="minorHAnsi" w:hAnsiTheme="minorHAnsi"/>
+          <w:b/>
+          <w:sz w:val="28"/>
+          <w:szCs w:val="28"/>
+        </w:rPr>
+        <w:t xml:space="preserve">- Service paye : </w:t>
+      </w:r>
+      <w:r>
+        <w:rPr>
+          <w:rFonts w:asciiTheme="minorHAnsi" w:hAnsiTheme="minorHAnsi"/>
+          <w:b/>
+          <w:sz w:val="28"/>
+          <w:szCs w:val="28"/>
+        </w:rPr>
+        <w:br/>
+      </w:r>
+      <w:r>
+        <w:rPr>
+          <w:rFonts w:asciiTheme="minorHAnsi" w:hAnsiTheme="minorHAnsi"/>
+          <w:sz w:val="28"/>
+          <w:szCs w:val="28"/>
+        </w:rPr>
+        <w:t>C’est un acteur externe qui recevra un état mensuel des congés pour établir la paye.</w:t>
+      </w:r>
+    </w:p>
+    <w:p>
+      <w:pPr>
         <w:pStyle w:val="Titre2"/>
         <w:spacing w:after="0"/>
         <w:contextualSpacing w:val="0"/>
-      </w:pPr>
-      <w:bookmarkStart w:id="5" w:name="_wrrf37pycv9" w:colFirst="0" w:colLast="0"/>
-      <w:bookmarkEnd w:id="5"/>
-      <w:r>
-        <w:t>a)Gestion des utilisateurs</w:t>
-      </w:r>
-    </w:p>
-    <w:p>
-      <w:pPr>
-        <w:spacing w:after="0"/>
-        <w:rPr>
-          <w:color w:val="404040"/>
-        </w:rPr>
-      </w:pPr>
-    </w:p>
-    <w:p>
-      <w:pPr>
-        <w:spacing w:after="0"/>
-        <w:rPr>
-          <w:color w:val="404040"/>
-        </w:rPr>
-      </w:pPr>
-      <w:r>
-        <w:rPr>
-          <w:color w:val="404040"/>
-        </w:rPr>
-        <w:t>...</w:t>
-      </w:r>
+        <w:rPr>
+          <w:rFonts w:asciiTheme="minorHAnsi" w:eastAsia="Times New Roman" w:hAnsiTheme="minorHAnsi" w:cs="Times New Roman"/>
+          <w:b w:val="0"/>
+          <w:color w:val="auto"/>
+          <w:sz w:val="28"/>
+          <w:szCs w:val="28"/>
+        </w:rPr>
+      </w:pPr>
+      <w:bookmarkStart w:id="4" w:name="_GoBack"/>
+      <w:bookmarkEnd w:id="4"/>
     </w:p>
     <w:p>
       <w:pPr>
         <w:pStyle w:val="Titre2"/>
+        <w:numPr>
+          <w:ilvl w:val="0"/>
+          <w:numId w:val="6"/>
+        </w:numPr>
         <w:spacing w:after="0"/>
         <w:contextualSpacing w:val="0"/>
       </w:pPr>
-      <w:bookmarkStart w:id="6" w:name="_dbc30lhscnsd" w:colFirst="0" w:colLast="0"/>
-      <w:bookmarkEnd w:id="6"/>
-      <w:proofErr w:type="gramStart"/>
-      <w:r>
-        <w:t>b)Gestion</w:t>
-      </w:r>
-      <w:proofErr w:type="gramEnd"/>
-      <w:r>
-        <w:t xml:space="preserve"> du temps</w:t>
-      </w:r>
+      <w:bookmarkStart w:id="5" w:name="_Toc484372558"/>
+      <w:r>
+        <w:t>Gestion des utilisateurs</w:t>
+      </w:r>
+      <w:bookmarkEnd w:id="5"/>
     </w:p>
     <w:p>
       <w:pPr>
@@ -4458,26 +5384,125 @@
         <w:spacing w:after="0"/>
         <w:rPr>
           <w:color w:val="404040"/>
-        </w:rPr>
-      </w:pPr>
-      <w:r>
-        <w:rPr>
-          <w:color w:val="404040"/>
-        </w:rPr>
-        <w:t>...</w:t>
+          <w:sz w:val="28"/>
+          <w:szCs w:val="28"/>
+        </w:rPr>
+      </w:pPr>
+      <w:r>
+        <w:rPr>
+          <w:color w:val="404040"/>
+          <w:sz w:val="28"/>
+          <w:szCs w:val="28"/>
+        </w:rPr>
+        <w:t>Les utilisateurs de l’application devront s’authentifier à l’aide de leur adresse mail ainsi que de leur mot de passe donnant accès aux environnements auxquels</w:t>
+      </w:r>
+      <w:r>
+        <w:rPr>
+          <w:color w:val="404040"/>
+          <w:sz w:val="28"/>
+          <w:szCs w:val="28"/>
+        </w:rPr>
+        <w:t xml:space="preserve"> ils ont droit.</w:t>
+      </w:r>
+    </w:p>
+    <w:p>
+      <w:pPr>
+        <w:spacing w:after="0"/>
+        <w:rPr>
+          <w:color w:val="404040"/>
+          <w:sz w:val="28"/>
+          <w:szCs w:val="28"/>
+        </w:rPr>
+      </w:pPr>
+      <w:r>
+        <w:rPr>
+          <w:color w:val="404040"/>
+          <w:sz w:val="28"/>
+          <w:szCs w:val="28"/>
+        </w:rPr>
+        <w:br/>
+      </w:r>
+      <w:r>
+        <w:rPr>
+          <w:color w:val="404040"/>
+          <w:sz w:val="28"/>
+          <w:szCs w:val="28"/>
+        </w:rPr>
+        <w:t xml:space="preserve">Il reviendra à l’administrateur de l’application de gérer la base des personnes. Il pourra </w:t>
+      </w:r>
+      <w:r>
+        <w:rPr>
+          <w:color w:val="404040"/>
+          <w:sz w:val="28"/>
+          <w:szCs w:val="28"/>
+        </w:rPr>
+        <w:t>ainsi</w:t>
+      </w:r>
+      <w:r>
+        <w:rPr>
+          <w:color w:val="404040"/>
+          <w:sz w:val="28"/>
+          <w:szCs w:val="28"/>
+        </w:rPr>
+        <w:t xml:space="preserve"> créer, modifier ou supprimer des utilisateurs</w:t>
+      </w:r>
+      <w:r>
+        <w:rPr>
+          <w:color w:val="404040"/>
+          <w:sz w:val="28"/>
+          <w:szCs w:val="28"/>
+        </w:rPr>
+        <w:t>. Un utilisateur se définie par son nom, son prénom, son matricule, son adresse mail, son ou ses rôles, l’équipe dont il dépend, le service RH de validation dont il dépend. En cas de création, le mot de passe, les compteurs de congés sont définis</w:t>
+      </w:r>
+      <w:r>
+        <w:rPr>
+          <w:color w:val="404040"/>
+          <w:sz w:val="28"/>
+          <w:szCs w:val="28"/>
+        </w:rPr>
+        <w:t xml:space="preserve"> à leurs valeurs par défaut. A noter que tous les utilisateurs ont à minima le rôle de demandeur.</w:t>
+      </w:r>
+    </w:p>
+    <w:p>
+      <w:pPr>
+        <w:spacing w:after="0"/>
+        <w:rPr>
+          <w:color w:val="404040"/>
+          <w:sz w:val="28"/>
+          <w:szCs w:val="28"/>
+        </w:rPr>
+      </w:pPr>
+      <w:r>
+        <w:rPr>
+          <w:color w:val="404040"/>
+          <w:sz w:val="28"/>
+          <w:szCs w:val="28"/>
+        </w:rPr>
+        <w:lastRenderedPageBreak/>
+        <w:t>L’administrateur devra aussi gérer les équipes ainsi que les Responsables, essentiel pour permettre l’usage du calendrier d’équipe.</w:t>
       </w:r>
     </w:p>
     <w:p>
       <w:pPr>
         <w:pStyle w:val="Titre2"/>
+        <w:numPr>
+          <w:ilvl w:val="0"/>
+          <w:numId w:val="6"/>
+        </w:numPr>
         <w:spacing w:after="0"/>
         <w:contextualSpacing w:val="0"/>
       </w:pPr>
-      <w:bookmarkStart w:id="7" w:name="_v2wskllyewnt" w:colFirst="0" w:colLast="0"/>
-      <w:bookmarkEnd w:id="7"/>
-      <w:r>
-        <w:t>c)Gestion des mails et de l’historique</w:t>
-      </w:r>
+      <w:bookmarkStart w:id="6" w:name="_Toc484372559"/>
+      <w:r>
+        <w:t xml:space="preserve">Gestion </w:t>
+      </w:r>
+      <w:r>
+        <w:t>des absence</w:t>
+      </w:r>
+      <w:r>
+        <w:t>s</w:t>
+      </w:r>
+      <w:bookmarkEnd w:id="6"/>
     </w:p>
     <w:p>
       <w:pPr>
@@ -4492,31 +5517,913 @@
         <w:spacing w:after="0"/>
         <w:rPr>
           <w:color w:val="404040"/>
-        </w:rPr>
-      </w:pPr>
-      <w:r>
-        <w:rPr>
-          <w:color w:val="404040"/>
-        </w:rPr>
-        <w:t>...</w:t>
-      </w:r>
+          <w:sz w:val="28"/>
+          <w:szCs w:val="28"/>
+        </w:rPr>
+      </w:pPr>
+      <w:r>
+        <w:rPr>
+          <w:color w:val="404040"/>
+          <w:sz w:val="28"/>
+          <w:szCs w:val="28"/>
+        </w:rPr>
+        <w:t>Différents type d’absences sont gérés par l’application, ainsi, un employé pourra formuler une demande d’absence selon le cas de type congé payé, RTT, repos compensateur (récupération suite à heures supplémentaires), congé exceptionnel (maternité, paternité, fête religieuse, évènement familial,…).</w:t>
+      </w:r>
+    </w:p>
+    <w:p>
+      <w:pPr>
+        <w:spacing w:after="0"/>
+        <w:rPr>
+          <w:color w:val="404040"/>
+          <w:sz w:val="28"/>
+          <w:szCs w:val="28"/>
+        </w:rPr>
+      </w:pPr>
+    </w:p>
+    <w:p>
+      <w:pPr>
+        <w:spacing w:after="0"/>
+        <w:rPr>
+          <w:color w:val="404040"/>
+          <w:sz w:val="28"/>
+          <w:szCs w:val="28"/>
+        </w:rPr>
+      </w:pPr>
+      <w:r>
+        <w:rPr>
+          <w:color w:val="404040"/>
+          <w:sz w:val="28"/>
+          <w:szCs w:val="28"/>
+        </w:rPr>
+        <w:t>Un responsable d’équipe ou le service RH pourra également déclarer l’absence inopinée d’</w:t>
+      </w:r>
+      <w:r>
+        <w:rPr>
+          <w:color w:val="404040"/>
+          <w:sz w:val="28"/>
+          <w:szCs w:val="28"/>
+        </w:rPr>
+        <w:t>un employé dont il a la charge. Dans le cas où un employé</w:t>
+      </w:r>
+      <w:r>
+        <w:rPr>
+          <w:color w:val="404040"/>
+          <w:sz w:val="28"/>
+          <w:szCs w:val="28"/>
+        </w:rPr>
+        <w:t xml:space="preserve"> est en absence irrégulière ou en congé maladie</w:t>
+      </w:r>
+      <w:r>
+        <w:rPr>
+          <w:color w:val="404040"/>
+          <w:sz w:val="28"/>
+          <w:szCs w:val="28"/>
+        </w:rPr>
+        <w:t>, son r</w:t>
+      </w:r>
+      <w:r>
+        <w:rPr>
+          <w:color w:val="404040"/>
+          <w:sz w:val="28"/>
+          <w:szCs w:val="28"/>
+        </w:rPr>
+        <w:t xml:space="preserve">esponsable ou son service Rh pourra signaler l’absence </w:t>
+      </w:r>
+      <w:r>
+        <w:rPr>
+          <w:color w:val="404040"/>
+          <w:sz w:val="28"/>
+          <w:szCs w:val="28"/>
+        </w:rPr>
+        <w:t xml:space="preserve">dans l’application </w:t>
+      </w:r>
+      <w:r>
+        <w:rPr>
+          <w:color w:val="404040"/>
+          <w:sz w:val="28"/>
+          <w:szCs w:val="28"/>
+        </w:rPr>
+        <w:t>pour prise en compte</w:t>
+      </w:r>
+      <w:r>
+        <w:rPr>
+          <w:color w:val="404040"/>
+          <w:sz w:val="28"/>
+          <w:szCs w:val="28"/>
+        </w:rPr>
+        <w:t>. Il sera aussi possible de signaler une absence légitime dans le cadre d’un oubli de l’employé ou d’une régularisation.</w:t>
+      </w:r>
+    </w:p>
+    <w:p>
+      <w:pPr>
+        <w:spacing w:after="0"/>
+        <w:rPr>
+          <w:color w:val="404040"/>
+          <w:sz w:val="28"/>
+          <w:szCs w:val="28"/>
+        </w:rPr>
+      </w:pPr>
+    </w:p>
+    <w:p>
+      <w:pPr>
+        <w:spacing w:after="0"/>
+        <w:rPr>
+          <w:color w:val="404040"/>
+          <w:sz w:val="28"/>
+          <w:szCs w:val="28"/>
+        </w:rPr>
+      </w:pPr>
+      <w:r>
+        <w:rPr>
+          <w:color w:val="404040"/>
+          <w:sz w:val="28"/>
+          <w:szCs w:val="28"/>
+        </w:rPr>
+        <w:t>Remarque : Les compteurs de congés ou de RTT sont exprimés en jour ce qui n’est pas le cas pour le repos compensateur qui est exprimé en heure.</w:t>
+      </w:r>
+    </w:p>
+    <w:p>
+      <w:pPr>
+        <w:spacing w:after="0"/>
+        <w:rPr>
+          <w:color w:val="404040"/>
+          <w:sz w:val="28"/>
+          <w:szCs w:val="28"/>
+        </w:rPr>
+      </w:pPr>
+    </w:p>
+    <w:p>
+      <w:pPr>
+        <w:spacing w:after="0"/>
+        <w:rPr>
+          <w:color w:val="404040"/>
+          <w:sz w:val="28"/>
+          <w:szCs w:val="28"/>
+        </w:rPr>
+      </w:pPr>
+      <w:r>
+        <w:rPr>
+          <w:color w:val="404040"/>
+          <w:sz w:val="28"/>
+          <w:szCs w:val="28"/>
+        </w:rPr>
+        <w:t xml:space="preserve">La pose de congé engendre un décompte en fonction </w:t>
+      </w:r>
+      <w:r>
+        <w:rPr>
+          <w:color w:val="404040"/>
+          <w:sz w:val="28"/>
+          <w:szCs w:val="28"/>
+        </w:rPr>
+        <w:t xml:space="preserve">de la durée tronquée </w:t>
+      </w:r>
+      <w:r>
+        <w:rPr>
+          <w:color w:val="404040"/>
+          <w:sz w:val="28"/>
+          <w:szCs w:val="28"/>
+        </w:rPr>
+        <w:t>des jours travaillés puisque l’application sait faire la différence entre jours travaillés et les jours fériés et les jours de repos hebdomadaire</w:t>
+      </w:r>
+      <w:r>
+        <w:rPr>
+          <w:color w:val="404040"/>
+          <w:sz w:val="28"/>
+          <w:szCs w:val="28"/>
+        </w:rPr>
+        <w:t>.</w:t>
+      </w:r>
+    </w:p>
+    <w:p>
+      <w:pPr>
+        <w:spacing w:after="0"/>
+        <w:rPr>
+          <w:color w:val="404040"/>
+          <w:sz w:val="28"/>
+          <w:szCs w:val="28"/>
+        </w:rPr>
+      </w:pPr>
+    </w:p>
+    <w:p>
+      <w:pPr>
+        <w:spacing w:after="0"/>
+        <w:rPr>
+          <w:color w:val="404040"/>
+          <w:sz w:val="28"/>
+          <w:szCs w:val="28"/>
+        </w:rPr>
+      </w:pPr>
+      <w:r>
+        <w:rPr>
+          <w:color w:val="404040"/>
+          <w:sz w:val="28"/>
+          <w:szCs w:val="28"/>
+        </w:rPr>
+        <w:t xml:space="preserve">A ce propos, les jours reconnus comme fériés, au nombre de 13, sont par défaut jours non travaillés mais selon les conventions </w:t>
+      </w:r>
+      <w:r>
+        <w:rPr>
+          <w:color w:val="404040"/>
+          <w:sz w:val="28"/>
+          <w:szCs w:val="28"/>
+        </w:rPr>
+        <w:t>propre à</w:t>
+      </w:r>
+      <w:r>
+        <w:rPr>
+          <w:color w:val="404040"/>
+          <w:sz w:val="28"/>
+          <w:szCs w:val="28"/>
+        </w:rPr>
+        <w:t xml:space="preserve"> l’entreprise, il est possible de définir un ou plusieurs jours fériés comme jours travaillés. De même, par défaut, le</w:t>
+      </w:r>
+      <w:r>
+        <w:rPr>
+          <w:color w:val="404040"/>
+          <w:sz w:val="28"/>
+          <w:szCs w:val="28"/>
+        </w:rPr>
+        <w:t>s 2 jours du</w:t>
+      </w:r>
+      <w:r>
+        <w:rPr>
+          <w:color w:val="404040"/>
+          <w:sz w:val="28"/>
+          <w:szCs w:val="28"/>
+        </w:rPr>
+        <w:t xml:space="preserve"> week-end</w:t>
+      </w:r>
+      <w:r>
+        <w:rPr>
+          <w:color w:val="404040"/>
+          <w:sz w:val="28"/>
+          <w:szCs w:val="28"/>
+        </w:rPr>
+        <w:t xml:space="preserve"> sont considérés comme jours de repos hebdomadaire mais</w:t>
+      </w:r>
+      <w:r>
+        <w:rPr>
+          <w:color w:val="404040"/>
+          <w:sz w:val="28"/>
+          <w:szCs w:val="28"/>
+        </w:rPr>
+        <w:t xml:space="preserve"> il est possible</w:t>
+      </w:r>
+      <w:r>
+        <w:rPr>
+          <w:color w:val="404040"/>
+          <w:sz w:val="28"/>
+          <w:szCs w:val="28"/>
+        </w:rPr>
+        <w:t xml:space="preserve"> de redéfinir </w:t>
+      </w:r>
+      <w:r>
+        <w:rPr>
+          <w:color w:val="404040"/>
+          <w:sz w:val="28"/>
+          <w:szCs w:val="28"/>
+        </w:rPr>
+        <w:t>c</w:t>
+      </w:r>
+      <w:r>
+        <w:rPr>
+          <w:color w:val="404040"/>
+          <w:sz w:val="28"/>
+          <w:szCs w:val="28"/>
+        </w:rPr>
+        <w:t>es jours de repos hebdomadaire.</w:t>
+      </w:r>
+    </w:p>
+    <w:p>
+      <w:pPr>
+        <w:spacing w:after="0"/>
+        <w:rPr>
+          <w:color w:val="404040"/>
+          <w:sz w:val="28"/>
+          <w:szCs w:val="28"/>
+        </w:rPr>
+      </w:pPr>
+    </w:p>
+    <w:p>
+      <w:pPr>
+        <w:spacing w:after="0"/>
+        <w:rPr>
+          <w:color w:val="404040"/>
+          <w:sz w:val="28"/>
+          <w:szCs w:val="28"/>
+        </w:rPr>
+      </w:pPr>
     </w:p>
     <w:p>
       <w:pPr>
         <w:pStyle w:val="Titre2"/>
+        <w:numPr>
+          <w:ilvl w:val="0"/>
+          <w:numId w:val="6"/>
+        </w:numPr>
         <w:spacing w:after="0"/>
         <w:contextualSpacing w:val="0"/>
       </w:pPr>
-      <w:bookmarkStart w:id="8" w:name="_6kdcs9o1cnkj" w:colFirst="0" w:colLast="0"/>
+      <w:bookmarkStart w:id="7" w:name="_Toc484372560"/>
+      <w:r>
+        <w:lastRenderedPageBreak/>
+        <w:t>Circuit de validation des demandes</w:t>
+      </w:r>
+      <w:bookmarkEnd w:id="7"/>
+    </w:p>
+    <w:p>
+      <w:pPr>
+        <w:spacing w:after="0"/>
+        <w:rPr>
+          <w:color w:val="404040"/>
+          <w:sz w:val="28"/>
+          <w:szCs w:val="28"/>
+        </w:rPr>
+      </w:pPr>
+    </w:p>
+    <w:p>
+      <w:pPr>
+        <w:spacing w:after="0"/>
+        <w:rPr>
+          <w:color w:val="404040"/>
+          <w:sz w:val="28"/>
+          <w:szCs w:val="28"/>
+        </w:rPr>
+      </w:pPr>
+      <w:r>
+        <w:rPr>
+          <w:color w:val="404040"/>
+          <w:sz w:val="28"/>
+          <w:szCs w:val="28"/>
+        </w:rPr>
+        <w:t>Un employé soumet une demande d'absence par le biais d</w:t>
+      </w:r>
+      <w:r>
+        <w:rPr>
+          <w:color w:val="404040"/>
+          <w:sz w:val="28"/>
+          <w:szCs w:val="28"/>
+        </w:rPr>
+        <w:t>u</w:t>
+      </w:r>
+      <w:r>
+        <w:rPr>
+          <w:color w:val="404040"/>
+          <w:sz w:val="28"/>
+          <w:szCs w:val="28"/>
+        </w:rPr>
+        <w:t xml:space="preserve"> formulaire </w:t>
+      </w:r>
+      <w:r>
+        <w:rPr>
+          <w:color w:val="404040"/>
+          <w:sz w:val="28"/>
+          <w:szCs w:val="28"/>
+        </w:rPr>
+        <w:t>prévu à cet effet</w:t>
+      </w:r>
+      <w:r>
+        <w:rPr>
+          <w:color w:val="404040"/>
+          <w:sz w:val="28"/>
+          <w:szCs w:val="28"/>
+        </w:rPr>
+        <w:t>.</w:t>
+      </w:r>
+    </w:p>
+    <w:p>
+      <w:pPr>
+        <w:spacing w:after="0"/>
+        <w:rPr>
+          <w:color w:val="404040"/>
+          <w:sz w:val="28"/>
+          <w:szCs w:val="28"/>
+        </w:rPr>
+      </w:pPr>
+    </w:p>
+    <w:p>
+      <w:pPr>
+        <w:spacing w:after="0"/>
+        <w:rPr>
+          <w:color w:val="404040"/>
+          <w:sz w:val="28"/>
+          <w:szCs w:val="28"/>
+        </w:rPr>
+      </w:pPr>
+      <w:r>
+        <w:rPr>
+          <w:color w:val="404040"/>
+          <w:sz w:val="28"/>
+          <w:szCs w:val="28"/>
+        </w:rPr>
+        <w:t xml:space="preserve">La prise en compte de la demande entraine </w:t>
+      </w:r>
+      <w:r>
+        <w:rPr>
+          <w:color w:val="404040"/>
+          <w:sz w:val="28"/>
+          <w:szCs w:val="28"/>
+        </w:rPr>
+        <w:t xml:space="preserve">automatiquement </w:t>
+      </w:r>
+      <w:r>
+        <w:rPr>
+          <w:color w:val="404040"/>
+          <w:sz w:val="28"/>
+          <w:szCs w:val="28"/>
+        </w:rPr>
+        <w:t xml:space="preserve">l'envoi d'un mail destiné au </w:t>
+      </w:r>
+      <w:proofErr w:type="spellStart"/>
+      <w:r>
+        <w:rPr>
+          <w:color w:val="404040"/>
+          <w:sz w:val="28"/>
+          <w:szCs w:val="28"/>
+        </w:rPr>
+        <w:t>valideur</w:t>
+      </w:r>
+      <w:proofErr w:type="spellEnd"/>
+      <w:r>
+        <w:rPr>
+          <w:color w:val="404040"/>
+          <w:sz w:val="28"/>
+          <w:szCs w:val="28"/>
+        </w:rPr>
+        <w:t xml:space="preserve"> </w:t>
+      </w:r>
+      <w:r>
+        <w:rPr>
+          <w:color w:val="404040"/>
+          <w:sz w:val="28"/>
+          <w:szCs w:val="28"/>
+        </w:rPr>
+        <w:t>et</w:t>
+      </w:r>
+      <w:r>
+        <w:rPr>
+          <w:color w:val="404040"/>
+          <w:sz w:val="28"/>
+          <w:szCs w:val="28"/>
+        </w:rPr>
+        <w:t xml:space="preserve"> </w:t>
+      </w:r>
+      <w:r>
+        <w:rPr>
+          <w:color w:val="404040"/>
+          <w:sz w:val="28"/>
+          <w:szCs w:val="28"/>
+        </w:rPr>
+        <w:t xml:space="preserve">à </w:t>
+      </w:r>
+      <w:r>
+        <w:rPr>
+          <w:color w:val="404040"/>
+          <w:sz w:val="28"/>
+          <w:szCs w:val="28"/>
+        </w:rPr>
+        <w:t>son backup en copie. Ce mail contient un lien permettant de se prononcer sur l</w:t>
+      </w:r>
+      <w:r>
+        <w:rPr>
+          <w:color w:val="404040"/>
+          <w:sz w:val="28"/>
+          <w:szCs w:val="28"/>
+        </w:rPr>
+        <w:t>’opportunité de la demande</w:t>
+      </w:r>
+      <w:r>
+        <w:rPr>
+          <w:color w:val="404040"/>
+          <w:sz w:val="28"/>
+          <w:szCs w:val="28"/>
+        </w:rPr>
+        <w:t>.</w:t>
+      </w:r>
+    </w:p>
+    <w:p>
+      <w:pPr>
+        <w:spacing w:after="0"/>
+        <w:rPr>
+          <w:color w:val="404040"/>
+          <w:sz w:val="28"/>
+          <w:szCs w:val="28"/>
+        </w:rPr>
+      </w:pPr>
+    </w:p>
+    <w:p>
+      <w:pPr>
+        <w:spacing w:after="0"/>
+        <w:rPr>
+          <w:color w:val="404040"/>
+          <w:sz w:val="28"/>
+          <w:szCs w:val="28"/>
+        </w:rPr>
+      </w:pPr>
+      <w:r>
+        <w:rPr>
+          <w:color w:val="404040"/>
+          <w:sz w:val="28"/>
+          <w:szCs w:val="28"/>
+        </w:rPr>
+        <w:t xml:space="preserve">Si la demande est validée, </w:t>
+      </w:r>
+      <w:r>
+        <w:rPr>
+          <w:color w:val="404040"/>
+          <w:sz w:val="28"/>
+          <w:szCs w:val="28"/>
+        </w:rPr>
+        <w:t>deux mails sont transmis, le premier au demandeur pour lui rendre compte de la validation et le</w:t>
+      </w:r>
+      <w:r>
+        <w:rPr>
+          <w:color w:val="404040"/>
+          <w:sz w:val="28"/>
+          <w:szCs w:val="28"/>
+        </w:rPr>
+        <w:t xml:space="preserve"> </w:t>
+      </w:r>
+      <w:r>
+        <w:rPr>
+          <w:color w:val="404040"/>
+          <w:sz w:val="28"/>
+          <w:szCs w:val="28"/>
+        </w:rPr>
+        <w:t xml:space="preserve">deuxième </w:t>
+      </w:r>
+      <w:r>
+        <w:rPr>
+          <w:color w:val="404040"/>
+          <w:sz w:val="28"/>
+          <w:szCs w:val="28"/>
+        </w:rPr>
+        <w:t>d</w:t>
+      </w:r>
+      <w:r>
+        <w:rPr>
+          <w:color w:val="404040"/>
+          <w:sz w:val="28"/>
+          <w:szCs w:val="28"/>
+        </w:rPr>
+        <w:t>est</w:t>
+      </w:r>
+      <w:r>
+        <w:rPr>
+          <w:color w:val="404040"/>
+          <w:sz w:val="28"/>
+          <w:szCs w:val="28"/>
+        </w:rPr>
+        <w:t>iné</w:t>
+      </w:r>
+      <w:r>
+        <w:rPr>
+          <w:color w:val="404040"/>
+          <w:sz w:val="28"/>
+          <w:szCs w:val="28"/>
+        </w:rPr>
+        <w:t xml:space="preserve"> au</w:t>
+      </w:r>
+      <w:r>
+        <w:rPr>
+          <w:color w:val="404040"/>
+          <w:sz w:val="28"/>
+          <w:szCs w:val="28"/>
+        </w:rPr>
+        <w:t xml:space="preserve"> service</w:t>
+      </w:r>
+      <w:r>
+        <w:rPr>
+          <w:color w:val="404040"/>
+          <w:sz w:val="28"/>
+          <w:szCs w:val="28"/>
+        </w:rPr>
+        <w:t xml:space="preserve"> RH</w:t>
+      </w:r>
+      <w:r>
+        <w:rPr>
+          <w:color w:val="404040"/>
+          <w:sz w:val="28"/>
+          <w:szCs w:val="28"/>
+        </w:rPr>
+        <w:t xml:space="preserve"> </w:t>
+      </w:r>
+      <w:r>
+        <w:rPr>
+          <w:color w:val="404040"/>
+          <w:sz w:val="28"/>
+          <w:szCs w:val="28"/>
+        </w:rPr>
+        <w:t xml:space="preserve">pour </w:t>
+      </w:r>
+      <w:r>
+        <w:rPr>
+          <w:color w:val="404040"/>
+          <w:sz w:val="28"/>
+          <w:szCs w:val="28"/>
+        </w:rPr>
+        <w:t xml:space="preserve">prise de </w:t>
+      </w:r>
+      <w:r>
+        <w:rPr>
+          <w:color w:val="404040"/>
+          <w:sz w:val="28"/>
+          <w:szCs w:val="28"/>
+        </w:rPr>
+        <w:t>décision</w:t>
+      </w:r>
+      <w:r>
+        <w:rPr>
+          <w:color w:val="404040"/>
+          <w:sz w:val="28"/>
+          <w:szCs w:val="28"/>
+        </w:rPr>
+        <w:t>.</w:t>
+      </w:r>
+    </w:p>
+    <w:p>
+      <w:pPr>
+        <w:spacing w:after="0"/>
+        <w:rPr>
+          <w:color w:val="404040"/>
+          <w:sz w:val="28"/>
+          <w:szCs w:val="28"/>
+        </w:rPr>
+      </w:pPr>
+    </w:p>
+    <w:p>
+      <w:pPr>
+        <w:spacing w:after="0"/>
+        <w:rPr>
+          <w:color w:val="404040"/>
+          <w:sz w:val="28"/>
+          <w:szCs w:val="28"/>
+        </w:rPr>
+      </w:pPr>
+      <w:r>
+        <w:rPr>
+          <w:color w:val="404040"/>
+          <w:sz w:val="28"/>
+          <w:szCs w:val="28"/>
+        </w:rPr>
+        <w:t>En cas de validation d</w:t>
+      </w:r>
+      <w:r>
+        <w:rPr>
+          <w:color w:val="404040"/>
+          <w:sz w:val="28"/>
+          <w:szCs w:val="28"/>
+        </w:rPr>
+        <w:t>u service</w:t>
+      </w:r>
+      <w:r>
+        <w:rPr>
+          <w:color w:val="404040"/>
+          <w:sz w:val="28"/>
+          <w:szCs w:val="28"/>
+        </w:rPr>
+        <w:t xml:space="preserve"> RH, le demandeur </w:t>
+      </w:r>
+      <w:r>
+        <w:rPr>
+          <w:color w:val="404040"/>
+          <w:sz w:val="28"/>
+          <w:szCs w:val="28"/>
+        </w:rPr>
+        <w:t>et son responsable en sont</w:t>
+      </w:r>
+      <w:r>
+        <w:rPr>
+          <w:color w:val="404040"/>
+          <w:sz w:val="28"/>
+          <w:szCs w:val="28"/>
+        </w:rPr>
+        <w:t xml:space="preserve"> notifié</w:t>
+      </w:r>
+      <w:r>
+        <w:rPr>
+          <w:color w:val="404040"/>
+          <w:sz w:val="28"/>
+          <w:szCs w:val="28"/>
+        </w:rPr>
+        <w:t>s</w:t>
+      </w:r>
+      <w:r>
+        <w:rPr>
+          <w:color w:val="404040"/>
+          <w:sz w:val="28"/>
+          <w:szCs w:val="28"/>
+        </w:rPr>
+        <w:t xml:space="preserve"> par mail, la base de données est actualisée en conséquence.</w:t>
+      </w:r>
+    </w:p>
+    <w:p>
+      <w:pPr>
+        <w:spacing w:after="0"/>
+        <w:rPr>
+          <w:color w:val="404040"/>
+          <w:sz w:val="28"/>
+          <w:szCs w:val="28"/>
+        </w:rPr>
+      </w:pPr>
+    </w:p>
+    <w:p>
+      <w:pPr>
+        <w:spacing w:after="0"/>
+        <w:rPr>
+          <w:color w:val="404040"/>
+          <w:sz w:val="28"/>
+          <w:szCs w:val="28"/>
+        </w:rPr>
+      </w:pPr>
+      <w:r>
+        <w:rPr>
+          <w:color w:val="404040"/>
+          <w:sz w:val="28"/>
+          <w:szCs w:val="28"/>
+        </w:rPr>
+        <w:t xml:space="preserve">Dans le cas où le </w:t>
+      </w:r>
+      <w:proofErr w:type="spellStart"/>
+      <w:r>
+        <w:rPr>
+          <w:color w:val="404040"/>
+          <w:sz w:val="28"/>
+          <w:szCs w:val="28"/>
+        </w:rPr>
+        <w:t>valideur</w:t>
+      </w:r>
+      <w:proofErr w:type="spellEnd"/>
+      <w:r>
+        <w:rPr>
+          <w:color w:val="404040"/>
+          <w:sz w:val="28"/>
+          <w:szCs w:val="28"/>
+        </w:rPr>
+        <w:t>, son backup ou les RH oppose un refus, un mail mentionnant le motif du refus est transmis au demandeur. Cela entraîne l'arrêt du workflow.</w:t>
+      </w:r>
+    </w:p>
+    <w:p>
+      <w:pPr>
+        <w:spacing w:after="0"/>
+        <w:rPr>
+          <w:color w:val="404040"/>
+          <w:sz w:val="28"/>
+          <w:szCs w:val="28"/>
+        </w:rPr>
+      </w:pPr>
+    </w:p>
+    <w:p>
+      <w:pPr>
+        <w:spacing w:after="0"/>
+        <w:rPr>
+          <w:color w:val="404040"/>
+          <w:sz w:val="28"/>
+          <w:szCs w:val="28"/>
+        </w:rPr>
+      </w:pPr>
+      <w:r>
+        <w:rPr>
+          <w:color w:val="404040"/>
+          <w:sz w:val="28"/>
+          <w:szCs w:val="28"/>
+        </w:rPr>
+        <w:t>Le demandeur peut à tout moment suivre le workflow de sa demande. Il aura aussi la possibilité de relancer sa demande en attente de validation</w:t>
+      </w:r>
+      <w:r>
+        <w:rPr>
+          <w:color w:val="404040"/>
+          <w:sz w:val="28"/>
+          <w:szCs w:val="28"/>
+        </w:rPr>
+        <w:t xml:space="preserve"> voire de l’annuler</w:t>
+      </w:r>
+      <w:r>
+        <w:rPr>
+          <w:color w:val="404040"/>
+          <w:sz w:val="28"/>
+          <w:szCs w:val="28"/>
+        </w:rPr>
+        <w:t>.</w:t>
+      </w:r>
+    </w:p>
+    <w:p>
+      <w:pPr>
+        <w:spacing w:after="0"/>
+        <w:rPr>
+          <w:color w:val="404040"/>
+          <w:sz w:val="28"/>
+          <w:szCs w:val="28"/>
+        </w:rPr>
+      </w:pPr>
+    </w:p>
+    <w:p>
+      <w:pPr>
+        <w:spacing w:after="0"/>
+        <w:rPr>
+          <w:b/>
+          <w:color w:val="404040"/>
+          <w:sz w:val="28"/>
+          <w:szCs w:val="28"/>
+        </w:rPr>
+      </w:pPr>
+      <w:r>
+        <w:rPr>
+          <w:b/>
+          <w:color w:val="404040"/>
+          <w:sz w:val="28"/>
+          <w:szCs w:val="28"/>
+        </w:rPr>
+        <w:t>Circuit de validation par le schéma :</w:t>
+      </w:r>
+    </w:p>
+    <w:p>
+      <w:pPr>
+        <w:spacing w:after="0"/>
+        <w:rPr>
+          <w:color w:val="404040"/>
+        </w:rPr>
+      </w:pPr>
+      <w:r>
+        <w:rPr>
+          <w:color w:val="404040"/>
+        </w:rPr>
+        <w:drawing>
+          <wp:inline distT="0" distB="0" distL="0" distR="0" wp14:anchorId="00A42A01" wp14:editId="34EC1A1E">
+            <wp:extent cx="5760720" cy="1806732"/>
+            <wp:effectExtent l="0" t="0" r="0" b="3175"/>
+            <wp:docPr id="14340" name="Picture 5"/>
+            <wp:cNvGraphicFramePr>
+              <a:graphicFrameLocks xmlns:a="http://schemas.openxmlformats.org/drawingml/2006/main" noChangeAspect="1"/>
+            </wp:cNvGraphicFramePr>
+            <a:graphic xmlns:a="http://schemas.openxmlformats.org/drawingml/2006/main">
+              <a:graphicData uri="http://schemas.openxmlformats.org/drawingml/2006/picture">
+                <pic:pic xmlns:pic="http://schemas.openxmlformats.org/drawingml/2006/picture">
+                  <pic:nvPicPr>
+                    <pic:cNvPr id="14340" name="Picture 5"/>
+                    <pic:cNvPicPr>
+                      <a:picLocks noChangeAspect="1" noChangeArrowheads="1"/>
+                    </pic:cNvPicPr>
+                  </pic:nvPicPr>
+                  <pic:blipFill>
+                    <a:blip r:embed="rId11">
+                      <a:extLst>
+                        <a:ext uri="{28A0092B-C50C-407E-A947-70E740481C1C}">
+                          <a14:useLocalDpi xmlns:a14="http://schemas.microsoft.com/office/drawing/2010/main" val="0"/>
+                        </a:ext>
+                      </a:extLst>
+                    </a:blip>
+                    <a:srcRect/>
+                    <a:stretch>
+                      <a:fillRect/>
+                    </a:stretch>
+                  </pic:blipFill>
+                  <pic:spPr bwMode="auto">
+                    <a:xfrm>
+                      <a:off x="0" y="0"/>
+                      <a:ext cx="5760720" cy="1806732"/>
+                    </a:xfrm>
+                    <a:prstGeom prst="rect">
+                      <a:avLst/>
+                    </a:prstGeom>
+                    <a:noFill/>
+                    <a:ln>
+                      <a:noFill/>
+                    </a:ln>
+                    <a:effectLst/>
+                    <a:extLst/>
+                  </pic:spPr>
+                </pic:pic>
+              </a:graphicData>
+            </a:graphic>
+          </wp:inline>
+        </w:drawing>
+      </w:r>
+    </w:p>
+    <w:p>
+      <w:pPr>
+        <w:spacing w:after="0"/>
+        <w:rPr>
+          <w:color w:val="404040"/>
+        </w:rPr>
+      </w:pPr>
+    </w:p>
+    <w:p>
+      <w:pPr>
+        <w:pStyle w:val="Titre2"/>
+        <w:numPr>
+          <w:ilvl w:val="0"/>
+          <w:numId w:val="6"/>
+        </w:numPr>
+        <w:spacing w:after="0"/>
+        <w:contextualSpacing w:val="0"/>
+      </w:pPr>
+      <w:bookmarkStart w:id="8" w:name="_Toc484372561"/>
+      <w:r>
+        <w:lastRenderedPageBreak/>
+        <w:t>Base documentaire</w:t>
+      </w:r>
       <w:bookmarkEnd w:id="8"/>
-      <w:proofErr w:type="gramStart"/>
-      <w:r>
-        <w:t>d)Base</w:t>
-      </w:r>
-      <w:proofErr w:type="gramEnd"/>
-      <w:r>
-        <w:t xml:space="preserve"> documentaire</w:t>
-      </w:r>
     </w:p>
     <w:p>
       <w:pPr>
@@ -4669,11 +6576,11 @@
               <w:contextualSpacing w:val="0"/>
               <w:outlineLvl w:val="0"/>
             </w:pPr>
-            <w:bookmarkStart w:id="9" w:name="_ljpsimvhfl1" w:colFirst="0" w:colLast="0"/>
+            <w:bookmarkStart w:id="9" w:name="_Toc484372562"/>
+            <w:r>
+              <w:t>Spécifications fonctionnelles</w:t>
+            </w:r>
             <w:bookmarkEnd w:id="9"/>
-            <w:r>
-              <w:t>Spécifications fonctionnelles</w:t>
-            </w:r>
           </w:p>
         </w:tc>
       </w:tr>
@@ -4873,11 +6780,11 @@
               <w:contextualSpacing w:val="0"/>
               <w:outlineLvl w:val="0"/>
             </w:pPr>
-            <w:bookmarkStart w:id="10" w:name="_1lcfmut6alm4" w:colFirst="0" w:colLast="0"/>
+            <w:bookmarkStart w:id="10" w:name="_Toc484372563"/>
+            <w:r>
+              <w:t>Spécifications techniques</w:t>
+            </w:r>
             <w:bookmarkEnd w:id="10"/>
-            <w:r>
-              <w:t>Spécifications techniques</w:t>
-            </w:r>
           </w:p>
         </w:tc>
       </w:tr>
@@ -5077,11 +6984,11 @@
               <w:contextualSpacing w:val="0"/>
               <w:outlineLvl w:val="0"/>
             </w:pPr>
-            <w:bookmarkStart w:id="11" w:name="_poxt26dnj4yq" w:colFirst="0" w:colLast="0"/>
+            <w:bookmarkStart w:id="11" w:name="_Toc484372564"/>
+            <w:r>
+              <w:t>Réalisations</w:t>
+            </w:r>
             <w:bookmarkEnd w:id="11"/>
-            <w:r>
-              <w:t>Réalisations</w:t>
-            </w:r>
           </w:p>
         </w:tc>
       </w:tr>
@@ -5281,11 +7188,11 @@
               <w:contextualSpacing w:val="0"/>
               <w:outlineLvl w:val="0"/>
             </w:pPr>
-            <w:bookmarkStart w:id="12" w:name="_yhe636xkkhib" w:colFirst="0" w:colLast="0"/>
+            <w:bookmarkStart w:id="12" w:name="_Toc484372565"/>
+            <w:r>
+              <w:t>Conclusions</w:t>
+            </w:r>
             <w:bookmarkEnd w:id="12"/>
-            <w:r>
-              <w:t>Conclusions</w:t>
-            </w:r>
           </w:p>
         </w:tc>
       </w:tr>
@@ -5556,7 +7463,7 @@
       <w:rPr>
         <w:noProof/>
       </w:rPr>
-      <w:t>6</w:t>
+      <w:t>7</w:t>
     </w:r>
     <w:r>
       <w:fldChar w:fldCharType="end"/>
@@ -6182,6 +8089,95 @@
     </w:lvl>
   </w:abstractNum>
   <w:abstractNum w:abstractNumId="4">
+    <w:nsid w:val="54C26172"/>
+    <w:multiLevelType w:val="hybridMultilevel"/>
+    <w:tmpl w:val="D068C132"/>
+    <w:lvl w:ilvl="0" w:tplc="040C0017">
+      <w:start w:val="1"/>
+      <w:numFmt w:val="lowerLetter"/>
+      <w:lvlText w:val="%1)"/>
+      <w:lvlJc w:val="left"/>
+      <w:pPr>
+        <w:ind w:left="720" w:hanging="360"/>
+      </w:pPr>
+      <w:rPr>
+        <w:rFonts w:hint="default"/>
+      </w:rPr>
+    </w:lvl>
+    <w:lvl w:ilvl="1" w:tplc="040C0019" w:tentative="1">
+      <w:start w:val="1"/>
+      <w:numFmt w:val="lowerLetter"/>
+      <w:lvlText w:val="%2."/>
+      <w:lvlJc w:val="left"/>
+      <w:pPr>
+        <w:ind w:left="1440" w:hanging="360"/>
+      </w:pPr>
+    </w:lvl>
+    <w:lvl w:ilvl="2" w:tplc="040C001B" w:tentative="1">
+      <w:start w:val="1"/>
+      <w:numFmt w:val="lowerRoman"/>
+      <w:lvlText w:val="%3."/>
+      <w:lvlJc w:val="right"/>
+      <w:pPr>
+        <w:ind w:left="2160" w:hanging="180"/>
+      </w:pPr>
+    </w:lvl>
+    <w:lvl w:ilvl="3" w:tplc="040C000F" w:tentative="1">
+      <w:start w:val="1"/>
+      <w:numFmt w:val="decimal"/>
+      <w:lvlText w:val="%4."/>
+      <w:lvlJc w:val="left"/>
+      <w:pPr>
+        <w:ind w:left="2880" w:hanging="360"/>
+      </w:pPr>
+    </w:lvl>
+    <w:lvl w:ilvl="4" w:tplc="040C0019" w:tentative="1">
+      <w:start w:val="1"/>
+      <w:numFmt w:val="lowerLetter"/>
+      <w:lvlText w:val="%5."/>
+      <w:lvlJc w:val="left"/>
+      <w:pPr>
+        <w:ind w:left="3600" w:hanging="360"/>
+      </w:pPr>
+    </w:lvl>
+    <w:lvl w:ilvl="5" w:tplc="040C001B" w:tentative="1">
+      <w:start w:val="1"/>
+      <w:numFmt w:val="lowerRoman"/>
+      <w:lvlText w:val="%6."/>
+      <w:lvlJc w:val="right"/>
+      <w:pPr>
+        <w:ind w:left="4320" w:hanging="180"/>
+      </w:pPr>
+    </w:lvl>
+    <w:lvl w:ilvl="6" w:tplc="040C000F" w:tentative="1">
+      <w:start w:val="1"/>
+      <w:numFmt w:val="decimal"/>
+      <w:lvlText w:val="%7."/>
+      <w:lvlJc w:val="left"/>
+      <w:pPr>
+        <w:ind w:left="5040" w:hanging="360"/>
+      </w:pPr>
+    </w:lvl>
+    <w:lvl w:ilvl="7" w:tplc="040C0019" w:tentative="1">
+      <w:start w:val="1"/>
+      <w:numFmt w:val="lowerLetter"/>
+      <w:lvlText w:val="%8."/>
+      <w:lvlJc w:val="left"/>
+      <w:pPr>
+        <w:ind w:left="5760" w:hanging="360"/>
+      </w:pPr>
+    </w:lvl>
+    <w:lvl w:ilvl="8" w:tplc="040C001B" w:tentative="1">
+      <w:start w:val="1"/>
+      <w:numFmt w:val="lowerRoman"/>
+      <w:lvlText w:val="%9."/>
+      <w:lvlJc w:val="right"/>
+      <w:pPr>
+        <w:ind w:left="6480" w:hanging="180"/>
+      </w:pPr>
+    </w:lvl>
+  </w:abstractNum>
+  <w:abstractNum w:abstractNumId="5">
     <w:nsid w:val="643648C9"/>
     <w:multiLevelType w:val="hybridMultilevel"/>
     <w:tmpl w:val="2A30BC5E"/>
@@ -6331,10 +8327,13 @@
     <w:abstractNumId w:val="1"/>
   </w:num>
   <w:num w:numId="4">
-    <w:abstractNumId w:val="4"/>
+    <w:abstractNumId w:val="5"/>
   </w:num>
   <w:num w:numId="5">
     <w:abstractNumId w:val="2"/>
+  </w:num>
+  <w:num w:numId="6">
+    <w:abstractNumId w:val="4"/>
   </w:num>
 </w:numbering>
 </file>
@@ -6917,6 +8916,49 @@
       <w:u w:val="single"/>
     </w:rPr>
   </w:style>
+  <w:style w:type="paragraph" w:styleId="NormalWeb">
+    <w:name w:val="Normal (Web)"/>
+    <w:basedOn w:val="Normal"/>
+    <w:uiPriority w:val="99"/>
+    <w:semiHidden/>
+    <w:unhideWhenUsed/>
+    <w:rsid w:val="003F2BFA"/>
+    <w:pPr>
+      <w:widowControl/>
+      <w:spacing w:before="100" w:beforeAutospacing="1" w:after="142" w:line="288" w:lineRule="auto"/>
+    </w:pPr>
+    <w:rPr>
+      <w:rFonts w:ascii="Times New Roman" w:eastAsia="Times New Roman" w:hAnsi="Times New Roman" w:cs="Times New Roman"/>
+      <w:color w:val="auto"/>
+      <w:sz w:val="24"/>
+      <w:szCs w:val="24"/>
+    </w:rPr>
+  </w:style>
+  <w:style w:type="paragraph" w:styleId="TM1">
+    <w:name w:val="toc 1"/>
+    <w:basedOn w:val="Normal"/>
+    <w:next w:val="Normal"/>
+    <w:autoRedefine/>
+    <w:uiPriority w:val="39"/>
+    <w:unhideWhenUsed/>
+    <w:rsid w:val="00233DA7"/>
+    <w:pPr>
+      <w:spacing w:after="100"/>
+    </w:pPr>
+  </w:style>
+  <w:style w:type="paragraph" w:styleId="TM2">
+    <w:name w:val="toc 2"/>
+    <w:basedOn w:val="Normal"/>
+    <w:next w:val="Normal"/>
+    <w:autoRedefine/>
+    <w:uiPriority w:val="39"/>
+    <w:unhideWhenUsed/>
+    <w:rsid w:val="00233DA7"/>
+    <w:pPr>
+      <w:spacing w:after="100"/>
+      <w:ind w:left="220"/>
+    </w:pPr>
+  </w:style>
 </w:styles>
 </file>
 
@@ -7498,6 +9540,49 @@
       <w:u w:val="single"/>
     </w:rPr>
   </w:style>
+  <w:style w:type="paragraph" w:styleId="NormalWeb">
+    <w:name w:val="Normal (Web)"/>
+    <w:basedOn w:val="Normal"/>
+    <w:uiPriority w:val="99"/>
+    <w:semiHidden/>
+    <w:unhideWhenUsed/>
+    <w:rsid w:val="003F2BFA"/>
+    <w:pPr>
+      <w:widowControl/>
+      <w:spacing w:before="100" w:beforeAutospacing="1" w:after="142" w:line="288" w:lineRule="auto"/>
+    </w:pPr>
+    <w:rPr>
+      <w:rFonts w:ascii="Times New Roman" w:eastAsia="Times New Roman" w:hAnsi="Times New Roman" w:cs="Times New Roman"/>
+      <w:color w:val="auto"/>
+      <w:sz w:val="24"/>
+      <w:szCs w:val="24"/>
+    </w:rPr>
+  </w:style>
+  <w:style w:type="paragraph" w:styleId="TM1">
+    <w:name w:val="toc 1"/>
+    <w:basedOn w:val="Normal"/>
+    <w:next w:val="Normal"/>
+    <w:autoRedefine/>
+    <w:uiPriority w:val="39"/>
+    <w:unhideWhenUsed/>
+    <w:rsid w:val="00233DA7"/>
+    <w:pPr>
+      <w:spacing w:after="100"/>
+    </w:pPr>
+  </w:style>
+  <w:style w:type="paragraph" w:styleId="TM2">
+    <w:name w:val="toc 2"/>
+    <w:basedOn w:val="Normal"/>
+    <w:next w:val="Normal"/>
+    <w:autoRedefine/>
+    <w:uiPriority w:val="39"/>
+    <w:unhideWhenUsed/>
+    <w:rsid w:val="00233DA7"/>
+    <w:pPr>
+      <w:spacing w:after="100"/>
+      <w:ind w:left="220"/>
+    </w:pPr>
+  </w:style>
 </w:styles>
 </file>
 

</xml_diff>

<commit_message>
Fred - Modif Pages front
</commit_message>
<xml_diff>
--- a/Projet/Dossier/Fred/Dossier professionnel.docx
+++ b/Projet/Dossier/Fred/Dossier professionnel.docx
@@ -3313,7 +3313,7 @@
           <w:szCs w:val="28"/>
           <w:lang w:val="en-US"/>
         </w:rPr>
-        <w:t>The purpose of our project is to realize an application allowing the management of the absences in a company, leaning for it, on a workflow of validation by e-mail.</w:t>
+        <w:t xml:space="preserve">The </w:t>
       </w:r>
       <w:r>
         <w:rPr>
@@ -3321,6 +3321,62 @@
           <w:szCs w:val="28"/>
           <w:lang w:val="en-US"/>
         </w:rPr>
+        <w:t>goal</w:t>
+      </w:r>
+      <w:r>
+        <w:rPr>
+          <w:sz w:val="28"/>
+          <w:szCs w:val="28"/>
+          <w:lang w:val="en-US"/>
+        </w:rPr>
+        <w:t xml:space="preserve"> of our project is to realize an application allowing the management of the absences in a company</w:t>
+      </w:r>
+      <w:r>
+        <w:rPr>
+          <w:sz w:val="28"/>
+          <w:szCs w:val="28"/>
+          <w:lang w:val="en-US"/>
+        </w:rPr>
+        <w:t xml:space="preserve"> based</w:t>
+      </w:r>
+      <w:r>
+        <w:rPr>
+          <w:sz w:val="28"/>
+          <w:szCs w:val="28"/>
+          <w:lang w:val="en-US"/>
+        </w:rPr>
+        <w:t xml:space="preserve"> on a workflow of e-mail</w:t>
+      </w:r>
+      <w:r>
+        <w:rPr>
+          <w:sz w:val="28"/>
+          <w:szCs w:val="28"/>
+          <w:lang w:val="en-US"/>
+        </w:rPr>
+        <w:t xml:space="preserve"> </w:t>
+      </w:r>
+      <w:r>
+        <w:rPr>
+          <w:sz w:val="28"/>
+          <w:szCs w:val="28"/>
+          <w:lang w:val="en-US"/>
+        </w:rPr>
+        <w:t>validation</w:t>
+      </w:r>
+      <w:r>
+        <w:rPr>
+          <w:sz w:val="28"/>
+          <w:szCs w:val="28"/>
+          <w:lang w:val="en-US"/>
+        </w:rPr>
+        <w:t>.</w:t>
+      </w:r>
+      <w:r>
+        <w:rPr>
+          <w:sz w:val="28"/>
+          <w:szCs w:val="28"/>
+          <w:lang w:val="en-US"/>
+        </w:rPr>
         <w:br/>
       </w:r>
       <w:r>
@@ -3337,7 +3393,23 @@
           <w:szCs w:val="28"/>
           <w:lang w:val="en-US"/>
         </w:rPr>
-        <w:t>To insure the functioning, 5 types of different actors intervene each having an appropriate role</w:t>
+        <w:t xml:space="preserve">To insure the functioning, 5 types of different actors intervene each having a </w:t>
+      </w:r>
+      <w:r>
+        <w:rPr>
+          <w:sz w:val="28"/>
+          <w:szCs w:val="28"/>
+          <w:lang w:val="en-US"/>
+        </w:rPr>
+        <w:t>distinct</w:t>
+      </w:r>
+      <w:r>
+        <w:rPr>
+          <w:sz w:val="28"/>
+          <w:szCs w:val="28"/>
+          <w:lang w:val="en-US"/>
+        </w:rPr>
+        <w:t xml:space="preserve"> role</w:t>
       </w:r>
       <w:r>
         <w:rPr>
@@ -3448,7 +3520,23 @@
           <w:szCs w:val="28"/>
           <w:lang w:val="en-US"/>
         </w:rPr>
-        <w:t xml:space="preserve"> employee can formulate a demand of absence.</w:t>
+        <w:t xml:space="preserve"> employee can formulate a </w:t>
+      </w:r>
+      <w:r>
+        <w:rPr>
+          <w:sz w:val="28"/>
+          <w:szCs w:val="28"/>
+          <w:lang w:val="en-US"/>
+        </w:rPr>
+        <w:t>requirement</w:t>
+      </w:r>
+      <w:r>
+        <w:rPr>
+          <w:sz w:val="28"/>
+          <w:szCs w:val="28"/>
+          <w:lang w:val="en-US"/>
+        </w:rPr>
+        <w:t xml:space="preserve"> of absence.</w:t>
       </w:r>
     </w:p>
     <w:p>
@@ -3542,7 +3630,39 @@
           <w:szCs w:val="28"/>
           <w:lang w:val="en-US"/>
         </w:rPr>
-        <w:t>The human resources verify the validity of the demand.</w:t>
+        <w:t xml:space="preserve">The </w:t>
+      </w:r>
+      <w:r>
+        <w:rPr>
+          <w:sz w:val="28"/>
+          <w:szCs w:val="28"/>
+          <w:lang w:val="en-US"/>
+        </w:rPr>
+        <w:t>H</w:t>
+      </w:r>
+      <w:r>
+        <w:rPr>
+          <w:sz w:val="28"/>
+          <w:szCs w:val="28"/>
+          <w:lang w:val="en-US"/>
+        </w:rPr>
+        <w:t xml:space="preserve">uman </w:t>
+      </w:r>
+      <w:r>
+        <w:rPr>
+          <w:sz w:val="28"/>
+          <w:szCs w:val="28"/>
+          <w:lang w:val="en-US"/>
+        </w:rPr>
+        <w:t>R</w:t>
+      </w:r>
+      <w:r>
+        <w:rPr>
+          <w:sz w:val="28"/>
+          <w:szCs w:val="28"/>
+          <w:lang w:val="en-US"/>
+        </w:rPr>
+        <w:t>esources verify the validity of the demand.</w:t>
       </w:r>
     </w:p>
     <w:p>
@@ -3620,24 +3740,40 @@
           <w:szCs w:val="28"/>
           <w:lang w:val="en-US"/>
         </w:rPr>
-        <w:t>to establish pay slip.</w:t>
-      </w:r>
-    </w:p>
-    <w:p>
-      <w:pPr>
-        <w:spacing w:after="0"/>
+        <w:t xml:space="preserve">to establish pay </w:t>
+      </w:r>
+      <w:r>
         <w:rPr>
           <w:sz w:val="28"/>
           <w:szCs w:val="28"/>
           <w:lang w:val="en-US"/>
         </w:rPr>
-      </w:pPr>
+        <w:t>sheet</w:t>
+      </w:r>
       <w:r>
         <w:rPr>
           <w:sz w:val="28"/>
           <w:szCs w:val="28"/>
           <w:lang w:val="en-US"/>
         </w:rPr>
+        <w:t>.</w:t>
+      </w:r>
+    </w:p>
+    <w:p>
+      <w:pPr>
+        <w:spacing w:after="0"/>
+        <w:rPr>
+          <w:sz w:val="28"/>
+          <w:szCs w:val="28"/>
+          <w:lang w:val="en-US"/>
+        </w:rPr>
+      </w:pPr>
+      <w:r>
+        <w:rPr>
+          <w:sz w:val="28"/>
+          <w:szCs w:val="28"/>
+          <w:lang w:val="en-US"/>
+        </w:rPr>
         <w:br/>
       </w:r>
       <w:r>
@@ -3678,23 +3814,30 @@
           <w:szCs w:val="28"/>
           <w:lang w:val="en-US"/>
         </w:rPr>
-        <w:t xml:space="preserve"> The highlighted absences are mainly the paid leaves, RTT, the rest days and the sick leaves</w:t>
-      </w:r>
-      <w:r>
+        <w:t xml:space="preserve"> </w:t>
+      </w:r>
+    </w:p>
+    <w:p>
+      <w:pPr>
+        <w:pStyle w:val="Paragraphedeliste"/>
+        <w:numPr>
+          <w:ilvl w:val="0"/>
+          <w:numId w:val="1"/>
+        </w:numPr>
+        <w:spacing w:after="0"/>
         <w:rPr>
           <w:sz w:val="28"/>
           <w:szCs w:val="28"/>
           <w:lang w:val="en-US"/>
         </w:rPr>
-        <w:t>, t</w:t>
-      </w:r>
+      </w:pPr>
       <w:r>
         <w:rPr>
           <w:sz w:val="28"/>
           <w:szCs w:val="28"/>
           <w:lang w:val="en-US"/>
         </w:rPr>
-        <w:t xml:space="preserve">he not validated demands will materialize by a shaded off </w:t>
+        <w:t>The highlighted absences are mainly the paid leaves, RTT, the rest days and the sick leaves</w:t>
       </w:r>
       <w:r>
         <w:rPr>
@@ -3702,6 +3845,77 @@
           <w:szCs w:val="28"/>
           <w:lang w:val="en-US"/>
         </w:rPr>
+        <w:t>.</w:t>
+      </w:r>
+    </w:p>
+    <w:p>
+      <w:pPr>
+        <w:pStyle w:val="Paragraphedeliste"/>
+        <w:numPr>
+          <w:ilvl w:val="0"/>
+          <w:numId w:val="1"/>
+        </w:numPr>
+        <w:spacing w:after="0"/>
+        <w:rPr>
+          <w:sz w:val="28"/>
+          <w:szCs w:val="28"/>
+          <w:lang w:val="en-US"/>
+        </w:rPr>
+      </w:pPr>
+      <w:r>
+        <w:rPr>
+          <w:sz w:val="28"/>
+          <w:szCs w:val="28"/>
+          <w:lang w:val="en-US"/>
+        </w:rPr>
+        <w:t>T</w:t>
+      </w:r>
+      <w:r>
+        <w:rPr>
+          <w:sz w:val="28"/>
+          <w:szCs w:val="28"/>
+          <w:lang w:val="en-US"/>
+        </w:rPr>
+        <w:t xml:space="preserve">he not validated demands will </w:t>
+      </w:r>
+      <w:r>
+        <w:rPr>
+          <w:sz w:val="28"/>
+          <w:szCs w:val="28"/>
+          <w:lang w:val="en-US"/>
+        </w:rPr>
+        <w:t xml:space="preserve">be </w:t>
+      </w:r>
+      <w:r>
+        <w:rPr>
+          <w:sz w:val="28"/>
+          <w:szCs w:val="28"/>
+          <w:lang w:val="en-US"/>
+        </w:rPr>
+        <w:t>materialize</w:t>
+      </w:r>
+      <w:r>
+        <w:rPr>
+          <w:sz w:val="28"/>
+          <w:szCs w:val="28"/>
+          <w:lang w:val="en-US"/>
+        </w:rPr>
+        <w:t>d</w:t>
+      </w:r>
+      <w:r>
+        <w:rPr>
+          <w:sz w:val="28"/>
+          <w:szCs w:val="28"/>
+          <w:lang w:val="en-US"/>
+        </w:rPr>
+        <w:t xml:space="preserve"> by a shaded off </w:t>
+      </w:r>
+      <w:r>
+        <w:rPr>
+          <w:sz w:val="28"/>
+          <w:szCs w:val="28"/>
+          <w:lang w:val="en-US"/>
+        </w:rPr>
         <w:t xml:space="preserve">these </w:t>
       </w:r>
       <w:r>
@@ -3728,29 +3942,37 @@
         </w:rPr>
         <w:t>.</w:t>
       </w:r>
-      <w:r>
+    </w:p>
+    <w:p>
+      <w:pPr>
+        <w:pStyle w:val="Paragraphedeliste"/>
+        <w:spacing w:after="0"/>
+        <w:ind w:left="1440"/>
         <w:rPr>
           <w:sz w:val="28"/>
           <w:szCs w:val="28"/>
           <w:lang w:val="en-US"/>
         </w:rPr>
-        <w:br/>
-      </w:r>
-      <w:r>
+      </w:pPr>
+    </w:p>
+    <w:p>
+      <w:pPr>
+        <w:pStyle w:val="Paragraphedeliste"/>
+        <w:spacing w:after="0"/>
+        <w:ind w:left="0"/>
         <w:rPr>
           <w:sz w:val="28"/>
           <w:szCs w:val="28"/>
           <w:lang w:val="en-US"/>
         </w:rPr>
-        <w:br/>
-      </w:r>
+      </w:pPr>
       <w:r>
         <w:rPr>
           <w:sz w:val="28"/>
           <w:szCs w:val="28"/>
           <w:lang w:val="en-US"/>
         </w:rPr>
-        <w:t>To realize this project, our team of 3 developed pattern M</w:t>
+        <w:t>To realize this project, our team of 3</w:t>
       </w:r>
       <w:r>
         <w:rPr>
@@ -3758,6 +3980,38 @@
           <w:szCs w:val="28"/>
           <w:lang w:val="en-US"/>
         </w:rPr>
+        <w:t xml:space="preserve"> persons</w:t>
+      </w:r>
+      <w:r>
+        <w:rPr>
+          <w:sz w:val="28"/>
+          <w:szCs w:val="28"/>
+          <w:lang w:val="en-US"/>
+        </w:rPr>
+        <w:t xml:space="preserve"> developed </w:t>
+      </w:r>
+      <w:r>
+        <w:rPr>
+          <w:sz w:val="28"/>
+          <w:szCs w:val="28"/>
+          <w:lang w:val="en-US"/>
+        </w:rPr>
+        <w:t xml:space="preserve">the </w:t>
+      </w:r>
+      <w:r>
+        <w:rPr>
+          <w:sz w:val="28"/>
+          <w:szCs w:val="28"/>
+          <w:lang w:val="en-US"/>
+        </w:rPr>
+        <w:t>pattern M</w:t>
+      </w:r>
+      <w:r>
+        <w:rPr>
+          <w:sz w:val="28"/>
+          <w:szCs w:val="28"/>
+          <w:lang w:val="en-US"/>
+        </w:rPr>
         <w:t xml:space="preserve">odel </w:t>
       </w:r>
       <w:r>
@@ -3902,7 +4156,7 @@
           <w:szCs w:val="28"/>
           <w:lang w:val="en-US"/>
         </w:rPr>
-        <w:t xml:space="preserve">, in parallel, we established our </w:t>
+        <w:t xml:space="preserve"> and</w:t>
       </w:r>
       <w:r>
         <w:rPr>
@@ -3910,7 +4164,7 @@
           <w:szCs w:val="28"/>
           <w:lang w:val="en-US"/>
         </w:rPr>
-        <w:t>database in MySQL</w:t>
+        <w:t xml:space="preserve"> in parallel, we established our database in MySQL</w:t>
       </w:r>
       <w:r>
         <w:rPr>
@@ -3962,7 +4216,7 @@
           <w:szCs w:val="28"/>
           <w:lang w:val="en-US"/>
         </w:rPr>
-        <w:t xml:space="preserve">Back is API Rest and the Front </w:t>
+        <w:t xml:space="preserve">Back </w:t>
       </w:r>
       <w:r>
         <w:rPr>
@@ -3970,7 +4224,7 @@
           <w:szCs w:val="28"/>
           <w:lang w:val="en-US"/>
         </w:rPr>
-        <w:t xml:space="preserve">is </w:t>
+        <w:t>is built in</w:t>
       </w:r>
       <w:r>
         <w:rPr>
@@ -3978,6 +4232,30 @@
           <w:szCs w:val="28"/>
           <w:lang w:val="en-US"/>
         </w:rPr>
+        <w:t xml:space="preserve"> API Rest and the Front </w:t>
+      </w:r>
+      <w:r>
+        <w:rPr>
+          <w:sz w:val="28"/>
+          <w:szCs w:val="28"/>
+          <w:lang w:val="en-US"/>
+        </w:rPr>
+        <w:t>is using</w:t>
+      </w:r>
+      <w:r>
+        <w:rPr>
+          <w:sz w:val="28"/>
+          <w:szCs w:val="28"/>
+          <w:lang w:val="en-US"/>
+        </w:rPr>
+        <w:t xml:space="preserve"> </w:t>
+      </w:r>
+      <w:r>
+        <w:rPr>
+          <w:sz w:val="28"/>
+          <w:szCs w:val="28"/>
+          <w:lang w:val="en-US"/>
+        </w:rPr>
         <w:t xml:space="preserve">Single </w:t>
       </w:r>
       <w:r>
@@ -3995,6 +4273,14 @@
           <w:lang w:val="en-US"/>
         </w:rPr>
         <w:t>Application</w:t>
+      </w:r>
+      <w:r>
+        <w:rPr>
+          <w:sz w:val="28"/>
+          <w:szCs w:val="28"/>
+          <w:lang w:val="en-US"/>
+        </w:rPr>
+        <w:t xml:space="preserve"> principle</w:t>
       </w:r>
       <w:r>
         <w:rPr>
@@ -4605,6 +4891,7 @@
         <w:rPr>
           <w:b/>
           <w:smallCaps/>
+          <w:noProof/>
           <w:color w:val="FFFFFF"/>
           <w:szCs w:val="40"/>
         </w:rPr>
@@ -6900,7 +7187,25 @@
           <w:sz w:val="28"/>
           <w:szCs w:val="28"/>
         </w:rPr>
-        <w:t>Exemple de mail transmis par l’application :</w:t>
+        <w:t xml:space="preserve">Exemple de mail </w:t>
+      </w:r>
+      <w:r>
+        <w:rPr>
+          <w:b/>
+          <w:color w:val="404040"/>
+          <w:sz w:val="28"/>
+          <w:szCs w:val="28"/>
+        </w:rPr>
+        <w:t>que devra transmettre</w:t>
+      </w:r>
+      <w:r>
+        <w:rPr>
+          <w:b/>
+          <w:color w:val="404040"/>
+          <w:sz w:val="28"/>
+          <w:szCs w:val="28"/>
+        </w:rPr>
+        <w:t xml:space="preserve"> l’application :</w:t>
       </w:r>
     </w:p>
     <w:p>
@@ -9689,8 +9994,6 @@
           <w:szCs w:val="28"/>
         </w:rPr>
       </w:pPr>
-      <w:bookmarkStart w:id="11" w:name="_GoBack"/>
-      <w:bookmarkEnd w:id="11"/>
     </w:p>
     <w:p>
       <w:pPr>
@@ -11018,7 +11321,7 @@
             <w:tcW w:w="9782" w:type="dxa"/>
             <w:shd w:val="clear" w:color="auto" w:fill="D60093"/>
           </w:tcPr>
-          <w:bookmarkStart w:id="12" w:name="_Toc484726885"/>
+          <w:bookmarkStart w:id="11" w:name="_Toc484726885"/>
           <w:p>
             <w:pPr>
               <w:pStyle w:val="Titre1"/>
@@ -11105,7 +11408,7 @@
             <w:r>
               <w:t>Réalisations</w:t>
             </w:r>
-            <w:bookmarkEnd w:id="12"/>
+            <w:bookmarkEnd w:id="11"/>
           </w:p>
         </w:tc>
       </w:tr>
@@ -11169,16 +11472,369 @@
           <w:szCs w:val="28"/>
         </w:rPr>
       </w:pPr>
-    </w:p>
-    <w:p>
-      <w:pPr>
-        <w:spacing w:after="0"/>
-        <w:rPr>
-          <w:color w:val="404040"/>
-          <w:sz w:val="28"/>
-          <w:szCs w:val="28"/>
-        </w:rPr>
-      </w:pPr>
+      <w:r>
+        <w:rPr>
+          <w:color w:val="404040"/>
+          <w:sz w:val="28"/>
+          <w:szCs w:val="28"/>
+        </w:rPr>
+        <w:t>Cahier des charges :</w:t>
+      </w:r>
+    </w:p>
+    <w:p>
+      <w:pPr>
+        <w:spacing w:after="0"/>
+        <w:rPr>
+          <w:color w:val="404040"/>
+          <w:sz w:val="28"/>
+          <w:szCs w:val="28"/>
+        </w:rPr>
+      </w:pPr>
+    </w:p>
+    <w:p>
+      <w:pPr>
+        <w:pStyle w:val="Paragraphedeliste"/>
+        <w:numPr>
+          <w:ilvl w:val="0"/>
+          <w:numId w:val="1"/>
+        </w:numPr>
+        <w:spacing w:after="0"/>
+        <w:rPr>
+          <w:color w:val="404040"/>
+          <w:sz w:val="28"/>
+          <w:szCs w:val="28"/>
+        </w:rPr>
+      </w:pPr>
+      <w:r>
+        <w:rPr>
+          <w:color w:val="404040"/>
+          <w:sz w:val="28"/>
+          <w:szCs w:val="28"/>
+        </w:rPr>
+        <w:t>Clients</w:t>
+      </w:r>
+    </w:p>
+    <w:p>
+      <w:pPr>
+        <w:pStyle w:val="Paragraphedeliste"/>
+        <w:numPr>
+          <w:ilvl w:val="1"/>
+          <w:numId w:val="1"/>
+        </w:numPr>
+        <w:spacing w:after="0"/>
+        <w:rPr>
+          <w:color w:val="404040"/>
+          <w:sz w:val="28"/>
+          <w:szCs w:val="28"/>
+        </w:rPr>
+      </w:pPr>
+      <w:r>
+        <w:rPr>
+          <w:color w:val="404040"/>
+          <w:sz w:val="28"/>
+          <w:szCs w:val="28"/>
+        </w:rPr>
+        <w:t>Expression des besoins</w:t>
+      </w:r>
+    </w:p>
+    <w:p>
+      <w:pPr>
+        <w:spacing w:after="0"/>
+        <w:rPr>
+          <w:color w:val="404040"/>
+          <w:sz w:val="28"/>
+          <w:szCs w:val="28"/>
+        </w:rPr>
+      </w:pPr>
+    </w:p>
+    <w:p>
+      <w:pPr>
+        <w:pStyle w:val="Paragraphedeliste"/>
+        <w:numPr>
+          <w:ilvl w:val="0"/>
+          <w:numId w:val="1"/>
+        </w:numPr>
+        <w:spacing w:after="0"/>
+        <w:rPr>
+          <w:color w:val="404040"/>
+          <w:sz w:val="28"/>
+          <w:szCs w:val="28"/>
+        </w:rPr>
+      </w:pPr>
+      <w:r>
+        <w:rPr>
+          <w:color w:val="404040"/>
+          <w:sz w:val="28"/>
+          <w:szCs w:val="28"/>
+        </w:rPr>
+        <w:t>MOA</w:t>
+      </w:r>
+    </w:p>
+    <w:p>
+      <w:pPr>
+        <w:pStyle w:val="Paragraphedeliste"/>
+        <w:numPr>
+          <w:ilvl w:val="1"/>
+          <w:numId w:val="1"/>
+        </w:numPr>
+        <w:spacing w:after="0"/>
+        <w:rPr>
+          <w:color w:val="404040"/>
+          <w:sz w:val="28"/>
+          <w:szCs w:val="28"/>
+        </w:rPr>
+      </w:pPr>
+      <w:r>
+        <w:rPr>
+          <w:color w:val="404040"/>
+          <w:sz w:val="28"/>
+          <w:szCs w:val="28"/>
+        </w:rPr>
+        <w:t>Etude de faisabilité</w:t>
+      </w:r>
+    </w:p>
+    <w:p>
+      <w:pPr>
+        <w:pStyle w:val="Paragraphedeliste"/>
+        <w:numPr>
+          <w:ilvl w:val="1"/>
+          <w:numId w:val="1"/>
+        </w:numPr>
+        <w:spacing w:after="0"/>
+        <w:rPr>
+          <w:color w:val="404040"/>
+          <w:sz w:val="28"/>
+          <w:szCs w:val="28"/>
+        </w:rPr>
+      </w:pPr>
+      <w:r>
+        <w:rPr>
+          <w:color w:val="404040"/>
+          <w:sz w:val="28"/>
+          <w:szCs w:val="28"/>
+        </w:rPr>
+        <w:t>Vision fonctionnelle</w:t>
+      </w:r>
+    </w:p>
+    <w:p>
+      <w:pPr>
+        <w:pStyle w:val="Paragraphedeliste"/>
+        <w:numPr>
+          <w:ilvl w:val="1"/>
+          <w:numId w:val="1"/>
+        </w:numPr>
+        <w:spacing w:after="0"/>
+        <w:rPr>
+          <w:color w:val="404040"/>
+          <w:sz w:val="28"/>
+          <w:szCs w:val="28"/>
+        </w:rPr>
+      </w:pPr>
+      <w:r>
+        <w:rPr>
+          <w:color w:val="404040"/>
+          <w:sz w:val="28"/>
+          <w:szCs w:val="28"/>
+        </w:rPr>
+        <w:t xml:space="preserve">Budget </w:t>
+      </w:r>
+    </w:p>
+    <w:p>
+      <w:pPr>
+        <w:pStyle w:val="Paragraphedeliste"/>
+        <w:numPr>
+          <w:ilvl w:val="1"/>
+          <w:numId w:val="1"/>
+        </w:numPr>
+        <w:spacing w:after="0"/>
+        <w:rPr>
+          <w:color w:val="404040"/>
+          <w:sz w:val="28"/>
+          <w:szCs w:val="28"/>
+        </w:rPr>
+      </w:pPr>
+      <w:r>
+        <w:rPr>
+          <w:color w:val="404040"/>
+          <w:sz w:val="28"/>
+          <w:szCs w:val="28"/>
+        </w:rPr>
+        <w:t>Temps</w:t>
+      </w:r>
+    </w:p>
+    <w:p>
+      <w:pPr>
+        <w:pStyle w:val="Paragraphedeliste"/>
+        <w:numPr>
+          <w:ilvl w:val="1"/>
+          <w:numId w:val="1"/>
+        </w:numPr>
+        <w:spacing w:after="0"/>
+        <w:rPr>
+          <w:color w:val="404040"/>
+          <w:sz w:val="28"/>
+          <w:szCs w:val="28"/>
+        </w:rPr>
+      </w:pPr>
+      <w:r>
+        <w:rPr>
+          <w:color w:val="404040"/>
+          <w:sz w:val="28"/>
+          <w:szCs w:val="28"/>
+        </w:rPr>
+        <w:t>Conception générale</w:t>
+      </w:r>
+    </w:p>
+    <w:p>
+      <w:pPr>
+        <w:pStyle w:val="Paragraphedeliste"/>
+        <w:spacing w:after="0"/>
+        <w:ind w:left="1440"/>
+        <w:rPr>
+          <w:color w:val="404040"/>
+          <w:sz w:val="28"/>
+          <w:szCs w:val="28"/>
+        </w:rPr>
+      </w:pPr>
+    </w:p>
+    <w:p>
+      <w:pPr>
+        <w:pStyle w:val="Paragraphedeliste"/>
+        <w:numPr>
+          <w:ilvl w:val="0"/>
+          <w:numId w:val="1"/>
+        </w:numPr>
+        <w:spacing w:after="0"/>
+        <w:rPr>
+          <w:color w:val="404040"/>
+          <w:sz w:val="28"/>
+          <w:szCs w:val="28"/>
+        </w:rPr>
+      </w:pPr>
+      <w:r>
+        <w:rPr>
+          <w:color w:val="404040"/>
+          <w:sz w:val="28"/>
+          <w:szCs w:val="28"/>
+        </w:rPr>
+        <w:t>MOE</w:t>
+      </w:r>
+    </w:p>
+    <w:p>
+      <w:pPr>
+        <w:pStyle w:val="Paragraphedeliste"/>
+        <w:numPr>
+          <w:ilvl w:val="1"/>
+          <w:numId w:val="1"/>
+        </w:numPr>
+        <w:spacing w:after="0"/>
+        <w:rPr>
+          <w:color w:val="404040"/>
+          <w:sz w:val="28"/>
+          <w:szCs w:val="28"/>
+        </w:rPr>
+      </w:pPr>
+      <w:r>
+        <w:rPr>
+          <w:color w:val="404040"/>
+          <w:sz w:val="28"/>
+          <w:szCs w:val="28"/>
+        </w:rPr>
+        <w:t>Vision technique</w:t>
+      </w:r>
+    </w:p>
+    <w:p>
+      <w:pPr>
+        <w:pStyle w:val="Paragraphedeliste"/>
+        <w:numPr>
+          <w:ilvl w:val="1"/>
+          <w:numId w:val="1"/>
+        </w:numPr>
+        <w:spacing w:after="0"/>
+        <w:rPr>
+          <w:color w:val="404040"/>
+          <w:sz w:val="28"/>
+          <w:szCs w:val="28"/>
+        </w:rPr>
+      </w:pPr>
+      <w:r>
+        <w:rPr>
+          <w:color w:val="404040"/>
+          <w:sz w:val="28"/>
+          <w:szCs w:val="28"/>
+        </w:rPr>
+        <w:t>Infrastructure détaillée</w:t>
+      </w:r>
+    </w:p>
+    <w:p>
+      <w:pPr>
+        <w:pStyle w:val="Paragraphedeliste"/>
+        <w:spacing w:after="0"/>
+        <w:ind w:left="1440"/>
+        <w:rPr>
+          <w:color w:val="404040"/>
+          <w:sz w:val="28"/>
+          <w:szCs w:val="28"/>
+        </w:rPr>
+      </w:pPr>
+    </w:p>
+    <w:p>
+      <w:pPr>
+        <w:pStyle w:val="Paragraphedeliste"/>
+        <w:numPr>
+          <w:ilvl w:val="0"/>
+          <w:numId w:val="1"/>
+        </w:numPr>
+        <w:spacing w:after="0"/>
+        <w:rPr>
+          <w:color w:val="404040"/>
+          <w:sz w:val="28"/>
+          <w:szCs w:val="28"/>
+        </w:rPr>
+      </w:pPr>
+      <w:r>
+        <w:rPr>
+          <w:color w:val="404040"/>
+          <w:sz w:val="28"/>
+          <w:szCs w:val="28"/>
+        </w:rPr>
+        <w:t>DEV</w:t>
+      </w:r>
+    </w:p>
+    <w:p>
+      <w:pPr>
+        <w:pStyle w:val="Paragraphedeliste"/>
+        <w:numPr>
+          <w:ilvl w:val="1"/>
+          <w:numId w:val="1"/>
+        </w:numPr>
+        <w:spacing w:after="0"/>
+        <w:rPr>
+          <w:color w:val="404040"/>
+          <w:sz w:val="28"/>
+          <w:szCs w:val="28"/>
+        </w:rPr>
+      </w:pPr>
+      <w:r>
+        <w:rPr>
+          <w:color w:val="404040"/>
+          <w:sz w:val="28"/>
+          <w:szCs w:val="28"/>
+        </w:rPr>
+        <w:t>Définition Fonctionnelle du Besoin</w:t>
+      </w:r>
+    </w:p>
+    <w:p>
+      <w:pPr>
+        <w:spacing w:after="0"/>
+        <w:rPr>
+          <w:color w:val="404040"/>
+          <w:sz w:val="28"/>
+          <w:szCs w:val="28"/>
+        </w:rPr>
+      </w:pPr>
+      <w:bookmarkStart w:id="12" w:name="_GoBack"/>
+      <w:bookmarkEnd w:id="12"/>
     </w:p>
     <w:p>
       <w:pPr>
@@ -11600,7 +12256,7 @@
       <w:rPr>
         <w:noProof/>
       </w:rPr>
-      <w:t>16</w:t>
+      <w:t>18</w:t>
     </w:r>
     <w:r>
       <w:fldChar w:fldCharType="end"/>
@@ -11680,6 +12336,119 @@
 <file path=word/numbering.xml><?xml version="1.0" encoding="utf-8"?>
 <w:numbering xmlns:wpc="http://schemas.microsoft.com/office/word/2010/wordprocessingCanvas" xmlns:mc="http://schemas.openxmlformats.org/markup-compatibility/2006" xmlns:o="urn:schemas-microsoft-com:office:office" xmlns:r="http://schemas.openxmlformats.org/officeDocument/2006/relationships" xmlns:m="http://schemas.openxmlformats.org/officeDocument/2006/math" xmlns:v="urn:schemas-microsoft-com:vml" xmlns:wp14="http://schemas.microsoft.com/office/word/2010/wordprocessingDrawing" xmlns:wp="http://schemas.openxmlformats.org/drawingml/2006/wordprocessingDrawing" xmlns:w10="urn:schemas-microsoft-com:office:word" xmlns:w="http://schemas.openxmlformats.org/wordprocessingml/2006/main" xmlns:w14="http://schemas.microsoft.com/office/word/2010/wordml" xmlns:wpg="http://schemas.microsoft.com/office/word/2010/wordprocessingGroup" xmlns:wpi="http://schemas.microsoft.com/office/word/2010/wordprocessingInk" xmlns:wne="http://schemas.microsoft.com/office/word/2006/wordml" xmlns:wps="http://schemas.microsoft.com/office/word/2010/wordprocessingShape" mc:Ignorable="w14 wp14">
   <w:abstractNum w:abstractNumId="0">
+    <w:nsid w:val="0F946480"/>
+    <w:multiLevelType w:val="hybridMultilevel"/>
+    <w:tmpl w:val="B366C2CA"/>
+    <w:lvl w:ilvl="0" w:tplc="040C0001">
+      <w:start w:val="1"/>
+      <w:numFmt w:val="bullet"/>
+      <w:lvlText w:val=""/>
+      <w:lvlJc w:val="left"/>
+      <w:pPr>
+        <w:ind w:left="1080" w:hanging="360"/>
+      </w:pPr>
+      <w:rPr>
+        <w:rFonts w:ascii="Symbol" w:hAnsi="Symbol" w:hint="default"/>
+      </w:rPr>
+    </w:lvl>
+    <w:lvl w:ilvl="1" w:tplc="040C0003" w:tentative="1">
+      <w:start w:val="1"/>
+      <w:numFmt w:val="bullet"/>
+      <w:lvlText w:val="o"/>
+      <w:lvlJc w:val="left"/>
+      <w:pPr>
+        <w:ind w:left="1800" w:hanging="360"/>
+      </w:pPr>
+      <w:rPr>
+        <w:rFonts w:ascii="Courier New" w:hAnsi="Courier New" w:cs="Courier New" w:hint="default"/>
+      </w:rPr>
+    </w:lvl>
+    <w:lvl w:ilvl="2" w:tplc="040C0005" w:tentative="1">
+      <w:start w:val="1"/>
+      <w:numFmt w:val="bullet"/>
+      <w:lvlText w:val=""/>
+      <w:lvlJc w:val="left"/>
+      <w:pPr>
+        <w:ind w:left="2520" w:hanging="360"/>
+      </w:pPr>
+      <w:rPr>
+        <w:rFonts w:ascii="Wingdings" w:hAnsi="Wingdings" w:hint="default"/>
+      </w:rPr>
+    </w:lvl>
+    <w:lvl w:ilvl="3" w:tplc="040C0001" w:tentative="1">
+      <w:start w:val="1"/>
+      <w:numFmt w:val="bullet"/>
+      <w:lvlText w:val=""/>
+      <w:lvlJc w:val="left"/>
+      <w:pPr>
+        <w:ind w:left="3240" w:hanging="360"/>
+      </w:pPr>
+      <w:rPr>
+        <w:rFonts w:ascii="Symbol" w:hAnsi="Symbol" w:hint="default"/>
+      </w:rPr>
+    </w:lvl>
+    <w:lvl w:ilvl="4" w:tplc="040C0003" w:tentative="1">
+      <w:start w:val="1"/>
+      <w:numFmt w:val="bullet"/>
+      <w:lvlText w:val="o"/>
+      <w:lvlJc w:val="left"/>
+      <w:pPr>
+        <w:ind w:left="3960" w:hanging="360"/>
+      </w:pPr>
+      <w:rPr>
+        <w:rFonts w:ascii="Courier New" w:hAnsi="Courier New" w:cs="Courier New" w:hint="default"/>
+      </w:rPr>
+    </w:lvl>
+    <w:lvl w:ilvl="5" w:tplc="040C0005" w:tentative="1">
+      <w:start w:val="1"/>
+      <w:numFmt w:val="bullet"/>
+      <w:lvlText w:val=""/>
+      <w:lvlJc w:val="left"/>
+      <w:pPr>
+        <w:ind w:left="4680" w:hanging="360"/>
+      </w:pPr>
+      <w:rPr>
+        <w:rFonts w:ascii="Wingdings" w:hAnsi="Wingdings" w:hint="default"/>
+      </w:rPr>
+    </w:lvl>
+    <w:lvl w:ilvl="6" w:tplc="040C0001" w:tentative="1">
+      <w:start w:val="1"/>
+      <w:numFmt w:val="bullet"/>
+      <w:lvlText w:val=""/>
+      <w:lvlJc w:val="left"/>
+      <w:pPr>
+        <w:ind w:left="5400" w:hanging="360"/>
+      </w:pPr>
+      <w:rPr>
+        <w:rFonts w:ascii="Symbol" w:hAnsi="Symbol" w:hint="default"/>
+      </w:rPr>
+    </w:lvl>
+    <w:lvl w:ilvl="7" w:tplc="040C0003" w:tentative="1">
+      <w:start w:val="1"/>
+      <w:numFmt w:val="bullet"/>
+      <w:lvlText w:val="o"/>
+      <w:lvlJc w:val="left"/>
+      <w:pPr>
+        <w:ind w:left="6120" w:hanging="360"/>
+      </w:pPr>
+      <w:rPr>
+        <w:rFonts w:ascii="Courier New" w:hAnsi="Courier New" w:cs="Courier New" w:hint="default"/>
+      </w:rPr>
+    </w:lvl>
+    <w:lvl w:ilvl="8" w:tplc="040C0005" w:tentative="1">
+      <w:start w:val="1"/>
+      <w:numFmt w:val="bullet"/>
+      <w:lvlText w:val=""/>
+      <w:lvlJc w:val="left"/>
+      <w:pPr>
+        <w:ind w:left="6840" w:hanging="360"/>
+      </w:pPr>
+      <w:rPr>
+        <w:rFonts w:ascii="Wingdings" w:hAnsi="Wingdings" w:hint="default"/>
+      </w:rPr>
+    </w:lvl>
+  </w:abstractNum>
+  <w:abstractNum w:abstractNumId="1">
     <w:nsid w:val="20702AC0"/>
     <w:multiLevelType w:val="hybridMultilevel"/>
     <w:tmpl w:val="8376D87C"/>
@@ -11819,7 +12588,7 @@
       </w:rPr>
     </w:lvl>
   </w:abstractNum>
-  <w:abstractNum w:abstractNumId="1">
+  <w:abstractNum w:abstractNumId="2">
     <w:nsid w:val="28C12624"/>
     <w:multiLevelType w:val="hybridMultilevel"/>
     <w:tmpl w:val="F09A0310"/>
@@ -11959,7 +12728,7 @@
       </w:rPr>
     </w:lvl>
   </w:abstractNum>
-  <w:abstractNum w:abstractNumId="2">
+  <w:abstractNum w:abstractNumId="3">
     <w:nsid w:val="40DD2B03"/>
     <w:multiLevelType w:val="hybridMultilevel"/>
     <w:tmpl w:val="9426E1E2"/>
@@ -12099,7 +12868,7 @@
       </w:rPr>
     </w:lvl>
   </w:abstractNum>
-  <w:abstractNum w:abstractNumId="3">
+  <w:abstractNum w:abstractNumId="4">
     <w:nsid w:val="543822B5"/>
     <w:multiLevelType w:val="hybridMultilevel"/>
     <w:tmpl w:val="2FC29614"/>
@@ -12211,7 +12980,7 @@
       </w:rPr>
     </w:lvl>
   </w:abstractNum>
-  <w:abstractNum w:abstractNumId="4">
+  <w:abstractNum w:abstractNumId="5">
     <w:nsid w:val="54C26172"/>
     <w:multiLevelType w:val="hybridMultilevel"/>
     <w:tmpl w:val="D068C132"/>
@@ -12300,7 +13069,7 @@
       </w:pPr>
     </w:lvl>
   </w:abstractNum>
-  <w:abstractNum w:abstractNumId="5">
+  <w:abstractNum w:abstractNumId="6">
     <w:nsid w:val="643648C9"/>
     <w:multiLevelType w:val="hybridMultilevel"/>
     <w:tmpl w:val="2A30BC5E"/>
@@ -12441,22 +13210,25 @@
     </w:lvl>
   </w:abstractNum>
   <w:num w:numId="1">
+    <w:abstractNumId w:val="4"/>
+  </w:num>
+  <w:num w:numId="2">
+    <w:abstractNumId w:val="1"/>
+  </w:num>
+  <w:num w:numId="3">
+    <w:abstractNumId w:val="2"/>
+  </w:num>
+  <w:num w:numId="4">
+    <w:abstractNumId w:val="6"/>
+  </w:num>
+  <w:num w:numId="5">
     <w:abstractNumId w:val="3"/>
   </w:num>
-  <w:num w:numId="2">
-    <w:abstractNumId w:val="0"/>
-  </w:num>
-  <w:num w:numId="3">
-    <w:abstractNumId w:val="1"/>
-  </w:num>
-  <w:num w:numId="4">
+  <w:num w:numId="6">
     <w:abstractNumId w:val="5"/>
   </w:num>
-  <w:num w:numId="5">
-    <w:abstractNumId w:val="2"/>
-  </w:num>
-  <w:num w:numId="6">
-    <w:abstractNumId w:val="4"/>
+  <w:num w:numId="7">
+    <w:abstractNumId w:val="0"/>
   </w:num>
 </w:numbering>
 </file>

</xml_diff>

<commit_message>
Fred - Maj Dossier projet
</commit_message>
<xml_diff>
--- a/Projet/Dossier/Fred/Dossier professionnel.docx
+++ b/Projet/Dossier/Fred/Dossier professionnel.docx
@@ -1102,7 +1102,6 @@
           <w:docPartUnique/>
         </w:docPartObj>
       </w:sdtPr>
-      <w:sdtEndPr/>
       <w:sdtContent>
         <w:p>
           <w:pPr>
@@ -1125,7 +1124,7 @@
           <w:r>
             <w:fldChar w:fldCharType="separate"/>
           </w:r>
-          <w:hyperlink w:anchor="_Toc484726875" w:history="1">
+          <w:hyperlink w:anchor="_Toc484859791" w:history="1">
             <w:r>
               <w:rPr>
                 <w:rStyle w:val="Lienhypertexte"/>
@@ -1152,7 +1151,7 @@
                 <w:noProof/>
                 <w:webHidden/>
               </w:rPr>
-              <w:instrText xml:space="preserve"> PAGEREF _Toc484726875 \h </w:instrText>
+              <w:instrText xml:space="preserve"> PAGEREF _Toc484859791 \h </w:instrText>
             </w:r>
             <w:r>
               <w:rPr>
@@ -1195,7 +1194,7 @@
               <w:color w:val="auto"/>
             </w:rPr>
           </w:pPr>
-          <w:hyperlink w:anchor="_Toc484726876" w:history="1">
+          <w:hyperlink w:anchor="_Toc484859792" w:history="1">
             <w:r>
               <w:rPr>
                 <w:rStyle w:val="Lienhypertexte"/>
@@ -1222,7 +1221,7 @@
                 <w:noProof/>
                 <w:webHidden/>
               </w:rPr>
-              <w:instrText xml:space="preserve"> PAGEREF _Toc484726876 \h </w:instrText>
+              <w:instrText xml:space="preserve"> PAGEREF _Toc484859792 \h </w:instrText>
             </w:r>
             <w:r>
               <w:rPr>
@@ -1265,7 +1264,7 @@
               <w:color w:val="auto"/>
             </w:rPr>
           </w:pPr>
-          <w:hyperlink w:anchor="_Toc484726877" w:history="1">
+          <w:hyperlink w:anchor="_Toc484859793" w:history="1">
             <w:r>
               <w:rPr>
                 <w:rStyle w:val="Lienhypertexte"/>
@@ -1292,7 +1291,7 @@
                 <w:noProof/>
                 <w:webHidden/>
               </w:rPr>
-              <w:instrText xml:space="preserve"> PAGEREF _Toc484726877 \h </w:instrText>
+              <w:instrText xml:space="preserve"> PAGEREF _Toc484859793 \h </w:instrText>
             </w:r>
             <w:r>
               <w:rPr>
@@ -1335,7 +1334,7 @@
               <w:color w:val="auto"/>
             </w:rPr>
           </w:pPr>
-          <w:hyperlink w:anchor="_Toc484726878" w:history="1">
+          <w:hyperlink w:anchor="_Toc484859794" w:history="1">
             <w:r>
               <w:rPr>
                 <w:rStyle w:val="Lienhypertexte"/>
@@ -1362,7 +1361,7 @@
                 <w:noProof/>
                 <w:webHidden/>
               </w:rPr>
-              <w:instrText xml:space="preserve"> PAGEREF _Toc484726878 \h </w:instrText>
+              <w:instrText xml:space="preserve"> PAGEREF _Toc484859794 \h </w:instrText>
             </w:r>
             <w:r>
               <w:rPr>
@@ -1406,7 +1405,7 @@
               <w:color w:val="auto"/>
             </w:rPr>
           </w:pPr>
-          <w:hyperlink w:anchor="_Toc484726879" w:history="1">
+          <w:hyperlink w:anchor="_Toc484859795" w:history="1">
             <w:r>
               <w:rPr>
                 <w:rStyle w:val="Lienhypertexte"/>
@@ -1448,7 +1447,7 @@
                 <w:noProof/>
                 <w:webHidden/>
               </w:rPr>
-              <w:instrText xml:space="preserve"> PAGEREF _Toc484726879 \h </w:instrText>
+              <w:instrText xml:space="preserve"> PAGEREF _Toc484859795 \h </w:instrText>
             </w:r>
             <w:r>
               <w:rPr>
@@ -1492,7 +1491,7 @@
               <w:color w:val="auto"/>
             </w:rPr>
           </w:pPr>
-          <w:hyperlink w:anchor="_Toc484726880" w:history="1">
+          <w:hyperlink w:anchor="_Toc484859796" w:history="1">
             <w:r>
               <w:rPr>
                 <w:rStyle w:val="Lienhypertexte"/>
@@ -1534,7 +1533,7 @@
                 <w:noProof/>
                 <w:webHidden/>
               </w:rPr>
-              <w:instrText xml:space="preserve"> PAGEREF _Toc484726880 \h </w:instrText>
+              <w:instrText xml:space="preserve"> PAGEREF _Toc484859796 \h </w:instrText>
             </w:r>
             <w:r>
               <w:rPr>
@@ -1578,7 +1577,7 @@
               <w:color w:val="auto"/>
             </w:rPr>
           </w:pPr>
-          <w:hyperlink w:anchor="_Toc484726881" w:history="1">
+          <w:hyperlink w:anchor="_Toc484859797" w:history="1">
             <w:r>
               <w:rPr>
                 <w:rStyle w:val="Lienhypertexte"/>
@@ -1620,7 +1619,7 @@
                 <w:noProof/>
                 <w:webHidden/>
               </w:rPr>
-              <w:instrText xml:space="preserve"> PAGEREF _Toc484726881 \h </w:instrText>
+              <w:instrText xml:space="preserve"> PAGEREF _Toc484859797 \h </w:instrText>
             </w:r>
             <w:r>
               <w:rPr>
@@ -1664,7 +1663,7 @@
               <w:color w:val="auto"/>
             </w:rPr>
           </w:pPr>
-          <w:hyperlink w:anchor="_Toc484726882" w:history="1">
+          <w:hyperlink w:anchor="_Toc484859798" w:history="1">
             <w:r>
               <w:rPr>
                 <w:rStyle w:val="Lienhypertexte"/>
@@ -1706,7 +1705,7 @@
                 <w:noProof/>
                 <w:webHidden/>
               </w:rPr>
-              <w:instrText xml:space="preserve"> PAGEREF _Toc484726882 \h </w:instrText>
+              <w:instrText xml:space="preserve"> PAGEREF _Toc484859798 \h </w:instrText>
             </w:r>
             <w:r>
               <w:rPr>
@@ -1749,7 +1748,7 @@
               <w:color w:val="auto"/>
             </w:rPr>
           </w:pPr>
-          <w:hyperlink w:anchor="_Toc484726883" w:history="1">
+          <w:hyperlink w:anchor="_Toc484859799" w:history="1">
             <w:r>
               <w:rPr>
                 <w:rStyle w:val="Lienhypertexte"/>
@@ -1776,7 +1775,7 @@
                 <w:noProof/>
                 <w:webHidden/>
               </w:rPr>
-              <w:instrText xml:space="preserve"> PAGEREF _Toc484726883 \h </w:instrText>
+              <w:instrText xml:space="preserve"> PAGEREF _Toc484859799 \h </w:instrText>
             </w:r>
             <w:r>
               <w:rPr>
@@ -1796,7 +1795,7 @@
                 <w:noProof/>
                 <w:webHidden/>
               </w:rPr>
-              <w:t>15</w:t>
+              <w:t>16</w:t>
             </w:r>
             <w:r>
               <w:rPr>
@@ -1819,7 +1818,7 @@
               <w:color w:val="auto"/>
             </w:rPr>
           </w:pPr>
-          <w:hyperlink w:anchor="_Toc484726884" w:history="1">
+          <w:hyperlink w:anchor="_Toc484859800" w:history="1">
             <w:r>
               <w:rPr>
                 <w:rStyle w:val="Lienhypertexte"/>
@@ -1846,7 +1845,7 @@
                 <w:noProof/>
                 <w:webHidden/>
               </w:rPr>
-              <w:instrText xml:space="preserve"> PAGEREF _Toc484726884 \h </w:instrText>
+              <w:instrText xml:space="preserve"> PAGEREF _Toc484859800 \h </w:instrText>
             </w:r>
             <w:r>
               <w:rPr>
@@ -1866,7 +1865,7 @@
                 <w:noProof/>
                 <w:webHidden/>
               </w:rPr>
-              <w:t>16</w:t>
+              <w:t>17</w:t>
             </w:r>
             <w:r>
               <w:rPr>
@@ -1889,7 +1888,7 @@
               <w:color w:val="auto"/>
             </w:rPr>
           </w:pPr>
-          <w:hyperlink w:anchor="_Toc484726885" w:history="1">
+          <w:hyperlink w:anchor="_Toc484859801" w:history="1">
             <w:r>
               <w:rPr>
                 <w:rStyle w:val="Lienhypertexte"/>
@@ -1916,7 +1915,7 @@
                 <w:noProof/>
                 <w:webHidden/>
               </w:rPr>
-              <w:instrText xml:space="preserve"> PAGEREF _Toc484726885 \h </w:instrText>
+              <w:instrText xml:space="preserve"> PAGEREF _Toc484859801 \h </w:instrText>
             </w:r>
             <w:r>
               <w:rPr>
@@ -1936,7 +1935,93 @@
                 <w:noProof/>
                 <w:webHidden/>
               </w:rPr>
-              <w:t>18</w:t>
+              <w:t>19</w:t>
+            </w:r>
+            <w:r>
+              <w:rPr>
+                <w:noProof/>
+                <w:webHidden/>
+              </w:rPr>
+              <w:fldChar w:fldCharType="end"/>
+            </w:r>
+          </w:hyperlink>
+        </w:p>
+        <w:p>
+          <w:pPr>
+            <w:pStyle w:val="TM2"/>
+            <w:tabs>
+              <w:tab w:val="left" w:pos="660"/>
+              <w:tab w:val="right" w:pos="9062"/>
+            </w:tabs>
+            <w:rPr>
+              <w:rFonts w:asciiTheme="minorHAnsi" w:eastAsiaTheme="minorEastAsia" w:hAnsiTheme="minorHAnsi" w:cstheme="minorBidi"/>
+              <w:noProof/>
+              <w:color w:val="auto"/>
+            </w:rPr>
+          </w:pPr>
+          <w:hyperlink w:anchor="_Toc484859802" w:history="1">
+            <w:r>
+              <w:rPr>
+                <w:rStyle w:val="Lienhypertexte"/>
+                <w:noProof/>
+              </w:rPr>
+              <w:t>a)</w:t>
+            </w:r>
+            <w:r>
+              <w:rPr>
+                <w:rFonts w:asciiTheme="minorHAnsi" w:eastAsiaTheme="minorEastAsia" w:hAnsiTheme="minorHAnsi" w:cstheme="minorBidi"/>
+                <w:noProof/>
+                <w:color w:val="auto"/>
+              </w:rPr>
+              <w:tab/>
+            </w:r>
+            <w:r>
+              <w:rPr>
+                <w:rStyle w:val="Lienhypertexte"/>
+                <w:noProof/>
+              </w:rPr>
+              <w:t>Etude de la faisabilité</w:t>
+            </w:r>
+            <w:r>
+              <w:rPr>
+                <w:noProof/>
+                <w:webHidden/>
+              </w:rPr>
+              <w:tab/>
+            </w:r>
+            <w:r>
+              <w:rPr>
+                <w:noProof/>
+                <w:webHidden/>
+              </w:rPr>
+              <w:fldChar w:fldCharType="begin"/>
+            </w:r>
+            <w:r>
+              <w:rPr>
+                <w:noProof/>
+                <w:webHidden/>
+              </w:rPr>
+              <w:instrText xml:space="preserve"> PAGEREF _Toc484859802 \h </w:instrText>
+            </w:r>
+            <w:r>
+              <w:rPr>
+                <w:noProof/>
+                <w:webHidden/>
+              </w:rPr>
+            </w:r>
+            <w:r>
+              <w:rPr>
+                <w:noProof/>
+                <w:webHidden/>
+              </w:rPr>
+              <w:fldChar w:fldCharType="separate"/>
+            </w:r>
+            <w:r>
+              <w:rPr>
+                <w:noProof/>
+                <w:webHidden/>
+              </w:rPr>
+              <w:t>19</w:t>
             </w:r>
             <w:r>
               <w:rPr>
@@ -1959,7 +2044,7 @@
               <w:color w:val="auto"/>
             </w:rPr>
           </w:pPr>
-          <w:hyperlink w:anchor="_Toc484726886" w:history="1">
+          <w:hyperlink w:anchor="_Toc484859803" w:history="1">
             <w:r>
               <w:rPr>
                 <w:rStyle w:val="Lienhypertexte"/>
@@ -1986,7 +2071,7 @@
                 <w:noProof/>
                 <w:webHidden/>
               </w:rPr>
-              <w:instrText xml:space="preserve"> PAGEREF _Toc484726886 \h </w:instrText>
+              <w:instrText xml:space="preserve"> PAGEREF _Toc484859803 \h </w:instrText>
             </w:r>
             <w:r>
               <w:rPr>
@@ -2006,7 +2091,7 @@
                 <w:noProof/>
                 <w:webHidden/>
               </w:rPr>
-              <w:t>19</w:t>
+              <w:t>21</w:t>
             </w:r>
             <w:r>
               <w:rPr>
@@ -2146,7 +2231,7 @@
               <w:contextualSpacing w:val="0"/>
               <w:outlineLvl w:val="0"/>
             </w:pPr>
-            <w:bookmarkStart w:id="0" w:name="_Toc484726875"/>
+            <w:bookmarkStart w:id="0" w:name="_Toc484859791"/>
             <w:r>
               <w:t>Remerciements</w:t>
             </w:r>
@@ -3239,7 +3324,7 @@
               <w:contextualSpacing w:val="0"/>
               <w:outlineLvl w:val="0"/>
             </w:pPr>
-            <w:bookmarkStart w:id="1" w:name="_Toc484726876"/>
+            <w:bookmarkStart w:id="1" w:name="_Toc484859792"/>
             <w:r>
               <w:t>Résumé du projet en anglais</w:t>
             </w:r>
@@ -4415,7 +4500,7 @@
               <w:contextualSpacing w:val="0"/>
               <w:outlineLvl w:val="0"/>
             </w:pPr>
-            <w:bookmarkStart w:id="2" w:name="_Toc484726877"/>
+            <w:bookmarkStart w:id="2" w:name="_Toc484859793"/>
             <w:r>
               <w:t>Liste des compétences du référentiel</w:t>
             </w:r>
@@ -5001,7 +5086,7 @@
               <w:contextualSpacing w:val="0"/>
               <w:outlineLvl w:val="0"/>
             </w:pPr>
-            <w:bookmarkStart w:id="3" w:name="_Toc484726878"/>
+            <w:bookmarkStart w:id="3" w:name="_Toc484859794"/>
             <w:r>
               <w:t>Cahier des charges ou expressions des besoins de l’application à développer</w:t>
             </w:r>
@@ -5621,7 +5706,7 @@
         <w:spacing w:after="0"/>
         <w:contextualSpacing w:val="0"/>
       </w:pPr>
-      <w:bookmarkStart w:id="4" w:name="_Toc484726879"/>
+      <w:bookmarkStart w:id="4" w:name="_Toc484859795"/>
       <w:r>
         <w:t>Gestion des utilisateurs</w:t>
       </w:r>
@@ -5849,7 +5934,7 @@
         <w:spacing w:after="0"/>
         <w:contextualSpacing w:val="0"/>
       </w:pPr>
-      <w:bookmarkStart w:id="5" w:name="_Toc484726880"/>
+      <w:bookmarkStart w:id="5" w:name="_Toc484859796"/>
       <w:r>
         <w:t xml:space="preserve">Gestion </w:t>
       </w:r>
@@ -6250,7 +6335,7 @@
         <w:spacing w:after="0"/>
         <w:contextualSpacing w:val="0"/>
       </w:pPr>
-      <w:bookmarkStart w:id="6" w:name="_Toc484726881"/>
+      <w:bookmarkStart w:id="6" w:name="_Toc484859797"/>
       <w:r>
         <w:t>Circuit de validation des demandes</w:t>
       </w:r>
@@ -7144,7 +7229,7 @@
         <w:spacing w:after="0"/>
         <w:contextualSpacing w:val="0"/>
       </w:pPr>
-      <w:bookmarkStart w:id="7" w:name="_Toc484726882"/>
+      <w:bookmarkStart w:id="7" w:name="_Toc484859798"/>
       <w:r>
         <w:lastRenderedPageBreak/>
         <w:t>E</w:t>
@@ -7207,6 +7292,16 @@
         </w:rPr>
         <w:t xml:space="preserve"> l’application :</w:t>
       </w:r>
+    </w:p>
+    <w:p>
+      <w:pPr>
+        <w:spacing w:after="0"/>
+        <w:rPr>
+          <w:color w:val="404040"/>
+          <w:sz w:val="28"/>
+          <w:szCs w:val="28"/>
+        </w:rPr>
+      </w:pPr>
     </w:p>
     <w:p>
       <w:pPr>
@@ -7256,6 +7351,49 @@
       <w:r>
         <w:t xml:space="preserve"> </w:t>
       </w:r>
+    </w:p>
+    <w:p>
+      <w:pPr>
+        <w:spacing w:after="0"/>
+      </w:pPr>
+      <w:r>
+        <w:t>Cc :</w:t>
+      </w:r>
+      <w:r>
+        <w:rPr>
+          <w:rFonts w:ascii="Tahoma" w:eastAsia="Times New Roman" w:hAnsi="Tahoma" w:cs="Tahoma"/>
+          <w:sz w:val="20"/>
+          <w:szCs w:val="20"/>
+        </w:rPr>
+        <w:t xml:space="preserve"> </w:t>
+      </w:r>
+      <w:hyperlink r:id="rId15" w:history="1">
+        <w:r>
+          <w:rPr>
+            <w:rStyle w:val="Lienhypertexte"/>
+          </w:rPr>
+          <w:t>lionel.rouviere@gmail.com</w:t>
+        </w:r>
+      </w:hyperlink>
+      <w:r>
+        <w:rPr>
+          <w:rFonts w:ascii="Tahoma" w:eastAsia="Times New Roman" w:hAnsi="Tahoma" w:cs="Tahoma"/>
+          <w:sz w:val="20"/>
+          <w:szCs w:val="20"/>
+        </w:rPr>
+        <w:t xml:space="preserve"> </w:t>
+      </w:r>
+      <w:r>
+        <w:rPr>
+          <w:rFonts w:ascii="Tahoma" w:eastAsia="Times New Roman" w:hAnsi="Tahoma" w:cs="Tahoma"/>
+          <w:sz w:val="20"/>
+          <w:szCs w:val="20"/>
+        </w:rPr>
+        <w:br/>
+      </w:r>
+      <w:r>
+        <w:br/>
+      </w:r>
       <w:r>
         <w:br/>
         <w:t>Objet : Demande d’absence N° DEM01</w:t>
@@ -7296,13 +7434,24 @@
           <w:szCs w:val="24"/>
         </w:rPr>
       </w:pPr>
-      <w:r>
+    </w:p>
+    <w:p>
+      <w:pPr>
+        <w:spacing w:after="0"/>
         <w:rPr>
           <w:rFonts w:ascii="Times New Roman" w:eastAsia="Times New Roman" w:hAnsi="Times New Roman" w:cs="Times New Roman"/>
           <w:color w:val="auto"/>
           <w:sz w:val="24"/>
           <w:szCs w:val="24"/>
         </w:rPr>
+      </w:pPr>
+      <w:r>
+        <w:rPr>
+          <w:rFonts w:ascii="Times New Roman" w:eastAsia="Times New Roman" w:hAnsi="Times New Roman" w:cs="Times New Roman"/>
+          <w:color w:val="auto"/>
+          <w:sz w:val="24"/>
+          <w:szCs w:val="24"/>
+        </w:rPr>
         <w:t>Bonjour,</w:t>
       </w:r>
     </w:p>
@@ -7314,6 +7463,9 @@
         <w:br/>
       </w:r>
       <w:r>
+        <w:br/>
+      </w:r>
+      <w:r>
         <w:t>L'employé(e) DUPONT Arnaud dont vous êtes le ou la responsable, demande à bénéficier de congés payés du 12/06/2017 au 16/06/2017.</w:t>
       </w:r>
     </w:p>
@@ -7324,7 +7476,7 @@
       <w:r>
         <w:t>En qualité de responsable, merci de bien vouloir étudier la demande référencée sous le N° </w:t>
       </w:r>
-      <w:hyperlink r:id="rId15" w:history="1">
+      <w:hyperlink r:id="rId16" w:history="1">
         <w:r>
           <w:rPr>
             <w:rStyle w:val="Lienhypertexte"/>
@@ -7363,11 +7515,22 @@
         <w:br/>
       </w:r>
       <w:r>
-        <w:t>Cordialement,</w:t>
-      </w:r>
+        <w:br/>
+      </w:r>
+      <w:r>
+        <w:t>Cordialement</w:t>
+      </w:r>
+      <w:proofErr w:type="gramStart"/>
+      <w:r>
+        <w:t>,</w:t>
+      </w:r>
+      <w:proofErr w:type="gramEnd"/>
       <w:r>
         <w:br/>
         <w:t>Service de gestion des absences.</w:t>
+      </w:r>
+      <w:r>
+        <w:br/>
       </w:r>
       <w:r>
         <w:br/>
@@ -7387,6 +7550,23 @@
     </w:p>
     <w:p>
       <w:pPr>
+        <w:rPr>
+          <w:color w:val="404040"/>
+          <w:sz w:val="28"/>
+          <w:szCs w:val="28"/>
+        </w:rPr>
+      </w:pPr>
+      <w:r>
+        <w:rPr>
+          <w:color w:val="404040"/>
+          <w:sz w:val="28"/>
+          <w:szCs w:val="28"/>
+        </w:rPr>
+        <w:br w:type="page"/>
+      </w:r>
+    </w:p>
+    <w:p>
+      <w:pPr>
         <w:spacing w:after="0"/>
         <w:rPr>
           <w:color w:val="404040"/>
@@ -7426,7 +7606,23 @@
           <w:sz w:val="28"/>
           <w:szCs w:val="28"/>
         </w:rPr>
-        <w:t>concerne une demande d’absence soumise à décision du responsable</w:t>
+        <w:t xml:space="preserve">concerne une demande d’absence </w:t>
+      </w:r>
+      <w:r>
+        <w:rPr>
+          <w:color w:val="404040"/>
+          <w:sz w:val="28"/>
+          <w:szCs w:val="28"/>
+        </w:rPr>
+        <w:t xml:space="preserve">formulée, </w:t>
+      </w:r>
+      <w:r>
+        <w:rPr>
+          <w:color w:val="404040"/>
+          <w:sz w:val="28"/>
+          <w:szCs w:val="28"/>
+        </w:rPr>
+        <w:t>soumise à décision du responsable</w:t>
       </w:r>
       <w:r>
         <w:rPr>
@@ -7442,81 +7638,43 @@
           <w:sz w:val="28"/>
           <w:szCs w:val="28"/>
         </w:rPr>
-        <w:t>. Le responsable est destinataire du mail contenant le lien d’accès au formulaire de décision (sous couvert de son authentification).</w:t>
-      </w:r>
-    </w:p>
-    <w:p>
-      <w:pPr>
-        <w:spacing w:after="0"/>
-        <w:rPr>
-          <w:color w:val="404040"/>
-          <w:sz w:val="28"/>
-          <w:szCs w:val="28"/>
-        </w:rPr>
-      </w:pPr>
-    </w:p>
-    <w:p>
-      <w:pPr>
-        <w:spacing w:after="0"/>
-        <w:rPr>
-          <w:color w:val="404040"/>
-          <w:sz w:val="28"/>
-          <w:szCs w:val="28"/>
-        </w:rPr>
-      </w:pPr>
-      <w:r>
-        <w:rPr>
-          <w:color w:val="404040"/>
-          <w:sz w:val="28"/>
-          <w:szCs w:val="28"/>
-        </w:rPr>
-        <w:t>Nota bene : Le lien du mail propose un accès direct au formulaire de décision, il restera, pour autant, possible d’y accéder par le biais de la liste des dernières demandes.</w:t>
-      </w:r>
-    </w:p>
-    <w:p>
-      <w:pPr>
-        <w:spacing w:after="0"/>
-        <w:rPr>
-          <w:color w:val="404040"/>
-          <w:sz w:val="28"/>
-          <w:szCs w:val="28"/>
-        </w:rPr>
-      </w:pPr>
-    </w:p>
-    <w:p>
-      <w:pPr>
-        <w:spacing w:after="0"/>
-        <w:rPr>
-          <w:color w:val="404040"/>
-          <w:sz w:val="28"/>
-          <w:szCs w:val="28"/>
-        </w:rPr>
-      </w:pPr>
-    </w:p>
-    <w:p>
-      <w:pPr>
-        <w:rPr>
-          <w:sz w:val="28"/>
-          <w:szCs w:val="28"/>
-        </w:rPr>
-      </w:pPr>
-      <w:r>
-        <w:rPr>
-          <w:sz w:val="28"/>
-          <w:szCs w:val="28"/>
-        </w:rPr>
-        <w:lastRenderedPageBreak/>
-        <w:t>L’application</w:t>
-      </w:r>
-      <w:r>
-        <w:rPr>
-          <w:sz w:val="28"/>
-          <w:szCs w:val="28"/>
-        </w:rPr>
-        <w:t>,</w:t>
-      </w:r>
-      <w:r>
-        <w:rPr>
+        <w:t xml:space="preserve"> ou de son backup</w:t>
+      </w:r>
+      <w:r>
+        <w:rPr>
+          <w:color w:val="404040"/>
+          <w:sz w:val="28"/>
+          <w:szCs w:val="28"/>
+        </w:rPr>
+        <w:t xml:space="preserve">. Le responsable </w:t>
+      </w:r>
+      <w:r>
+        <w:rPr>
+          <w:color w:val="404040"/>
+          <w:sz w:val="28"/>
+          <w:szCs w:val="28"/>
+        </w:rPr>
+        <w:t xml:space="preserve">ou son backup, en cliquant sur le lien </w:t>
+      </w:r>
+      <w:r>
+        <w:rPr>
+          <w:color w:val="404040"/>
+          <w:sz w:val="28"/>
+          <w:szCs w:val="28"/>
+        </w:rPr>
+        <w:t>conten</w:t>
+      </w:r>
+      <w:r>
+        <w:rPr>
+          <w:color w:val="404040"/>
+          <w:sz w:val="28"/>
+          <w:szCs w:val="28"/>
+        </w:rPr>
+        <w:t>u</w:t>
+      </w:r>
+      <w:r>
+        <w:rPr>
+          <w:color w:val="404040"/>
           <w:sz w:val="28"/>
           <w:szCs w:val="28"/>
         </w:rPr>
@@ -7524,12 +7682,246 @@
       </w:r>
       <w:r>
         <w:rPr>
-          <w:sz w:val="28"/>
-          <w:szCs w:val="28"/>
-        </w:rPr>
-        <w:t>via l’adresse « </w:t>
-      </w:r>
-      <w:hyperlink r:id="rId16" w:history="1">
+          <w:color w:val="404040"/>
+          <w:sz w:val="28"/>
+          <w:szCs w:val="28"/>
+        </w:rPr>
+        <w:t xml:space="preserve">dans le mail accède </w:t>
+      </w:r>
+      <w:r>
+        <w:rPr>
+          <w:color w:val="404040"/>
+          <w:sz w:val="28"/>
+          <w:szCs w:val="28"/>
+        </w:rPr>
+        <w:t>au formulaire de décision (sous couvert d</w:t>
+      </w:r>
+      <w:r>
+        <w:rPr>
+          <w:color w:val="404040"/>
+          <w:sz w:val="28"/>
+          <w:szCs w:val="28"/>
+        </w:rPr>
+        <w:t>e l’</w:t>
+      </w:r>
+      <w:r>
+        <w:rPr>
+          <w:color w:val="404040"/>
+          <w:sz w:val="28"/>
+          <w:szCs w:val="28"/>
+        </w:rPr>
+        <w:t>authentification</w:t>
+      </w:r>
+      <w:r>
+        <w:rPr>
+          <w:color w:val="404040"/>
+          <w:sz w:val="28"/>
+          <w:szCs w:val="28"/>
+        </w:rPr>
+        <w:t xml:space="preserve"> du décisionnaire</w:t>
+      </w:r>
+      <w:r>
+        <w:rPr>
+          <w:color w:val="404040"/>
+          <w:sz w:val="28"/>
+          <w:szCs w:val="28"/>
+        </w:rPr>
+        <w:t>).</w:t>
+      </w:r>
+    </w:p>
+    <w:p>
+      <w:pPr>
+        <w:spacing w:after="0"/>
+        <w:rPr>
+          <w:color w:val="404040"/>
+          <w:sz w:val="28"/>
+          <w:szCs w:val="28"/>
+        </w:rPr>
+      </w:pPr>
+    </w:p>
+    <w:p>
+      <w:pPr>
+        <w:spacing w:after="0"/>
+        <w:rPr>
+          <w:color w:val="404040"/>
+          <w:sz w:val="28"/>
+          <w:szCs w:val="28"/>
+        </w:rPr>
+      </w:pPr>
+      <w:r>
+        <w:rPr>
+          <w:color w:val="404040"/>
+          <w:sz w:val="28"/>
+          <w:szCs w:val="28"/>
+        </w:rPr>
+        <w:t xml:space="preserve">Nota bene : Le lien du mail propose un accès direct au formulaire de décision, il restera, pour autant, </w:t>
+      </w:r>
+      <w:r>
+        <w:rPr>
+          <w:color w:val="404040"/>
+          <w:sz w:val="28"/>
+          <w:szCs w:val="28"/>
+        </w:rPr>
+        <w:t xml:space="preserve">la </w:t>
+      </w:r>
+      <w:r>
+        <w:rPr>
+          <w:color w:val="404040"/>
+          <w:sz w:val="28"/>
+          <w:szCs w:val="28"/>
+        </w:rPr>
+        <w:t>possib</w:t>
+      </w:r>
+      <w:r>
+        <w:rPr>
+          <w:color w:val="404040"/>
+          <w:sz w:val="28"/>
+          <w:szCs w:val="28"/>
+        </w:rPr>
+        <w:t>i</w:t>
+      </w:r>
+      <w:r>
+        <w:rPr>
+          <w:color w:val="404040"/>
+          <w:sz w:val="28"/>
+          <w:szCs w:val="28"/>
+        </w:rPr>
+        <w:t>l</w:t>
+      </w:r>
+      <w:r>
+        <w:rPr>
+          <w:color w:val="404040"/>
+          <w:sz w:val="28"/>
+          <w:szCs w:val="28"/>
+        </w:rPr>
+        <w:t>ité</w:t>
+      </w:r>
+      <w:r>
+        <w:rPr>
+          <w:color w:val="404040"/>
+          <w:sz w:val="28"/>
+          <w:szCs w:val="28"/>
+        </w:rPr>
+        <w:t xml:space="preserve"> d’y accéder par le biais de la liste des dernières demandes.</w:t>
+      </w:r>
+    </w:p>
+    <w:p>
+      <w:pPr>
+        <w:spacing w:after="0"/>
+        <w:rPr>
+          <w:color w:val="404040"/>
+          <w:sz w:val="28"/>
+          <w:szCs w:val="28"/>
+        </w:rPr>
+      </w:pPr>
+    </w:p>
+    <w:p>
+      <w:pPr>
+        <w:rPr>
+          <w:sz w:val="28"/>
+          <w:szCs w:val="28"/>
+        </w:rPr>
+      </w:pPr>
+      <w:r>
+        <w:rPr>
+          <w:color w:val="404040"/>
+          <w:sz w:val="28"/>
+          <w:szCs w:val="28"/>
+        </w:rPr>
+        <w:t>Tous les mails transmis par l</w:t>
+      </w:r>
+      <w:r>
+        <w:rPr>
+          <w:sz w:val="28"/>
+          <w:szCs w:val="28"/>
+        </w:rPr>
+        <w:t>’application</w:t>
+      </w:r>
+      <w:r>
+        <w:rPr>
+          <w:sz w:val="28"/>
+          <w:szCs w:val="28"/>
+        </w:rPr>
+        <w:t xml:space="preserve"> </w:t>
+      </w:r>
+      <w:r>
+        <w:rPr>
+          <w:sz w:val="28"/>
+          <w:szCs w:val="28"/>
+        </w:rPr>
+        <w:t>d</w:t>
+      </w:r>
+      <w:r>
+        <w:rPr>
+          <w:sz w:val="28"/>
+          <w:szCs w:val="28"/>
+        </w:rPr>
+        <w:t>e</w:t>
+      </w:r>
+      <w:r>
+        <w:rPr>
+          <w:sz w:val="28"/>
+          <w:szCs w:val="28"/>
+        </w:rPr>
+        <w:t>v</w:t>
+      </w:r>
+      <w:r>
+        <w:rPr>
+          <w:sz w:val="28"/>
+          <w:szCs w:val="28"/>
+        </w:rPr>
+        <w:t xml:space="preserve">ront </w:t>
+      </w:r>
+      <w:r>
+        <w:rPr>
+          <w:sz w:val="28"/>
+          <w:szCs w:val="28"/>
+        </w:rPr>
+        <w:t xml:space="preserve">être </w:t>
+      </w:r>
+      <w:r>
+        <w:rPr>
+          <w:sz w:val="28"/>
+          <w:szCs w:val="28"/>
+        </w:rPr>
+        <w:t xml:space="preserve">émis </w:t>
+      </w:r>
+      <w:r>
+        <w:rPr>
+          <w:sz w:val="28"/>
+          <w:szCs w:val="28"/>
+        </w:rPr>
+        <w:t>à partir de</w:t>
+      </w:r>
+      <w:r>
+        <w:rPr>
+          <w:sz w:val="28"/>
+          <w:szCs w:val="28"/>
+        </w:rPr>
+        <w:t xml:space="preserve"> </w:t>
+      </w:r>
+      <w:r>
+        <w:rPr>
+          <w:sz w:val="28"/>
+          <w:szCs w:val="28"/>
+        </w:rPr>
+        <w:t>l’adresse</w:t>
+      </w:r>
+      <w:r>
+        <w:rPr>
+          <w:sz w:val="28"/>
+          <w:szCs w:val="28"/>
+        </w:rPr>
+        <w:t xml:space="preserve"> mail</w:t>
+      </w:r>
+      <w:r>
+        <w:rPr>
+          <w:sz w:val="28"/>
+          <w:szCs w:val="28"/>
+        </w:rPr>
+        <w:t xml:space="preserve"> « </w:t>
+      </w:r>
+      <w:hyperlink r:id="rId17" w:history="1">
         <w:r>
           <w:rPr>
             <w:sz w:val="28"/>
@@ -7543,21 +7935,29 @@
           <w:sz w:val="28"/>
           <w:szCs w:val="28"/>
         </w:rPr>
-        <w:t xml:space="preserve"> » </w:t>
-      </w:r>
-      <w:r>
-        <w:rPr>
-          <w:sz w:val="28"/>
-          <w:szCs w:val="28"/>
-        </w:rPr>
-        <w:t>devra également transmettre des mails dans les cas suivants</w:t>
-      </w:r>
-      <w:r>
-        <w:rPr>
-          <w:sz w:val="28"/>
-          <w:szCs w:val="28"/>
-        </w:rPr>
-        <w:t>.</w:t>
+        <w:t> »</w:t>
+      </w:r>
+      <w:r>
+        <w:rPr>
+          <w:sz w:val="28"/>
+          <w:szCs w:val="28"/>
+        </w:rPr>
+        <w:t xml:space="preserve"> qui devra être créé pour le projet.</w:t>
+      </w:r>
+    </w:p>
+    <w:p>
+      <w:pPr>
+        <w:rPr>
+          <w:sz w:val="28"/>
+          <w:szCs w:val="28"/>
+        </w:rPr>
+      </w:pPr>
+      <w:r>
+        <w:rPr>
+          <w:sz w:val="28"/>
+          <w:szCs w:val="28"/>
+        </w:rPr>
+        <w:t>Ci-dessous, la liste de mails que devra pouvoir transmettre l’application.</w:t>
       </w:r>
     </w:p>
     <w:p>
@@ -7688,7 +8088,47 @@
           <w:sz w:val="24"/>
           <w:szCs w:val="24"/>
         </w:rPr>
-        <w:t xml:space="preserve">Demande soumise à décision du responsable hiérarchique (voir </w:t>
+        <w:t>Demande soumise à décision du responsable hiérarchique</w:t>
+      </w:r>
+      <w:r>
+        <w:rPr>
+          <w:b/>
+          <w:sz w:val="24"/>
+          <w:szCs w:val="24"/>
+        </w:rPr>
+        <w:t xml:space="preserve"> ou du backup</w:t>
+      </w:r>
+      <w:r>
+        <w:rPr>
+          <w:b/>
+          <w:sz w:val="24"/>
+          <w:szCs w:val="24"/>
+        </w:rPr>
+        <w:t xml:space="preserve"> (</w:t>
+      </w:r>
+      <w:r>
+        <w:rPr>
+          <w:b/>
+          <w:sz w:val="24"/>
+          <w:szCs w:val="24"/>
+        </w:rPr>
+        <w:t xml:space="preserve">avec lien pour décision hiérarchique - </w:t>
+      </w:r>
+      <w:r>
+        <w:rPr>
+          <w:b/>
+          <w:sz w:val="24"/>
+          <w:szCs w:val="24"/>
+        </w:rPr>
+        <w:t xml:space="preserve">voir </w:t>
+      </w:r>
+      <w:r>
+        <w:rPr>
+          <w:b/>
+          <w:sz w:val="24"/>
+          <w:szCs w:val="24"/>
+        </w:rPr>
+        <w:t>l’</w:t>
       </w:r>
       <w:r>
         <w:rPr>
@@ -7730,6 +8170,26 @@
     <w:p>
       <w:pPr>
         <w:pStyle w:val="Paragraphedeliste"/>
+        <w:numPr>
+          <w:ilvl w:val="1"/>
+          <w:numId w:val="1"/>
+        </w:numPr>
+        <w:rPr>
+          <w:sz w:val="24"/>
+          <w:szCs w:val="24"/>
+        </w:rPr>
+      </w:pPr>
+      <w:r>
+        <w:rPr>
+          <w:sz w:val="24"/>
+          <w:szCs w:val="24"/>
+        </w:rPr>
+        <w:t>En copie : Le backup</w:t>
+      </w:r>
+    </w:p>
+    <w:p>
+      <w:pPr>
+        <w:pStyle w:val="Paragraphedeliste"/>
         <w:ind w:left="1440"/>
         <w:rPr>
           <w:sz w:val="24"/>
@@ -7756,7 +8216,23 @@
           <w:sz w:val="24"/>
           <w:szCs w:val="24"/>
         </w:rPr>
-        <w:t>Demande validée par le responsable hiérarchique (notification)</w:t>
+        <w:t xml:space="preserve">Demande validée par le responsable hiérarchique </w:t>
+      </w:r>
+      <w:r>
+        <w:rPr>
+          <w:b/>
+          <w:sz w:val="24"/>
+          <w:szCs w:val="24"/>
+        </w:rPr>
+        <w:t xml:space="preserve">ou le backup </w:t>
+      </w:r>
+      <w:r>
+        <w:rPr>
+          <w:b/>
+          <w:sz w:val="24"/>
+          <w:szCs w:val="24"/>
+        </w:rPr>
+        <w:t>(notification)</w:t>
       </w:r>
     </w:p>
     <w:p>
@@ -7782,6 +8258,46 @@
     <w:p>
       <w:pPr>
         <w:pStyle w:val="Paragraphedeliste"/>
+        <w:numPr>
+          <w:ilvl w:val="1"/>
+          <w:numId w:val="1"/>
+        </w:numPr>
+        <w:rPr>
+          <w:sz w:val="24"/>
+          <w:szCs w:val="24"/>
+        </w:rPr>
+      </w:pPr>
+      <w:r>
+        <w:rPr>
+          <w:sz w:val="24"/>
+          <w:szCs w:val="24"/>
+        </w:rPr>
+        <w:t>En copie : Le responsable hiérarchique</w:t>
+      </w:r>
+    </w:p>
+    <w:p>
+      <w:pPr>
+        <w:pStyle w:val="Paragraphedeliste"/>
+        <w:numPr>
+          <w:ilvl w:val="1"/>
+          <w:numId w:val="1"/>
+        </w:numPr>
+        <w:rPr>
+          <w:sz w:val="24"/>
+          <w:szCs w:val="24"/>
+        </w:rPr>
+      </w:pPr>
+      <w:r>
+        <w:rPr>
+          <w:sz w:val="24"/>
+          <w:szCs w:val="24"/>
+        </w:rPr>
+        <w:t>En copie : Le backup</w:t>
+      </w:r>
+    </w:p>
+    <w:p>
+      <w:pPr>
+        <w:pStyle w:val="Paragraphedeliste"/>
         <w:ind w:left="1440"/>
         <w:rPr>
           <w:sz w:val="24"/>
@@ -7808,7 +8324,23 @@
           <w:sz w:val="24"/>
           <w:szCs w:val="24"/>
         </w:rPr>
-        <w:t>Demande validée par le responsable hiérarchique (</w:t>
+        <w:t xml:space="preserve">Demande validée par le responsable hiérarchique </w:t>
+      </w:r>
+      <w:r>
+        <w:rPr>
+          <w:b/>
+          <w:sz w:val="24"/>
+          <w:szCs w:val="24"/>
+        </w:rPr>
+        <w:t xml:space="preserve">ou le backup </w:t>
+      </w:r>
+      <w:r>
+        <w:rPr>
+          <w:b/>
+          <w:sz w:val="24"/>
+          <w:szCs w:val="24"/>
+        </w:rPr>
+        <w:t>(</w:t>
       </w:r>
       <w:r>
         <w:rPr>
@@ -7860,6 +8392,36 @@
     <w:p>
       <w:pPr>
         <w:pStyle w:val="Paragraphedeliste"/>
+        <w:ind w:left="1440"/>
+        <w:rPr>
+          <w:sz w:val="24"/>
+          <w:szCs w:val="24"/>
+        </w:rPr>
+      </w:pPr>
+    </w:p>
+    <w:p>
+      <w:pPr>
+        <w:pStyle w:val="Paragraphedeliste"/>
+        <w:ind w:left="1440"/>
+        <w:rPr>
+          <w:sz w:val="24"/>
+          <w:szCs w:val="24"/>
+        </w:rPr>
+      </w:pPr>
+    </w:p>
+    <w:p>
+      <w:pPr>
+        <w:pStyle w:val="Paragraphedeliste"/>
+        <w:ind w:left="1440"/>
+        <w:rPr>
+          <w:sz w:val="24"/>
+          <w:szCs w:val="24"/>
+        </w:rPr>
+      </w:pPr>
+    </w:p>
+    <w:p>
+      <w:pPr>
+        <w:pStyle w:val="Paragraphedeliste"/>
         <w:numPr>
           <w:ilvl w:val="0"/>
           <w:numId w:val="1"/>
@@ -7929,6 +8491,26 @@
     <w:p>
       <w:pPr>
         <w:pStyle w:val="Paragraphedeliste"/>
+        <w:numPr>
+          <w:ilvl w:val="1"/>
+          <w:numId w:val="1"/>
+        </w:numPr>
+        <w:rPr>
+          <w:sz w:val="24"/>
+          <w:szCs w:val="24"/>
+        </w:rPr>
+      </w:pPr>
+      <w:r>
+        <w:rPr>
+          <w:sz w:val="24"/>
+          <w:szCs w:val="24"/>
+        </w:rPr>
+        <w:t>En copie : Le backup</w:t>
+      </w:r>
+    </w:p>
+    <w:p>
+      <w:pPr>
+        <w:pStyle w:val="Paragraphedeliste"/>
         <w:ind w:left="1440"/>
         <w:rPr>
           <w:sz w:val="24"/>
@@ -8036,6 +8618,26 @@
           <w:sz w:val="24"/>
           <w:szCs w:val="24"/>
         </w:rPr>
+        <w:t>En copie : Le backup</w:t>
+      </w:r>
+    </w:p>
+    <w:p>
+      <w:pPr>
+        <w:pStyle w:val="Paragraphedeliste"/>
+        <w:numPr>
+          <w:ilvl w:val="1"/>
+          <w:numId w:val="1"/>
+        </w:numPr>
+        <w:rPr>
+          <w:sz w:val="24"/>
+          <w:szCs w:val="24"/>
+        </w:rPr>
+      </w:pPr>
+      <w:r>
+        <w:rPr>
+          <w:sz w:val="24"/>
+          <w:szCs w:val="24"/>
+        </w:rPr>
         <w:t>En copie : Le service RH</w:t>
       </w:r>
     </w:p>
@@ -8149,6 +8751,26 @@
           <w:sz w:val="24"/>
           <w:szCs w:val="24"/>
         </w:rPr>
+        <w:t>En copie : Le backup</w:t>
+      </w:r>
+    </w:p>
+    <w:p>
+      <w:pPr>
+        <w:pStyle w:val="Paragraphedeliste"/>
+        <w:numPr>
+          <w:ilvl w:val="1"/>
+          <w:numId w:val="1"/>
+        </w:numPr>
+        <w:rPr>
+          <w:sz w:val="24"/>
+          <w:szCs w:val="24"/>
+        </w:rPr>
+      </w:pPr>
+      <w:r>
+        <w:rPr>
+          <w:sz w:val="24"/>
+          <w:szCs w:val="24"/>
+        </w:rPr>
         <w:t>En copie : Le service RH</w:t>
       </w:r>
     </w:p>
@@ -8290,22 +8912,22 @@
     <w:p>
       <w:pPr>
         <w:pStyle w:val="Paragraphedeliste"/>
-        <w:ind w:left="1440"/>
+        <w:numPr>
+          <w:ilvl w:val="1"/>
+          <w:numId w:val="1"/>
+        </w:numPr>
         <w:rPr>
           <w:sz w:val="24"/>
           <w:szCs w:val="24"/>
         </w:rPr>
       </w:pPr>
-    </w:p>
-    <w:p>
-      <w:pPr>
-        <w:pStyle w:val="Paragraphedeliste"/>
-        <w:ind w:left="1440"/>
+      <w:r>
         <w:rPr>
           <w:sz w:val="24"/>
           <w:szCs w:val="24"/>
         </w:rPr>
-      </w:pPr>
+        <w:t>En copie : Le backup</w:t>
+      </w:r>
     </w:p>
     <w:p>
       <w:pPr>
@@ -8443,6 +9065,60 @@
     <w:p>
       <w:pPr>
         <w:rPr>
+          <w:color w:val="404040"/>
+          <w:sz w:val="24"/>
+          <w:szCs w:val="24"/>
+        </w:rPr>
+      </w:pPr>
+    </w:p>
+    <w:p>
+      <w:pPr>
+        <w:rPr>
+          <w:color w:val="404040"/>
+          <w:sz w:val="24"/>
+          <w:szCs w:val="24"/>
+        </w:rPr>
+      </w:pPr>
+    </w:p>
+    <w:p>
+      <w:pPr>
+        <w:rPr>
+          <w:color w:val="404040"/>
+          <w:sz w:val="24"/>
+          <w:szCs w:val="24"/>
+        </w:rPr>
+      </w:pPr>
+    </w:p>
+    <w:p>
+      <w:pPr>
+        <w:rPr>
+          <w:color w:val="404040"/>
+          <w:sz w:val="24"/>
+          <w:szCs w:val="24"/>
+        </w:rPr>
+      </w:pPr>
+    </w:p>
+    <w:p>
+      <w:pPr>
+        <w:rPr>
+          <w:color w:val="404040"/>
+          <w:sz w:val="24"/>
+          <w:szCs w:val="24"/>
+        </w:rPr>
+      </w:pPr>
+    </w:p>
+    <w:p>
+      <w:pPr>
+        <w:rPr>
+          <w:color w:val="404040"/>
+          <w:sz w:val="24"/>
+          <w:szCs w:val="24"/>
+        </w:rPr>
+      </w:pPr>
+    </w:p>
+    <w:p>
+      <w:pPr>
+        <w:rPr>
           <w:b/>
           <w:color w:val="404040"/>
           <w:sz w:val="28"/>
@@ -8858,6 +9534,26 @@
           <w:szCs w:val="24"/>
         </w:rPr>
         <w:t xml:space="preserve">Destinataire : Le service de paye </w:t>
+      </w:r>
+    </w:p>
+    <w:p>
+      <w:pPr>
+        <w:pStyle w:val="Paragraphedeliste"/>
+        <w:numPr>
+          <w:ilvl w:val="1"/>
+          <w:numId w:val="1"/>
+        </w:numPr>
+        <w:rPr>
+          <w:sz w:val="24"/>
+          <w:szCs w:val="24"/>
+        </w:rPr>
+      </w:pPr>
+      <w:r>
+        <w:rPr>
+          <w:sz w:val="24"/>
+          <w:szCs w:val="24"/>
+        </w:rPr>
+        <w:t>Pièce jointe : Etat des absences pour la période du mois écoulé</w:t>
       </w:r>
     </w:p>
     <w:p>
@@ -8913,13 +9609,13 @@
             <w:tcW w:w="9782" w:type="dxa"/>
             <w:shd w:val="clear" w:color="auto" w:fill="D60093"/>
           </w:tcPr>
-          <w:bookmarkStart w:id="9" w:name="_Toc484726883"/>
           <w:p>
             <w:pPr>
               <w:pStyle w:val="Titre1"/>
               <w:contextualSpacing w:val="0"/>
               <w:outlineLvl w:val="0"/>
             </w:pPr>
+            <w:bookmarkStart w:id="9" w:name="_Toc484859799"/>
             <w:r>
               <w:rPr>
                 <w:noProof/>
@@ -8978,7 +9674,7 @@
                 </mc:Choice>
                 <mc:Fallback>
                   <w:pict>
-                    <v:shape id="Accolades 6" o:spid="_x0000_s1029" type="#_x0000_t186" style="position:absolute;margin-left:424pt;margin-top:777pt;width:30pt;height:38pt;rotation:90;z-index:251661312;visibility:visible;mso-wrap-style:square;mso-wrap-distance-left:9pt;mso-wrap-distance-top:0;mso-wrap-distance-right:9pt;mso-wrap-distance-bottom:0;mso-position-horizontal:absolute;mso-position-horizontal-relative:margin;mso-position-vertical:absolute;mso-position-vertical-relative:text;v-text-anchor:middle" o:gfxdata="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" o:allowincell="f" stroked="f">
+                    <v:shape id="Accolades 6" o:spid="_x0000_s1029" type="#_x0000_t186" style="position:absolute;left:0;text-align:left;margin-left:424pt;margin-top:777pt;width:30pt;height:38pt;rotation:90;z-index:251661312;visibility:visible;mso-wrap-style:square;mso-wrap-distance-left:9pt;mso-wrap-distance-top:0;mso-wrap-distance-right:9pt;mso-wrap-distance-bottom:0;mso-position-horizontal:absolute;mso-position-horizontal-relative:margin;mso-position-vertical:absolute;mso-position-vertical-relative:text;v-text-anchor:middle" o:gfxdata="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" o:allowincell="f" stroked="f">
                       <v:textbox inset="2.53958mm,1.2694mm,2.53958mm,1.2694mm">
                         <w:txbxContent>
                           <w:p>
@@ -9080,13 +9776,23 @@
         </w:rPr>
         <w:t xml:space="preserve"> de notre projet </w:t>
       </w:r>
-      <w:r>
-        <w:rPr>
-          <w:color w:val="404040"/>
-          <w:sz w:val="28"/>
-          <w:szCs w:val="28"/>
-        </w:rPr>
-        <w:t>doit</w:t>
+      <w:bookmarkStart w:id="10" w:name="OLE_LINK1"/>
+      <w:bookmarkStart w:id="11" w:name="OLE_LINK2"/>
+      <w:r>
+        <w:rPr>
+          <w:color w:val="404040"/>
+          <w:sz w:val="28"/>
+          <w:szCs w:val="28"/>
+        </w:rPr>
+        <w:t>d</w:t>
+      </w:r>
+      <w:r>
+        <w:rPr>
+          <w:color w:val="404040"/>
+          <w:sz w:val="28"/>
+          <w:szCs w:val="28"/>
+        </w:rPr>
+        <w:t>evra</w:t>
       </w:r>
       <w:r>
         <w:rPr>
@@ -9096,6 +9802,8 @@
         </w:rPr>
         <w:t xml:space="preserve"> </w:t>
       </w:r>
+      <w:bookmarkEnd w:id="10"/>
+      <w:bookmarkEnd w:id="11"/>
       <w:r>
         <w:rPr>
           <w:color w:val="404040"/>
@@ -9186,7 +9894,23 @@
           <w:sz w:val="28"/>
           <w:szCs w:val="28"/>
         </w:rPr>
-        <w:t>L’application doit également pouvoir intégrer des fonctionnalités d</w:t>
+        <w:t xml:space="preserve">L’application </w:t>
+      </w:r>
+      <w:r>
+        <w:rPr>
+          <w:color w:val="404040"/>
+          <w:sz w:val="28"/>
+          <w:szCs w:val="28"/>
+        </w:rPr>
+        <w:t xml:space="preserve">devra </w:t>
+      </w:r>
+      <w:r>
+        <w:rPr>
+          <w:color w:val="404040"/>
+          <w:sz w:val="28"/>
+          <w:szCs w:val="28"/>
+        </w:rPr>
+        <w:t>également pouvoir intégrer des fonctionnalités d</w:t>
       </w:r>
       <w:r>
         <w:rPr>
@@ -9398,7 +10122,23 @@
           <w:sz w:val="28"/>
           <w:szCs w:val="28"/>
         </w:rPr>
-        <w:t>L’accès à l’application doit être sécurisé</w:t>
+        <w:t xml:space="preserve">L’accès à l’application </w:t>
+      </w:r>
+      <w:r>
+        <w:rPr>
+          <w:color w:val="404040"/>
+          <w:sz w:val="28"/>
+          <w:szCs w:val="28"/>
+        </w:rPr>
+        <w:t xml:space="preserve">devra </w:t>
+      </w:r>
+      <w:r>
+        <w:rPr>
+          <w:color w:val="404040"/>
+          <w:sz w:val="28"/>
+          <w:szCs w:val="28"/>
+        </w:rPr>
+        <w:t>être sécurisé</w:t>
       </w:r>
       <w:r>
         <w:rPr>
@@ -9434,7 +10174,57 @@
           <w:sz w:val="28"/>
           <w:szCs w:val="28"/>
         </w:rPr>
-        <w:t>Le rôle particulier du valideur backup sera utile en</w:t>
+        <w:t xml:space="preserve">Le rôle particulier du </w:t>
+      </w:r>
+      <w:proofErr w:type="spellStart"/>
+      <w:r>
+        <w:rPr>
+          <w:color w:val="404040"/>
+          <w:sz w:val="28"/>
+          <w:szCs w:val="28"/>
+        </w:rPr>
+        <w:t>valideur</w:t>
+      </w:r>
+      <w:proofErr w:type="spellEnd"/>
+      <w:r>
+        <w:rPr>
+          <w:color w:val="404040"/>
+          <w:sz w:val="28"/>
+          <w:szCs w:val="28"/>
+        </w:rPr>
+        <w:t xml:space="preserve"> backup </w:t>
+      </w:r>
+      <w:r>
+        <w:rPr>
+          <w:color w:val="404040"/>
+          <w:sz w:val="28"/>
+          <w:szCs w:val="28"/>
+        </w:rPr>
+        <w:t>pour</w:t>
+      </w:r>
+      <w:r>
+        <w:rPr>
+          <w:color w:val="404040"/>
+          <w:sz w:val="28"/>
+          <w:szCs w:val="28"/>
+        </w:rPr>
+        <w:t xml:space="preserve">ra </w:t>
+      </w:r>
+      <w:r>
+        <w:rPr>
+          <w:color w:val="404040"/>
+          <w:sz w:val="28"/>
+          <w:szCs w:val="28"/>
+        </w:rPr>
+        <w:t xml:space="preserve">être </w:t>
+      </w:r>
+      <w:r>
+        <w:rPr>
+          <w:color w:val="404040"/>
+          <w:sz w:val="28"/>
+          <w:szCs w:val="28"/>
+        </w:rPr>
+        <w:t>utile en</w:t>
       </w:r>
       <w:r>
         <w:rPr>
@@ -9767,13 +10557,13 @@
             <w:tcW w:w="9782" w:type="dxa"/>
             <w:shd w:val="clear" w:color="auto" w:fill="D60093"/>
           </w:tcPr>
-          <w:bookmarkStart w:id="10" w:name="_Toc484726884"/>
           <w:p>
             <w:pPr>
               <w:pStyle w:val="Titre1"/>
               <w:contextualSpacing w:val="0"/>
               <w:outlineLvl w:val="0"/>
             </w:pPr>
+            <w:bookmarkStart w:id="12" w:name="_Toc484859800"/>
             <w:r>
               <w:rPr>
                 <w:noProof/>
@@ -9832,7 +10622,7 @@
                 </mc:Choice>
                 <mc:Fallback>
                   <w:pict>
-                    <v:shape id="Accolades 7" o:spid="_x0000_s1030" type="#_x0000_t186" style="position:absolute;margin-left:424pt;margin-top:777pt;width:30pt;height:38pt;rotation:90;z-index:251662336;visibility:visible;mso-wrap-style:square;mso-wrap-distance-left:9pt;mso-wrap-distance-top:0;mso-wrap-distance-right:9pt;mso-wrap-distance-bottom:0;mso-position-horizontal:absolute;mso-position-horizontal-relative:margin;mso-position-vertical:absolute;mso-position-vertical-relative:text;v-text-anchor:middle" o:gfxdata="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" o:allowincell="f" stroked="f">
+                    <v:shape id="Accolades 7" o:spid="_x0000_s1030" type="#_x0000_t186" style="position:absolute;left:0;text-align:left;margin-left:424pt;margin-top:777pt;width:30pt;height:38pt;rotation:90;z-index:251662336;visibility:visible;mso-wrap-style:square;mso-wrap-distance-left:9pt;mso-wrap-distance-top:0;mso-wrap-distance-right:9pt;mso-wrap-distance-bottom:0;mso-position-horizontal:absolute;mso-position-horizontal-relative:margin;mso-position-vertical:absolute;mso-position-vertical-relative:text;v-text-anchor:middle" o:gfxdata="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" o:allowincell="f" stroked="f">
                       <v:textbox inset="2.53958mm,1.2694mm,2.53958mm,1.2694mm">
                         <w:txbxContent>
                           <w:p>
@@ -9854,7 +10644,7 @@
             <w:r>
               <w:t>Spécifications techniques</w:t>
             </w:r>
-            <w:bookmarkEnd w:id="10"/>
+            <w:bookmarkEnd w:id="12"/>
           </w:p>
         </w:tc>
       </w:tr>
@@ -10667,15 +11457,47 @@
           <w:sz w:val="28"/>
           <w:szCs w:val="28"/>
         </w:rPr>
-        <w:t>Il convient que le champ d’action de certaines pages sera lié</w:t>
-      </w:r>
-      <w:r>
-        <w:rPr>
-          <w:color w:val="404040"/>
-          <w:sz w:val="28"/>
-          <w:szCs w:val="28"/>
-        </w:rPr>
-        <w:t xml:space="preserve"> à l’utilisateur ou l’équipe de l’utilisateur.</w:t>
+        <w:t>Il convient que le champ d’action de certaines pages sera li</w:t>
+      </w:r>
+      <w:r>
+        <w:rPr>
+          <w:color w:val="404040"/>
+          <w:sz w:val="28"/>
+          <w:szCs w:val="28"/>
+        </w:rPr>
+        <w:t>mit</w:t>
+      </w:r>
+      <w:r>
+        <w:rPr>
+          <w:color w:val="404040"/>
+          <w:sz w:val="28"/>
+          <w:szCs w:val="28"/>
+        </w:rPr>
+        <w:t>é</w:t>
+      </w:r>
+      <w:r>
+        <w:rPr>
+          <w:color w:val="404040"/>
+          <w:sz w:val="28"/>
+          <w:szCs w:val="28"/>
+        </w:rPr>
+        <w:t xml:space="preserve"> à l’utilisateur ou </w:t>
+      </w:r>
+      <w:r>
+        <w:rPr>
+          <w:color w:val="404040"/>
+          <w:sz w:val="28"/>
+          <w:szCs w:val="28"/>
+        </w:rPr>
+        <w:t xml:space="preserve">à </w:t>
+      </w:r>
+      <w:r>
+        <w:rPr>
+          <w:color w:val="404040"/>
+          <w:sz w:val="28"/>
+          <w:szCs w:val="28"/>
+        </w:rPr>
+        <w:t>l’équipe de l’utilisateur.</w:t>
       </w:r>
     </w:p>
     <w:p>
@@ -10821,6 +11643,15 @@
           <w:szCs w:val="28"/>
         </w:rPr>
         <w:t>évolutives</w:t>
+      </w:r>
+      <w:r>
+        <w:rPr>
+          <w:b/>
+          <w:color w:val="404040"/>
+          <w:sz w:val="28"/>
+          <w:szCs w:val="28"/>
+        </w:rPr>
+        <w:t> :</w:t>
       </w:r>
     </w:p>
     <w:p>
@@ -10843,7 +11674,7 @@
           <w:sz w:val="28"/>
           <w:szCs w:val="28"/>
         </w:rPr>
-        <w:t>EMPLOYES</w:t>
+        <w:t>EMPLOYE</w:t>
       </w:r>
       <w:r>
         <w:rPr>
@@ -10868,6 +11699,14 @@
           <w:szCs w:val="28"/>
         </w:rPr>
         <w:t>es employés de l’entreprise</w:t>
+      </w:r>
+      <w:r>
+        <w:rPr>
+          <w:color w:val="404040"/>
+          <w:sz w:val="28"/>
+          <w:szCs w:val="28"/>
+        </w:rPr>
+        <w:t>.</w:t>
       </w:r>
     </w:p>
     <w:p>
@@ -10890,7 +11729,7 @@
           <w:sz w:val="28"/>
           <w:szCs w:val="28"/>
         </w:rPr>
-        <w:t>ABSENCES</w:t>
+        <w:t>ABSENCE</w:t>
       </w:r>
       <w:r>
         <w:rPr>
@@ -10915,6 +11754,14 @@
           <w:szCs w:val="28"/>
         </w:rPr>
         <w:t>onsignant la liste des absences</w:t>
+      </w:r>
+      <w:r>
+        <w:rPr>
+          <w:color w:val="404040"/>
+          <w:sz w:val="28"/>
+          <w:szCs w:val="28"/>
+        </w:rPr>
+        <w:t>.</w:t>
       </w:r>
     </w:p>
     <w:p>
@@ -10937,7 +11784,7 @@
           <w:sz w:val="28"/>
           <w:szCs w:val="28"/>
         </w:rPr>
-        <w:t>UTILISATEURS</w:t>
+        <w:t>UTILISATEUR</w:t>
       </w:r>
       <w:r>
         <w:rPr>
@@ -10947,6 +11794,14 @@
         </w:rPr>
         <w:t xml:space="preserve"> en charge des informations d’authentification</w:t>
       </w:r>
+      <w:r>
+        <w:rPr>
+          <w:color w:val="404040"/>
+          <w:sz w:val="28"/>
+          <w:szCs w:val="28"/>
+        </w:rPr>
+        <w:t>.</w:t>
+      </w:r>
     </w:p>
     <w:p>
       <w:pPr>
@@ -10977,6 +11832,15 @@
           <w:szCs w:val="28"/>
         </w:rPr>
         <w:t>Tables moyennement évolutives</w:t>
+      </w:r>
+      <w:r>
+        <w:rPr>
+          <w:b/>
+          <w:color w:val="404040"/>
+          <w:sz w:val="28"/>
+          <w:szCs w:val="28"/>
+        </w:rPr>
+        <w:t> :</w:t>
       </w:r>
     </w:p>
     <w:p>
@@ -10999,7 +11863,7 @@
           <w:sz w:val="28"/>
           <w:szCs w:val="28"/>
         </w:rPr>
-        <w:t>EQUIPES</w:t>
+        <w:t>EQUIPE</w:t>
       </w:r>
       <w:r>
         <w:rPr>
@@ -11008,6 +11872,14 @@
           <w:szCs w:val="28"/>
         </w:rPr>
         <w:t xml:space="preserve"> listant les services ainsi que leur responsable</w:t>
+      </w:r>
+      <w:r>
+        <w:rPr>
+          <w:color w:val="404040"/>
+          <w:sz w:val="28"/>
+          <w:szCs w:val="28"/>
+        </w:rPr>
+        <w:t>.</w:t>
       </w:r>
     </w:p>
     <w:p>
@@ -11030,7 +11902,7 @@
           <w:sz w:val="28"/>
           <w:szCs w:val="28"/>
         </w:rPr>
-        <w:t>SERVICESRH</w:t>
+        <w:t>SERVICERH</w:t>
       </w:r>
       <w:r>
         <w:rPr>
@@ -11040,6 +11912,14 @@
         </w:rPr>
         <w:t xml:space="preserve"> définissant le service RH en charge de l’employé</w:t>
       </w:r>
+      <w:r>
+        <w:rPr>
+          <w:color w:val="404040"/>
+          <w:sz w:val="28"/>
+          <w:szCs w:val="28"/>
+        </w:rPr>
+        <w:t>.</w:t>
+      </w:r>
     </w:p>
     <w:p>
       <w:pPr>
@@ -11069,6 +11949,15 @@
           <w:szCs w:val="28"/>
         </w:rPr>
         <w:t>Tables faiblement évolutives</w:t>
+      </w:r>
+      <w:r>
+        <w:rPr>
+          <w:b/>
+          <w:color w:val="404040"/>
+          <w:sz w:val="28"/>
+          <w:szCs w:val="28"/>
+        </w:rPr>
+        <w:t> :</w:t>
       </w:r>
     </w:p>
     <w:p>
@@ -11109,6 +11998,14 @@
         </w:rPr>
         <w:t>utilisateurs</w:t>
       </w:r>
+      <w:r>
+        <w:rPr>
+          <w:color w:val="404040"/>
+          <w:sz w:val="28"/>
+          <w:szCs w:val="28"/>
+        </w:rPr>
+        <w:t>.</w:t>
+      </w:r>
     </w:p>
     <w:p>
       <w:pPr>
@@ -11140,6 +12037,14 @@
         </w:rPr>
         <w:t>s</w:t>
       </w:r>
+      <w:r>
+        <w:rPr>
+          <w:color w:val="404040"/>
+          <w:sz w:val="28"/>
+          <w:szCs w:val="28"/>
+        </w:rPr>
+        <w:t>.</w:t>
+      </w:r>
     </w:p>
     <w:p>
       <w:pPr>
@@ -11187,6 +12092,14 @@
         </w:rPr>
         <w:t>s</w:t>
       </w:r>
+      <w:r>
+        <w:rPr>
+          <w:color w:val="404040"/>
+          <w:sz w:val="28"/>
+          <w:szCs w:val="28"/>
+        </w:rPr>
+        <w:t>.</w:t>
+      </w:r>
     </w:p>
     <w:p>
       <w:pPr>
@@ -11226,7 +12139,7 @@
           <w:sz w:val="28"/>
           <w:szCs w:val="28"/>
         </w:rPr>
-        <w:t>quipe</w:t>
+        <w:t>QUIPE</w:t>
       </w:r>
       <w:r>
         <w:rPr>
@@ -11261,6 +12174,14 @@
           <w:szCs w:val="28"/>
         </w:rPr>
       </w:pPr>
+      <w:r>
+        <w:rPr>
+          <w:color w:val="404040"/>
+          <w:sz w:val="28"/>
+          <w:szCs w:val="28"/>
+        </w:rPr>
+        <w:t xml:space="preserve">Les tables UTILISATEUR et ROLE, permettant de gérer les authentifications et les accès donc à priori accessibles par tous les internautes, devront contenir le strict minimum nécessaire par mesure de sécurité contre les éventuels piratages de données. Les seules données concernées sont l’adresse mail, le rôle et le mot de passe qui est crypté. </w:t>
+      </w:r>
     </w:p>
     <w:p>
       <w:pPr>
@@ -11321,13 +12242,13 @@
             <w:tcW w:w="9782" w:type="dxa"/>
             <w:shd w:val="clear" w:color="auto" w:fill="D60093"/>
           </w:tcPr>
-          <w:bookmarkStart w:id="11" w:name="_Toc484726885"/>
           <w:p>
             <w:pPr>
               <w:pStyle w:val="Titre1"/>
               <w:contextualSpacing w:val="0"/>
               <w:outlineLvl w:val="0"/>
             </w:pPr>
+            <w:bookmarkStart w:id="13" w:name="_Toc484859801"/>
             <w:r>
               <w:rPr>
                 <w:noProof/>
@@ -11386,7 +12307,7 @@
                 </mc:Choice>
                 <mc:Fallback>
                   <w:pict>
-                    <v:shape id="Accolades 2" o:spid="_x0000_s1031" type="#_x0000_t186" style="position:absolute;margin-left:424pt;margin-top:777pt;width:30pt;height:38pt;rotation:90;z-index:251663360;visibility:visible;mso-wrap-style:square;mso-wrap-distance-left:9pt;mso-wrap-distance-top:0;mso-wrap-distance-right:9pt;mso-wrap-distance-bottom:0;mso-position-horizontal:absolute;mso-position-horizontal-relative:margin;mso-position-vertical:absolute;mso-position-vertical-relative:text;v-text-anchor:middle" o:gfxdata="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" o:allowincell="f" stroked="f">
+                    <v:shape id="Accolades 2" o:spid="_x0000_s1031" type="#_x0000_t186" style="position:absolute;left:0;text-align:left;margin-left:424pt;margin-top:777pt;width:30pt;height:38pt;rotation:90;z-index:251663360;visibility:visible;mso-wrap-style:square;mso-wrap-distance-left:9pt;mso-wrap-distance-top:0;mso-wrap-distance-right:9pt;mso-wrap-distance-bottom:0;mso-position-horizontal:absolute;mso-position-horizontal-relative:margin;mso-position-vertical:absolute;mso-position-vertical-relative:text;v-text-anchor:middle" o:gfxdata="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" o:allowincell="f" stroked="f">
                       <v:textbox inset="2.53958mm,1.2694mm,2.53958mm,1.2694mm">
                         <w:txbxContent>
                           <w:p>
@@ -11408,7 +12329,7 @@
             <w:r>
               <w:t>Réalisations</w:t>
             </w:r>
-            <w:bookmarkEnd w:id="11"/>
+            <w:bookmarkEnd w:id="13"/>
           </w:p>
         </w:tc>
       </w:tr>
@@ -11465,20 +12386,171 @@
     </w:tbl>
     <w:p>
       <w:pPr>
-        <w:spacing w:after="0"/>
-        <w:rPr>
-          <w:color w:val="404040"/>
-          <w:sz w:val="28"/>
-          <w:szCs w:val="28"/>
-        </w:rPr>
-      </w:pPr>
-      <w:r>
-        <w:rPr>
-          <w:color w:val="404040"/>
-          <w:sz w:val="28"/>
-          <w:szCs w:val="28"/>
-        </w:rPr>
-        <w:t>Cahier des charges :</w:t>
+        <w:pStyle w:val="Titre2"/>
+        <w:numPr>
+          <w:ilvl w:val="0"/>
+          <w:numId w:val="9"/>
+        </w:numPr>
+        <w:spacing w:after="0"/>
+        <w:contextualSpacing w:val="0"/>
+      </w:pPr>
+      <w:bookmarkStart w:id="14" w:name="_Toc484859802"/>
+      <w:r>
+        <w:t>Etude de la faisabilité</w:t>
+      </w:r>
+      <w:bookmarkEnd w:id="14"/>
+      <w:r>
+        <w:t xml:space="preserve"> </w:t>
+      </w:r>
+    </w:p>
+    <w:p>
+      <w:pPr>
+        <w:spacing w:after="0"/>
+        <w:rPr>
+          <w:color w:val="404040"/>
+          <w:sz w:val="28"/>
+          <w:szCs w:val="28"/>
+        </w:rPr>
+      </w:pPr>
+    </w:p>
+    <w:p>
+      <w:pPr>
+        <w:spacing w:after="0"/>
+        <w:rPr>
+          <w:color w:val="404040"/>
+          <w:sz w:val="28"/>
+          <w:szCs w:val="28"/>
+        </w:rPr>
+      </w:pPr>
+      <w:r>
+        <w:rPr>
+          <w:color w:val="404040"/>
+          <w:sz w:val="28"/>
+          <w:szCs w:val="28"/>
+        </w:rPr>
+        <w:t>Dans la cadre du projet, no</w:t>
+      </w:r>
+      <w:r>
+        <w:rPr>
+          <w:color w:val="404040"/>
+          <w:sz w:val="28"/>
+          <w:szCs w:val="28"/>
+        </w:rPr>
+        <w:t>tre équipe de 3 apprenants</w:t>
+      </w:r>
+      <w:r>
+        <w:rPr>
+          <w:color w:val="404040"/>
+          <w:sz w:val="28"/>
+          <w:szCs w:val="28"/>
+        </w:rPr>
+        <w:t xml:space="preserve"> endoss</w:t>
+      </w:r>
+      <w:r>
+        <w:rPr>
+          <w:color w:val="404040"/>
+          <w:sz w:val="28"/>
+          <w:szCs w:val="28"/>
+        </w:rPr>
+        <w:t>e</w:t>
+      </w:r>
+      <w:r>
+        <w:rPr>
+          <w:color w:val="404040"/>
+          <w:sz w:val="28"/>
+          <w:szCs w:val="28"/>
+        </w:rPr>
+        <w:t xml:space="preserve"> les casquettes de tous les acteurs intervenant de la demande du client jusqu’à la livraison de l’application ce qui raccourcit </w:t>
+      </w:r>
+      <w:r>
+        <w:rPr>
+          <w:color w:val="404040"/>
+          <w:sz w:val="28"/>
+          <w:szCs w:val="28"/>
+        </w:rPr>
+        <w:t>le temps de réalisation qui est de ce fait tronqué d</w:t>
+      </w:r>
+      <w:r>
+        <w:rPr>
+          <w:color w:val="404040"/>
+          <w:sz w:val="28"/>
+          <w:szCs w:val="28"/>
+        </w:rPr>
+        <w:t>es éventuelles échanges qu’aurait engendrées des réunions de calage en amont ainsi que les arbitrages qui pourraient découler des potentiels désaccords.</w:t>
+      </w:r>
+      <w:r>
+        <w:rPr>
+          <w:color w:val="404040"/>
+          <w:sz w:val="28"/>
+          <w:szCs w:val="28"/>
+        </w:rPr>
+        <w:t xml:space="preserve"> </w:t>
+      </w:r>
+    </w:p>
+    <w:p>
+      <w:pPr>
+        <w:spacing w:after="0"/>
+        <w:rPr>
+          <w:color w:val="404040"/>
+          <w:sz w:val="28"/>
+          <w:szCs w:val="28"/>
+        </w:rPr>
+      </w:pPr>
+      <w:r>
+        <w:rPr>
+          <w:color w:val="404040"/>
+          <w:sz w:val="28"/>
+          <w:szCs w:val="28"/>
+        </w:rPr>
+        <w:t>En résumé, pour notre équipe composée de 3 apprenants, il nous suffi</w:t>
+      </w:r>
+      <w:r>
+        <w:rPr>
+          <w:color w:val="404040"/>
+          <w:sz w:val="28"/>
+          <w:szCs w:val="28"/>
+        </w:rPr>
+        <w:t>ra</w:t>
+      </w:r>
+      <w:r>
+        <w:rPr>
+          <w:color w:val="404040"/>
+          <w:sz w:val="28"/>
+          <w:szCs w:val="28"/>
+        </w:rPr>
+        <w:t xml:space="preserve"> d’être d’accord</w:t>
+      </w:r>
+      <w:r>
+        <w:rPr>
+          <w:color w:val="404040"/>
+          <w:sz w:val="28"/>
+          <w:szCs w:val="28"/>
+        </w:rPr>
+        <w:t>s</w:t>
+      </w:r>
+      <w:r>
+        <w:rPr>
+          <w:color w:val="404040"/>
+          <w:sz w:val="28"/>
+          <w:szCs w:val="28"/>
+        </w:rPr>
+        <w:t xml:space="preserve"> entre nous</w:t>
+      </w:r>
+      <w:r>
+        <w:rPr>
+          <w:color w:val="404040"/>
+          <w:sz w:val="28"/>
+          <w:szCs w:val="28"/>
+        </w:rPr>
+        <w:t xml:space="preserve"> quitte à procéder à un vote où le minima de 2 contre 1 permettrait d’entériner certaines décisions qui ne recueilleraient pas l’adhésion générale</w:t>
+      </w:r>
+      <w:r>
+        <w:rPr>
+          <w:color w:val="404040"/>
+          <w:sz w:val="28"/>
+          <w:szCs w:val="28"/>
+        </w:rPr>
+        <w:t>.</w:t>
       </w:r>
     </w:p>
     <w:p>
@@ -11500,46 +12572,69 @@
         </w:numPr>
         <w:spacing w:after="0"/>
         <w:rPr>
-          <w:color w:val="404040"/>
-          <w:sz w:val="28"/>
-          <w:szCs w:val="28"/>
-        </w:rPr>
-      </w:pPr>
-      <w:r>
-        <w:rPr>
-          <w:color w:val="404040"/>
-          <w:sz w:val="28"/>
-          <w:szCs w:val="28"/>
-        </w:rPr>
-        <w:t>Clients</w:t>
+          <w:b/>
+          <w:color w:val="404040"/>
+          <w:sz w:val="28"/>
+          <w:szCs w:val="28"/>
+        </w:rPr>
+      </w:pPr>
+      <w:r>
+        <w:rPr>
+          <w:b/>
+          <w:color w:val="404040"/>
+          <w:sz w:val="28"/>
+          <w:szCs w:val="28"/>
+        </w:rPr>
+        <w:t>Délai de réalisation</w:t>
+      </w:r>
+    </w:p>
+    <w:p>
+      <w:pPr>
+        <w:spacing w:after="0"/>
+        <w:rPr>
+          <w:color w:val="404040"/>
+          <w:sz w:val="28"/>
+          <w:szCs w:val="28"/>
+        </w:rPr>
+      </w:pPr>
+      <w:r>
+        <w:rPr>
+          <w:color w:val="404040"/>
+          <w:sz w:val="28"/>
+          <w:szCs w:val="28"/>
+        </w:rPr>
+        <w:t xml:space="preserve">Le temps imparti pour réaliser l’application est </w:t>
+      </w:r>
+      <w:r>
+        <w:rPr>
+          <w:color w:val="404040"/>
+          <w:sz w:val="28"/>
+          <w:szCs w:val="28"/>
+        </w:rPr>
+        <w:t>estimé à</w:t>
+      </w:r>
+      <w:r>
+        <w:rPr>
+          <w:color w:val="404040"/>
+          <w:sz w:val="28"/>
+          <w:szCs w:val="28"/>
+        </w:rPr>
+        <w:t xml:space="preserve"> 2 mois</w:t>
+      </w:r>
+      <w:r>
+        <w:rPr>
+          <w:color w:val="404040"/>
+          <w:sz w:val="28"/>
+          <w:szCs w:val="28"/>
+        </w:rPr>
+        <w:t xml:space="preserve"> entrecoupés par nos différentes occupations dans la partie professionnelle dans le cadre de notre alternance.</w:t>
       </w:r>
     </w:p>
     <w:p>
       <w:pPr>
         <w:pStyle w:val="Paragraphedeliste"/>
-        <w:numPr>
-          <w:ilvl w:val="1"/>
-          <w:numId w:val="1"/>
-        </w:numPr>
-        <w:spacing w:after="0"/>
-        <w:rPr>
-          <w:color w:val="404040"/>
-          <w:sz w:val="28"/>
-          <w:szCs w:val="28"/>
-        </w:rPr>
-      </w:pPr>
-      <w:r>
-        <w:rPr>
-          <w:color w:val="404040"/>
-          <w:sz w:val="28"/>
-          <w:szCs w:val="28"/>
-        </w:rPr>
-        <w:t>Expression des besoins</w:t>
-      </w:r>
-    </w:p>
-    <w:p>
-      <w:pPr>
-        <w:spacing w:after="0"/>
+        <w:spacing w:after="0"/>
+        <w:ind w:left="2160"/>
         <w:rPr>
           <w:color w:val="404040"/>
           <w:sz w:val="28"/>
@@ -11556,140 +12651,148 @@
         </w:numPr>
         <w:spacing w:after="0"/>
         <w:rPr>
-          <w:color w:val="404040"/>
-          <w:sz w:val="28"/>
-          <w:szCs w:val="28"/>
-        </w:rPr>
-      </w:pPr>
-      <w:r>
-        <w:rPr>
-          <w:color w:val="404040"/>
-          <w:sz w:val="28"/>
-          <w:szCs w:val="28"/>
-        </w:rPr>
-        <w:t>MOA</w:t>
-      </w:r>
-    </w:p>
-    <w:p>
-      <w:pPr>
-        <w:pStyle w:val="Paragraphedeliste"/>
-        <w:numPr>
-          <w:ilvl w:val="1"/>
-          <w:numId w:val="1"/>
-        </w:numPr>
-        <w:spacing w:after="0"/>
-        <w:rPr>
-          <w:color w:val="404040"/>
-          <w:sz w:val="28"/>
-          <w:szCs w:val="28"/>
-        </w:rPr>
-      </w:pPr>
-      <w:r>
-        <w:rPr>
-          <w:color w:val="404040"/>
-          <w:sz w:val="28"/>
-          <w:szCs w:val="28"/>
-        </w:rPr>
-        <w:t>Etude de faisabilité</w:t>
-      </w:r>
-    </w:p>
-    <w:p>
-      <w:pPr>
-        <w:pStyle w:val="Paragraphedeliste"/>
-        <w:numPr>
-          <w:ilvl w:val="1"/>
-          <w:numId w:val="1"/>
-        </w:numPr>
-        <w:spacing w:after="0"/>
-        <w:rPr>
-          <w:color w:val="404040"/>
-          <w:sz w:val="28"/>
-          <w:szCs w:val="28"/>
-        </w:rPr>
-      </w:pPr>
-      <w:r>
-        <w:rPr>
-          <w:color w:val="404040"/>
-          <w:sz w:val="28"/>
-          <w:szCs w:val="28"/>
-        </w:rPr>
-        <w:t>Vision fonctionnelle</w:t>
-      </w:r>
-    </w:p>
-    <w:p>
-      <w:pPr>
-        <w:pStyle w:val="Paragraphedeliste"/>
-        <w:numPr>
-          <w:ilvl w:val="1"/>
-          <w:numId w:val="1"/>
-        </w:numPr>
-        <w:spacing w:after="0"/>
-        <w:rPr>
-          <w:color w:val="404040"/>
-          <w:sz w:val="28"/>
-          <w:szCs w:val="28"/>
-        </w:rPr>
-      </w:pPr>
-      <w:r>
-        <w:rPr>
-          <w:color w:val="404040"/>
-          <w:sz w:val="28"/>
-          <w:szCs w:val="28"/>
-        </w:rPr>
-        <w:t xml:space="preserve">Budget </w:t>
-      </w:r>
-    </w:p>
-    <w:p>
-      <w:pPr>
-        <w:pStyle w:val="Paragraphedeliste"/>
-        <w:numPr>
-          <w:ilvl w:val="1"/>
-          <w:numId w:val="1"/>
-        </w:numPr>
-        <w:spacing w:after="0"/>
-        <w:rPr>
-          <w:color w:val="404040"/>
-          <w:sz w:val="28"/>
-          <w:szCs w:val="28"/>
-        </w:rPr>
-      </w:pPr>
-      <w:r>
-        <w:rPr>
-          <w:color w:val="404040"/>
-          <w:sz w:val="28"/>
-          <w:szCs w:val="28"/>
-        </w:rPr>
-        <w:t>Temps</w:t>
-      </w:r>
-    </w:p>
-    <w:p>
-      <w:pPr>
-        <w:pStyle w:val="Paragraphedeliste"/>
-        <w:numPr>
-          <w:ilvl w:val="1"/>
-          <w:numId w:val="1"/>
-        </w:numPr>
-        <w:spacing w:after="0"/>
-        <w:rPr>
-          <w:color w:val="404040"/>
-          <w:sz w:val="28"/>
-          <w:szCs w:val="28"/>
-        </w:rPr>
-      </w:pPr>
-      <w:r>
-        <w:rPr>
-          <w:color w:val="404040"/>
-          <w:sz w:val="28"/>
-          <w:szCs w:val="28"/>
-        </w:rPr>
-        <w:t>Conception générale</w:t>
-      </w:r>
-    </w:p>
-    <w:p>
-      <w:pPr>
-        <w:pStyle w:val="Paragraphedeliste"/>
-        <w:spacing w:after="0"/>
-        <w:ind w:left="1440"/>
+          <w:b/>
+          <w:color w:val="404040"/>
+          <w:sz w:val="28"/>
+          <w:szCs w:val="28"/>
+        </w:rPr>
+      </w:pPr>
+      <w:r>
+        <w:rPr>
+          <w:b/>
+          <w:color w:val="404040"/>
+          <w:sz w:val="28"/>
+          <w:szCs w:val="28"/>
+        </w:rPr>
+        <w:t>Budget</w:t>
+      </w:r>
+      <w:r>
+        <w:rPr>
+          <w:b/>
+          <w:color w:val="404040"/>
+          <w:sz w:val="28"/>
+          <w:szCs w:val="28"/>
+        </w:rPr>
+        <w:t xml:space="preserve"> alloué</w:t>
+      </w:r>
+    </w:p>
+    <w:p>
+      <w:pPr>
+        <w:spacing w:after="0"/>
+        <w:rPr>
+          <w:color w:val="404040"/>
+          <w:sz w:val="28"/>
+          <w:szCs w:val="28"/>
+        </w:rPr>
+      </w:pPr>
+      <w:r>
+        <w:rPr>
+          <w:color w:val="404040"/>
+          <w:sz w:val="28"/>
+          <w:szCs w:val="28"/>
+        </w:rPr>
+        <w:t>Le contexte</w:t>
+      </w:r>
+      <w:r>
+        <w:rPr>
+          <w:color w:val="404040"/>
+          <w:sz w:val="28"/>
+          <w:szCs w:val="28"/>
+        </w:rPr>
+        <w:t xml:space="preserve"> </w:t>
+      </w:r>
+      <w:r>
+        <w:rPr>
+          <w:color w:val="404040"/>
+          <w:sz w:val="28"/>
+          <w:szCs w:val="28"/>
+        </w:rPr>
+        <w:t>de notre formation et le fait d</w:t>
+      </w:r>
+      <w:r>
+        <w:rPr>
+          <w:color w:val="404040"/>
+          <w:sz w:val="28"/>
+          <w:szCs w:val="28"/>
+        </w:rPr>
+        <w:t>e la situation</w:t>
+      </w:r>
+      <w:r>
+        <w:rPr>
+          <w:color w:val="404040"/>
+          <w:sz w:val="28"/>
+          <w:szCs w:val="28"/>
+        </w:rPr>
+        <w:t xml:space="preserve"> multi-casquette</w:t>
+      </w:r>
+      <w:r>
+        <w:rPr>
+          <w:color w:val="404040"/>
+          <w:sz w:val="28"/>
+          <w:szCs w:val="28"/>
+        </w:rPr>
+        <w:t>s</w:t>
+      </w:r>
+      <w:r>
+        <w:rPr>
+          <w:color w:val="404040"/>
+          <w:sz w:val="28"/>
+          <w:szCs w:val="28"/>
+        </w:rPr>
+        <w:t xml:space="preserve"> font que le budget alloué pour cette réalisation e</w:t>
+      </w:r>
+      <w:r>
+        <w:rPr>
+          <w:color w:val="404040"/>
+          <w:sz w:val="28"/>
+          <w:szCs w:val="28"/>
+        </w:rPr>
+        <w:t>s</w:t>
+      </w:r>
+      <w:r>
+        <w:rPr>
+          <w:color w:val="404040"/>
+          <w:sz w:val="28"/>
+          <w:szCs w:val="28"/>
+        </w:rPr>
+        <w:t>t</w:t>
+      </w:r>
+      <w:r>
+        <w:rPr>
+          <w:color w:val="404040"/>
+          <w:sz w:val="28"/>
+          <w:szCs w:val="28"/>
+        </w:rPr>
+        <w:t xml:space="preserve"> </w:t>
+      </w:r>
+      <w:r>
+        <w:rPr>
+          <w:color w:val="404040"/>
+          <w:sz w:val="28"/>
+          <w:szCs w:val="28"/>
+        </w:rPr>
+        <w:t>facilement</w:t>
+      </w:r>
+      <w:r>
+        <w:rPr>
+          <w:color w:val="404040"/>
+          <w:sz w:val="28"/>
+          <w:szCs w:val="28"/>
+        </w:rPr>
+        <w:t xml:space="preserve"> estimé </w:t>
+      </w:r>
+      <w:r>
+        <w:rPr>
+          <w:color w:val="404040"/>
+          <w:sz w:val="28"/>
+          <w:szCs w:val="28"/>
+        </w:rPr>
+        <w:t>à 0€.</w:t>
+      </w:r>
+    </w:p>
+    <w:p>
+      <w:pPr>
+        <w:spacing w:after="0"/>
         <w:rPr>
           <w:color w:val="404040"/>
           <w:sz w:val="28"/>
@@ -11706,71 +12809,27 @@
         </w:numPr>
         <w:spacing w:after="0"/>
         <w:rPr>
-          <w:color w:val="404040"/>
-          <w:sz w:val="28"/>
-          <w:szCs w:val="28"/>
-        </w:rPr>
-      </w:pPr>
-      <w:r>
-        <w:rPr>
-          <w:color w:val="404040"/>
-          <w:sz w:val="28"/>
-          <w:szCs w:val="28"/>
-        </w:rPr>
-        <w:t>MOE</w:t>
-      </w:r>
-    </w:p>
-    <w:p>
-      <w:pPr>
-        <w:pStyle w:val="Paragraphedeliste"/>
-        <w:numPr>
-          <w:ilvl w:val="1"/>
-          <w:numId w:val="1"/>
-        </w:numPr>
-        <w:spacing w:after="0"/>
-        <w:rPr>
-          <w:color w:val="404040"/>
-          <w:sz w:val="28"/>
-          <w:szCs w:val="28"/>
-        </w:rPr>
-      </w:pPr>
-      <w:r>
-        <w:rPr>
-          <w:color w:val="404040"/>
-          <w:sz w:val="28"/>
-          <w:szCs w:val="28"/>
-        </w:rPr>
-        <w:t>Vision technique</w:t>
-      </w:r>
-    </w:p>
-    <w:p>
-      <w:pPr>
-        <w:pStyle w:val="Paragraphedeliste"/>
-        <w:numPr>
-          <w:ilvl w:val="1"/>
-          <w:numId w:val="1"/>
-        </w:numPr>
-        <w:spacing w:after="0"/>
-        <w:rPr>
-          <w:color w:val="404040"/>
-          <w:sz w:val="28"/>
-          <w:szCs w:val="28"/>
-        </w:rPr>
-      </w:pPr>
-      <w:r>
-        <w:rPr>
-          <w:color w:val="404040"/>
-          <w:sz w:val="28"/>
-          <w:szCs w:val="28"/>
-        </w:rPr>
-        <w:t>Infrastructure détaillée</w:t>
-      </w:r>
-    </w:p>
-    <w:p>
-      <w:pPr>
-        <w:pStyle w:val="Paragraphedeliste"/>
-        <w:spacing w:after="0"/>
-        <w:ind w:left="1440"/>
+          <w:b/>
+          <w:color w:val="404040"/>
+          <w:sz w:val="28"/>
+          <w:szCs w:val="28"/>
+        </w:rPr>
+      </w:pPr>
+      <w:bookmarkStart w:id="15" w:name="_GoBack"/>
+      <w:bookmarkEnd w:id="15"/>
+      <w:r>
+        <w:rPr>
+          <w:b/>
+          <w:color w:val="404040"/>
+          <w:sz w:val="28"/>
+          <w:szCs w:val="28"/>
+        </w:rPr>
+        <w:t>Vision fonctionnelle</w:t>
+      </w:r>
+    </w:p>
+    <w:p>
+      <w:pPr>
+        <w:spacing w:after="0"/>
         <w:rPr>
           <w:color w:val="404040"/>
           <w:sz w:val="28"/>
@@ -11787,54 +12846,101 @@
         </w:numPr>
         <w:spacing w:after="0"/>
         <w:rPr>
-          <w:color w:val="404040"/>
-          <w:sz w:val="28"/>
-          <w:szCs w:val="28"/>
-        </w:rPr>
-      </w:pPr>
-      <w:r>
-        <w:rPr>
-          <w:color w:val="404040"/>
-          <w:sz w:val="28"/>
-          <w:szCs w:val="28"/>
-        </w:rPr>
-        <w:t>DEV</w:t>
-      </w:r>
+          <w:b/>
+          <w:color w:val="404040"/>
+          <w:sz w:val="28"/>
+          <w:szCs w:val="28"/>
+        </w:rPr>
+      </w:pPr>
+      <w:r>
+        <w:rPr>
+          <w:b/>
+          <w:color w:val="404040"/>
+          <w:sz w:val="28"/>
+          <w:szCs w:val="28"/>
+        </w:rPr>
+        <w:t>Vision technique</w:t>
+      </w:r>
+    </w:p>
+    <w:p>
+      <w:pPr>
+        <w:spacing w:after="0"/>
+        <w:rPr>
+          <w:color w:val="404040"/>
+          <w:sz w:val="28"/>
+          <w:szCs w:val="28"/>
+        </w:rPr>
+      </w:pPr>
     </w:p>
     <w:p>
       <w:pPr>
         <w:pStyle w:val="Paragraphedeliste"/>
         <w:numPr>
-          <w:ilvl w:val="1"/>
+          <w:ilvl w:val="0"/>
           <w:numId w:val="1"/>
         </w:numPr>
         <w:spacing w:after="0"/>
         <w:rPr>
-          <w:color w:val="404040"/>
-          <w:sz w:val="28"/>
-          <w:szCs w:val="28"/>
-        </w:rPr>
-      </w:pPr>
-      <w:r>
-        <w:rPr>
-          <w:color w:val="404040"/>
-          <w:sz w:val="28"/>
-          <w:szCs w:val="28"/>
-        </w:rPr>
-        <w:t>Définition Fonctionnelle du Besoin</w:t>
-      </w:r>
-    </w:p>
-    <w:p>
-      <w:pPr>
-        <w:spacing w:after="0"/>
-        <w:rPr>
-          <w:color w:val="404040"/>
-          <w:sz w:val="28"/>
-          <w:szCs w:val="28"/>
-        </w:rPr>
-      </w:pPr>
-      <w:bookmarkStart w:id="12" w:name="_GoBack"/>
-      <w:bookmarkEnd w:id="12"/>
+          <w:b/>
+          <w:color w:val="404040"/>
+          <w:sz w:val="28"/>
+          <w:szCs w:val="28"/>
+        </w:rPr>
+      </w:pPr>
+      <w:r>
+        <w:rPr>
+          <w:b/>
+          <w:color w:val="404040"/>
+          <w:sz w:val="28"/>
+          <w:szCs w:val="28"/>
+        </w:rPr>
+        <w:t>Conception générale</w:t>
+      </w:r>
+    </w:p>
+    <w:p>
+      <w:pPr>
+        <w:spacing w:after="0"/>
+        <w:rPr>
+          <w:color w:val="404040"/>
+          <w:sz w:val="28"/>
+          <w:szCs w:val="28"/>
+        </w:rPr>
+      </w:pPr>
+    </w:p>
+    <w:p>
+      <w:pPr>
+        <w:pStyle w:val="Paragraphedeliste"/>
+        <w:numPr>
+          <w:ilvl w:val="0"/>
+          <w:numId w:val="1"/>
+        </w:numPr>
+        <w:spacing w:after="0"/>
+        <w:rPr>
+          <w:b/>
+          <w:color w:val="404040"/>
+          <w:sz w:val="28"/>
+          <w:szCs w:val="28"/>
+        </w:rPr>
+      </w:pPr>
+      <w:r>
+        <w:rPr>
+          <w:b/>
+          <w:color w:val="404040"/>
+          <w:sz w:val="28"/>
+          <w:szCs w:val="28"/>
+        </w:rPr>
+        <w:t>Infrastructure détaillée</w:t>
+      </w:r>
+    </w:p>
+    <w:p>
+      <w:pPr>
+        <w:spacing w:after="0"/>
+        <w:rPr>
+          <w:color w:val="404040"/>
+          <w:sz w:val="28"/>
+          <w:szCs w:val="28"/>
+        </w:rPr>
+      </w:pPr>
     </w:p>
     <w:p>
       <w:pPr>
@@ -11975,11 +13081,11 @@
               <w:contextualSpacing w:val="0"/>
               <w:outlineLvl w:val="0"/>
             </w:pPr>
-            <w:bookmarkStart w:id="13" w:name="_Toc484726886"/>
+            <w:bookmarkStart w:id="16" w:name="_Toc484859803"/>
             <w:r>
               <w:t>Conclusions</w:t>
             </w:r>
-            <w:bookmarkEnd w:id="13"/>
+            <w:bookmarkEnd w:id="16"/>
           </w:p>
         </w:tc>
       </w:tr>
@@ -12256,7 +13362,7 @@
       <w:rPr>
         <w:noProof/>
       </w:rPr>
-      <w:t>18</w:t>
+      <w:t>19</w:t>
     </w:r>
     <w:r>
       <w:fldChar w:fldCharType="end"/>
@@ -12729,6 +13835,95 @@
     </w:lvl>
   </w:abstractNum>
   <w:abstractNum w:abstractNumId="3">
+    <w:nsid w:val="2E8A24EF"/>
+    <w:multiLevelType w:val="hybridMultilevel"/>
+    <w:tmpl w:val="1A662A48"/>
+    <w:lvl w:ilvl="0" w:tplc="4AA28F42">
+      <w:start w:val="1"/>
+      <w:numFmt w:val="lowerLetter"/>
+      <w:lvlText w:val="%1)"/>
+      <w:lvlJc w:val="left"/>
+      <w:pPr>
+        <w:ind w:left="720" w:hanging="360"/>
+      </w:pPr>
+      <w:rPr>
+        <w:rFonts w:hint="default"/>
+      </w:rPr>
+    </w:lvl>
+    <w:lvl w:ilvl="1" w:tplc="040C0019" w:tentative="1">
+      <w:start w:val="1"/>
+      <w:numFmt w:val="lowerLetter"/>
+      <w:lvlText w:val="%2."/>
+      <w:lvlJc w:val="left"/>
+      <w:pPr>
+        <w:ind w:left="1440" w:hanging="360"/>
+      </w:pPr>
+    </w:lvl>
+    <w:lvl w:ilvl="2" w:tplc="040C001B" w:tentative="1">
+      <w:start w:val="1"/>
+      <w:numFmt w:val="lowerRoman"/>
+      <w:lvlText w:val="%3."/>
+      <w:lvlJc w:val="right"/>
+      <w:pPr>
+        <w:ind w:left="2160" w:hanging="180"/>
+      </w:pPr>
+    </w:lvl>
+    <w:lvl w:ilvl="3" w:tplc="040C000F" w:tentative="1">
+      <w:start w:val="1"/>
+      <w:numFmt w:val="decimal"/>
+      <w:lvlText w:val="%4."/>
+      <w:lvlJc w:val="left"/>
+      <w:pPr>
+        <w:ind w:left="2880" w:hanging="360"/>
+      </w:pPr>
+    </w:lvl>
+    <w:lvl w:ilvl="4" w:tplc="040C0019" w:tentative="1">
+      <w:start w:val="1"/>
+      <w:numFmt w:val="lowerLetter"/>
+      <w:lvlText w:val="%5."/>
+      <w:lvlJc w:val="left"/>
+      <w:pPr>
+        <w:ind w:left="3600" w:hanging="360"/>
+      </w:pPr>
+    </w:lvl>
+    <w:lvl w:ilvl="5" w:tplc="040C001B" w:tentative="1">
+      <w:start w:val="1"/>
+      <w:numFmt w:val="lowerRoman"/>
+      <w:lvlText w:val="%6."/>
+      <w:lvlJc w:val="right"/>
+      <w:pPr>
+        <w:ind w:left="4320" w:hanging="180"/>
+      </w:pPr>
+    </w:lvl>
+    <w:lvl w:ilvl="6" w:tplc="040C000F" w:tentative="1">
+      <w:start w:val="1"/>
+      <w:numFmt w:val="decimal"/>
+      <w:lvlText w:val="%7."/>
+      <w:lvlJc w:val="left"/>
+      <w:pPr>
+        <w:ind w:left="5040" w:hanging="360"/>
+      </w:pPr>
+    </w:lvl>
+    <w:lvl w:ilvl="7" w:tplc="040C0019" w:tentative="1">
+      <w:start w:val="1"/>
+      <w:numFmt w:val="lowerLetter"/>
+      <w:lvlText w:val="%8."/>
+      <w:lvlJc w:val="left"/>
+      <w:pPr>
+        <w:ind w:left="5760" w:hanging="360"/>
+      </w:pPr>
+    </w:lvl>
+    <w:lvl w:ilvl="8" w:tplc="040C001B" w:tentative="1">
+      <w:start w:val="1"/>
+      <w:numFmt w:val="lowerRoman"/>
+      <w:lvlText w:val="%9."/>
+      <w:lvlJc w:val="right"/>
+      <w:pPr>
+        <w:ind w:left="6480" w:hanging="180"/>
+      </w:pPr>
+    </w:lvl>
+  </w:abstractNum>
+  <w:abstractNum w:abstractNumId="4">
     <w:nsid w:val="40DD2B03"/>
     <w:multiLevelType w:val="hybridMultilevel"/>
     <w:tmpl w:val="9426E1E2"/>
@@ -12868,7 +14063,7 @@
       </w:rPr>
     </w:lvl>
   </w:abstractNum>
-  <w:abstractNum w:abstractNumId="4">
+  <w:abstractNum w:abstractNumId="5">
     <w:nsid w:val="543822B5"/>
     <w:multiLevelType w:val="hybridMultilevel"/>
     <w:tmpl w:val="2FC29614"/>
@@ -12895,7 +14090,7 @@
         <w:rFonts w:ascii="Courier New" w:hAnsi="Courier New" w:cs="Courier New" w:hint="default"/>
       </w:rPr>
     </w:lvl>
-    <w:lvl w:ilvl="2" w:tplc="040C0005" w:tentative="1">
+    <w:lvl w:ilvl="2" w:tplc="040C0005">
       <w:start w:val="1"/>
       <w:numFmt w:val="bullet"/>
       <w:lvlText w:val=""/>
@@ -12980,7 +14175,7 @@
       </w:rPr>
     </w:lvl>
   </w:abstractNum>
-  <w:abstractNum w:abstractNumId="5">
+  <w:abstractNum w:abstractNumId="6">
     <w:nsid w:val="54C26172"/>
     <w:multiLevelType w:val="hybridMultilevel"/>
     <w:tmpl w:val="D068C132"/>
@@ -13069,7 +14264,7 @@
       </w:pPr>
     </w:lvl>
   </w:abstractNum>
-  <w:abstractNum w:abstractNumId="6">
+  <w:abstractNum w:abstractNumId="7">
     <w:nsid w:val="643648C9"/>
     <w:multiLevelType w:val="hybridMultilevel"/>
     <w:tmpl w:val="2A30BC5E"/>
@@ -13209,8 +14404,97 @@
       </w:rPr>
     </w:lvl>
   </w:abstractNum>
+  <w:abstractNum w:abstractNumId="8">
+    <w:nsid w:val="6F0D0C39"/>
+    <w:multiLevelType w:val="hybridMultilevel"/>
+    <w:tmpl w:val="1B04C274"/>
+    <w:lvl w:ilvl="0" w:tplc="20108EA0">
+      <w:start w:val="1"/>
+      <w:numFmt w:val="lowerLetter"/>
+      <w:lvlText w:val="%1)"/>
+      <w:lvlJc w:val="left"/>
+      <w:pPr>
+        <w:ind w:left="420" w:hanging="360"/>
+      </w:pPr>
+      <w:rPr>
+        <w:rFonts w:hint="default"/>
+      </w:rPr>
+    </w:lvl>
+    <w:lvl w:ilvl="1" w:tplc="040C0019" w:tentative="1">
+      <w:start w:val="1"/>
+      <w:numFmt w:val="lowerLetter"/>
+      <w:lvlText w:val="%2."/>
+      <w:lvlJc w:val="left"/>
+      <w:pPr>
+        <w:ind w:left="1140" w:hanging="360"/>
+      </w:pPr>
+    </w:lvl>
+    <w:lvl w:ilvl="2" w:tplc="040C001B" w:tentative="1">
+      <w:start w:val="1"/>
+      <w:numFmt w:val="lowerRoman"/>
+      <w:lvlText w:val="%3."/>
+      <w:lvlJc w:val="right"/>
+      <w:pPr>
+        <w:ind w:left="1860" w:hanging="180"/>
+      </w:pPr>
+    </w:lvl>
+    <w:lvl w:ilvl="3" w:tplc="040C000F" w:tentative="1">
+      <w:start w:val="1"/>
+      <w:numFmt w:val="decimal"/>
+      <w:lvlText w:val="%4."/>
+      <w:lvlJc w:val="left"/>
+      <w:pPr>
+        <w:ind w:left="2580" w:hanging="360"/>
+      </w:pPr>
+    </w:lvl>
+    <w:lvl w:ilvl="4" w:tplc="040C0019" w:tentative="1">
+      <w:start w:val="1"/>
+      <w:numFmt w:val="lowerLetter"/>
+      <w:lvlText w:val="%5."/>
+      <w:lvlJc w:val="left"/>
+      <w:pPr>
+        <w:ind w:left="3300" w:hanging="360"/>
+      </w:pPr>
+    </w:lvl>
+    <w:lvl w:ilvl="5" w:tplc="040C001B" w:tentative="1">
+      <w:start w:val="1"/>
+      <w:numFmt w:val="lowerRoman"/>
+      <w:lvlText w:val="%6."/>
+      <w:lvlJc w:val="right"/>
+      <w:pPr>
+        <w:ind w:left="4020" w:hanging="180"/>
+      </w:pPr>
+    </w:lvl>
+    <w:lvl w:ilvl="6" w:tplc="040C000F" w:tentative="1">
+      <w:start w:val="1"/>
+      <w:numFmt w:val="decimal"/>
+      <w:lvlText w:val="%7."/>
+      <w:lvlJc w:val="left"/>
+      <w:pPr>
+        <w:ind w:left="4740" w:hanging="360"/>
+      </w:pPr>
+    </w:lvl>
+    <w:lvl w:ilvl="7" w:tplc="040C0019" w:tentative="1">
+      <w:start w:val="1"/>
+      <w:numFmt w:val="lowerLetter"/>
+      <w:lvlText w:val="%8."/>
+      <w:lvlJc w:val="left"/>
+      <w:pPr>
+        <w:ind w:left="5460" w:hanging="360"/>
+      </w:pPr>
+    </w:lvl>
+    <w:lvl w:ilvl="8" w:tplc="040C001B" w:tentative="1">
+      <w:start w:val="1"/>
+      <w:numFmt w:val="lowerRoman"/>
+      <w:lvlText w:val="%9."/>
+      <w:lvlJc w:val="right"/>
+      <w:pPr>
+        <w:ind w:left="6180" w:hanging="180"/>
+      </w:pPr>
+    </w:lvl>
+  </w:abstractNum>
   <w:num w:numId="1">
-    <w:abstractNumId w:val="4"/>
+    <w:abstractNumId w:val="5"/>
   </w:num>
   <w:num w:numId="2">
     <w:abstractNumId w:val="1"/>
@@ -13219,16 +14503,22 @@
     <w:abstractNumId w:val="2"/>
   </w:num>
   <w:num w:numId="4">
-    <w:abstractNumId w:val="6"/>
+    <w:abstractNumId w:val="7"/>
   </w:num>
   <w:num w:numId="5">
-    <w:abstractNumId w:val="3"/>
+    <w:abstractNumId w:val="4"/>
   </w:num>
   <w:num w:numId="6">
-    <w:abstractNumId w:val="5"/>
+    <w:abstractNumId w:val="6"/>
   </w:num>
   <w:num w:numId="7">
     <w:abstractNumId w:val="0"/>
+  </w:num>
+  <w:num w:numId="8">
+    <w:abstractNumId w:val="8"/>
+  </w:num>
+  <w:num w:numId="9">
+    <w:abstractNumId w:val="3"/>
   </w:num>
 </w:numbering>
 </file>
@@ -13255,7 +14545,7 @@
   <w:latentStyles w:defLockedState="0" w:defUIPriority="99" w:defSemiHidden="1" w:defUnhideWhenUsed="1" w:defQFormat="0" w:count="267">
     <w:lsdException w:name="Normal" w:semiHidden="0" w:uiPriority="0" w:unhideWhenUsed="0" w:qFormat="1"/>
     <w:lsdException w:name="heading 1" w:semiHidden="0" w:uiPriority="9" w:unhideWhenUsed="0" w:qFormat="1"/>
-    <w:lsdException w:name="heading 2" w:uiPriority="9" w:qFormat="1"/>
+    <w:lsdException w:name="heading 2" w:uiPriority="0" w:qFormat="1"/>
     <w:lsdException w:name="heading 3" w:uiPriority="9" w:qFormat="1"/>
     <w:lsdException w:name="heading 4" w:uiPriority="9" w:qFormat="1"/>
     <w:lsdException w:name="heading 5" w:uiPriority="9" w:qFormat="1"/>
@@ -13924,7 +15214,7 @@
   <w:latentStyles w:defLockedState="0" w:defUIPriority="99" w:defSemiHidden="1" w:defUnhideWhenUsed="1" w:defQFormat="0" w:count="267">
     <w:lsdException w:name="Normal" w:semiHidden="0" w:uiPriority="0" w:unhideWhenUsed="0" w:qFormat="1"/>
     <w:lsdException w:name="heading 1" w:semiHidden="0" w:uiPriority="9" w:unhideWhenUsed="0" w:qFormat="1"/>
-    <w:lsdException w:name="heading 2" w:uiPriority="9" w:qFormat="1"/>
+    <w:lsdException w:name="heading 2" w:uiPriority="0" w:qFormat="1"/>
     <w:lsdException w:name="heading 3" w:uiPriority="9" w:qFormat="1"/>
     <w:lsdException w:name="heading 4" w:uiPriority="9" w:qFormat="1"/>
     <w:lsdException w:name="heading 5" w:uiPriority="9" w:qFormat="1"/>

</xml_diff>